<commit_message>
Aan streamingsdienst onderzoeks rapport gewerkt
</commit_message>
<xml_diff>
--- a/Documenten/vrijdag-onderzoeksrapport-streamingsdiens.docx
+++ b/Documenten/vrijdag-onderzoeksrapport-streamingsdiens.docx
@@ -1,6 +1,6 @@
 
 <file path=word/document.xml><?xml version="1.0" encoding="utf-8"?>
-<w:document xmlns:wpc="http://schemas.microsoft.com/office/word/2010/wordprocessingCanvas" xmlns:mc="http://schemas.openxmlformats.org/markup-compatibility/2006" xmlns:o="urn:schemas-microsoft-com:office:office" xmlns:r="http://schemas.openxmlformats.org/officeDocument/2006/relationships" xmlns:m="http://schemas.openxmlformats.org/officeDocument/2006/math" xmlns:v="urn:schemas-microsoft-com:vml" xmlns:wp14="http://schemas.microsoft.com/office/word/2010/wordprocessingDrawing" xmlns:wp="http://schemas.openxmlformats.org/drawingml/2006/wordprocessingDrawing" xmlns:w10="urn:schemas-microsoft-com:office:word" xmlns:w="http://schemas.openxmlformats.org/wordprocessingml/2006/main" xmlns:w14="http://schemas.microsoft.com/office/word/2010/wordml" xmlns:wpg="http://schemas.microsoft.com/office/word/2010/wordprocessingGroup" xmlns:wpi="http://schemas.microsoft.com/office/word/2010/wordprocessingInk" xmlns:wne="http://schemas.microsoft.com/office/word/2006/wordml" xmlns:wps="http://schemas.microsoft.com/office/word/2010/wordprocessingShape" mc:Ignorable="w14 wp14">
+<w:document xmlns:wpc="http://schemas.microsoft.com/office/word/2010/wordprocessingCanvas" xmlns:mc="http://schemas.openxmlformats.org/markup-compatibility/2006" xmlns:o="urn:schemas-microsoft-com:office:office" xmlns:r="http://schemas.openxmlformats.org/officeDocument/2006/relationships" xmlns:m="http://schemas.openxmlformats.org/officeDocument/2006/math" xmlns:v="urn:schemas-microsoft-com:vml" xmlns:wp14="http://schemas.microsoft.com/office/word/2010/wordprocessingDrawing" xmlns:wp="http://schemas.openxmlformats.org/drawingml/2006/wordprocessingDrawing" xmlns:w10="urn:schemas-microsoft-com:office:word" xmlns:w="http://schemas.openxmlformats.org/wordprocessingml/2006/main" xmlns:w14="http://schemas.microsoft.com/office/word/2010/wordml" xmlns:w15="http://schemas.microsoft.com/office/word/2012/wordml" xmlns:wpg="http://schemas.microsoft.com/office/word/2010/wordprocessingGroup" xmlns:wpi="http://schemas.microsoft.com/office/word/2010/wordprocessingInk" xmlns:wne="http://schemas.microsoft.com/office/word/2006/wordml" xmlns:wps="http://schemas.microsoft.com/office/word/2010/wordprocessingShape" mc:Ignorable="w14 w15 wp14">
   <w:body>
     <w:p>
       <w:pPr>
@@ -22,27 +22,9 @@
       <w:r>
         <w:t xml:space="preserve">Project </w:t>
       </w:r>
-      <w:proofErr w:type="spellStart"/>
-      <w:r>
-        <w:t>Fifa</w:t>
-      </w:r>
-      <w:proofErr w:type="spellEnd"/>
-      <w:r>
-        <w:t xml:space="preserve"> </w:t>
-      </w:r>
-      <w:proofErr w:type="spellStart"/>
-      <w:r>
-        <w:t>developers</w:t>
-      </w:r>
-      <w:proofErr w:type="spellEnd"/>
-      <w:r>
-        <w:t xml:space="preserve"> </w:t>
-      </w:r>
-      <w:proofErr w:type="spellStart"/>
-      <w:r>
-        <w:t>edition</w:t>
-      </w:r>
-      <w:proofErr w:type="spellEnd"/>
+      <w:r>
+        <w:t>Fifa developers edition</w:t>
+      </w:r>
       <w:r>
         <w:br/>
       </w:r>
@@ -87,7 +69,7 @@
                     <pic:cNvPicPr/>
                   </pic:nvPicPr>
                   <pic:blipFill>
-                    <a:blip r:embed="rId9">
+                    <a:blip r:embed="rId8">
                       <a:extLst>
                         <a:ext uri="{28A0092B-C50C-407E-A947-70E740481C1C}">
                           <a14:useLocalDpi xmlns:a14="http://schemas.microsoft.com/office/drawing/2010/main" val="0"/>
@@ -134,18 +116,8 @@
           <w:i/>
           <w:sz w:val="96"/>
         </w:rPr>
-        <w:t xml:space="preserve">Onderzoeksrapport </w:t>
-      </w:r>
-      <w:proofErr w:type="spellStart"/>
-      <w:r>
-        <w:rPr>
-          <w:rStyle w:val="Zwaar"/>
-          <w:i/>
-          <w:sz w:val="96"/>
-        </w:rPr>
-        <w:t>Streamingdienst</w:t>
-      </w:r>
-      <w:proofErr w:type="spellEnd"/>
+        <w:t>Onderzoeksrapport Streamingdienst</w:t>
+      </w:r>
     </w:p>
     <w:p>
       <w:pPr>
@@ -166,13 +138,8 @@
       </w:pPr>
       <w:r>
         <w:lastRenderedPageBreak/>
-        <w:t xml:space="preserve">Onderzoeksrapport </w:t>
-      </w:r>
-      <w:proofErr w:type="spellStart"/>
-      <w:r>
-        <w:t>Streaming</w:t>
-      </w:r>
-      <w:proofErr w:type="spellEnd"/>
+        <w:t>Onderzoeksrapport Streaming</w:t>
+      </w:r>
       <w:r>
         <w:rPr>
           <w:noProof/>
@@ -194,7 +161,7 @@
                     <pic:cNvPicPr/>
                   </pic:nvPicPr>
                   <pic:blipFill>
-                    <a:blip r:embed="rId9">
+                    <a:blip r:embed="rId8">
                       <a:extLst>
                         <a:ext uri="{28A0092B-C50C-407E-A947-70E740481C1C}">
                           <a14:useLocalDpi xmlns:a14="http://schemas.microsoft.com/office/drawing/2010/main" val="0"/>
@@ -725,48 +692,79 @@
       <w:bookmarkStart w:id="1" w:name="_Toc386201769"/>
       <w:r>
         <w:lastRenderedPageBreak/>
-        <w:t xml:space="preserve">Wat is </w:t>
-      </w:r>
-      <w:proofErr w:type="spellStart"/>
-      <w:r>
-        <w:t>streaming</w:t>
-      </w:r>
-      <w:proofErr w:type="spellEnd"/>
-      <w:r>
-        <w:t>?</w:t>
+        <w:t>Wat is streaming?</w:t>
       </w:r>
       <w:bookmarkEnd w:id="1"/>
     </w:p>
-    <w:p/>
-    <w:p>
-      <w:proofErr w:type="spellStart"/>
-      <w:r>
-        <w:t>Streamen</w:t>
-      </w:r>
-      <w:proofErr w:type="spellEnd"/>
-      <w:r>
-        <w:t xml:space="preserve"> is het versturen van video of geluid via het internet dat andere mensen gelijk op een computer kunnen bekijken. Bijvoorbeeld als je video’s op </w:t>
-      </w:r>
-      <w:proofErr w:type="spellStart"/>
-      <w:r>
-        <w:t>youtube</w:t>
-      </w:r>
-      <w:proofErr w:type="spellEnd"/>
-      <w:r>
-        <w:t xml:space="preserve"> bekijkt die je niet eerst hoeft te downloaden.</w:t>
-      </w:r>
-    </w:p>
-    <w:p>
-      <w:r>
-        <w:t xml:space="preserve">Live </w:t>
-      </w:r>
-      <w:proofErr w:type="spellStart"/>
-      <w:r>
-        <w:t>streaming</w:t>
-      </w:r>
-      <w:proofErr w:type="spellEnd"/>
-      <w:r>
-        <w:t xml:space="preserve"> is als een video of geluidsfragment op het moment dat het word opgenomen gelijk word uitgezonden. Bijvoorbeeld internet radio waar een radio uitzending live via het internet word uitgezonden.</w:t>
+    <w:p>
+      <w:r>
+        <w:rPr>
+          <w:b/>
+          <w:bCs/>
+        </w:rPr>
+        <w:t>Streaming</w:t>
+      </w:r>
+    </w:p>
+    <w:p>
+      <w:r>
+        <w:t>Als je bestanden streamt, komen ze niet op je computer te staan. Ze worden uitgezonden vanaf een externe server, net zoals dat bij radio en televisie gebeurt. In dit geval  gaat het uitzenden over het internet. Je kunt wel zelf kiezen wanneer je het bestand wilt zien. Denk bijvoorbeeld aan een aflevering van een tv-programma via Uitzendinggemist.nl. Je kunt het bestand dat je afspeelt niet bewerken, omdat het niet op je eigen harde schijf staat.</w:t>
+      </w:r>
+    </w:p>
+    <w:p>
+      <w:r>
+        <w:rPr>
+          <w:b/>
+          <w:bCs/>
+        </w:rPr>
+        <w:t>Live-streaming</w:t>
+      </w:r>
+      <w:r>
+        <w:rPr>
+          <w:b/>
+          <w:bCs/>
+        </w:rPr>
+        <w:br/>
+      </w:r>
+      <w:r>
+        <w:t>Bij live-streaming staat de tijd waarop je het bestand kan afspelen wel vast. Net als een live tv-uitzending zie je op je scherm wat er ergens anders gebeurt. Na afloop van de uitzending wordt het bestand vaak alsnog beschikbaar gesteld om terug te luisteren of kijken.</w:t>
+      </w:r>
+    </w:p>
+    <w:p>
+      <w:r>
+        <w:rPr>
+          <w:b/>
+          <w:bCs/>
+        </w:rPr>
+        <w:t>Legaal of illegaal?</w:t>
+      </w:r>
+      <w:r>
+        <w:rPr>
+          <w:b/>
+          <w:bCs/>
+        </w:rPr>
+        <w:br/>
+      </w:r>
+      <w:r>
+        <w:t>Veel mensen denken dat het</w:t>
+      </w:r>
+      <w:r>
+        <w:t xml:space="preserve"> illegaal is, maar in Nederland is het downloaden van muziek en films toegestaan. Het downloaden van games en software is wel illegaal omdat deze worden beschermd door de Europese softwarerichtlijn. Uploaden en verspreiden van media met copyright is ook verboden in Nederland.</w:t>
+      </w:r>
+    </w:p>
+    <w:p>
+      <w:r>
+        <w:t>Er is al heel wat gedaan wat betreft de bestrijding van downloadsites en programma’s. De namen KaZaa, Napster</w:t>
+      </w:r>
+      <w:r>
+        <w:t>, FrostWire</w:t>
+      </w:r>
+      <w:r>
+        <w:t xml:space="preserve"> en LimeWire komen je wellicht nog bekend voor. Dit waren P2P programma’s waar er gedownload en geüpload werd. Ze waren razend populair toen ze nog bestonden. Napster had op een gegeven moment globaal zo’n 27 miljoen gebruikers.</w:t>
+      </w:r>
+    </w:p>
+    <w:p>
+      <w:r>
+        <w:t>Het bestrijden van BitTorrent sites is een stuk moeilijker. Hoewel de Pirate Bay niet meer zomaar toegankelijk is, zijn er vele websites beschikbaar die dezelfde torrents aanbieden. Ook is het mogelijk om via een kleine omweg nog steeds op de Pirate Bay terecht te komen.</w:t>
       </w:r>
     </w:p>
     <w:p>
@@ -775,35 +773,166 @@
       </w:pPr>
       <w:bookmarkStart w:id="2" w:name="_Toc386201770"/>
       <w:r>
-        <w:t xml:space="preserve">Leg in eigen woorden uit hoe </w:t>
-      </w:r>
-      <w:proofErr w:type="spellStart"/>
-      <w:r>
-        <w:t>videostreams</w:t>
-      </w:r>
-      <w:proofErr w:type="spellEnd"/>
-      <w:r>
-        <w:t xml:space="preserve"> precies werken.</w:t>
+        <w:t>Leg in eigen woorden uit hoe videostreams precies werken.</w:t>
       </w:r>
       <w:bookmarkEnd w:id="2"/>
     </w:p>
-    <w:p/>
-    <w:p>
-      <w:proofErr w:type="spellStart"/>
-      <w:r>
-        <w:t>Videostreaming</w:t>
-      </w:r>
-      <w:proofErr w:type="spellEnd"/>
-      <w:r>
-        <w:t xml:space="preserve"> selecteert een venster met een bijbehorend programma. Met dat programma stuur je de data naar de server, en de server stuurt het door naar de </w:t>
-      </w:r>
-      <w:proofErr w:type="spellStart"/>
-      <w:r>
-        <w:t>player</w:t>
-      </w:r>
-      <w:proofErr w:type="spellEnd"/>
-      <w:r>
-        <w:t xml:space="preserve">. </w:t>
+    <w:p>
+      <w:pPr>
+        <w:rPr>
+          <w:rFonts w:cs="Arial"/>
+          <w:bCs/>
+          <w:color w:val="000000"/>
+          <w:bdr w:val="none" w:sz="0" w:space="0" w:color="auto" w:frame="1"/>
+        </w:rPr>
+      </w:pPr>
+      <w:r>
+        <w:rPr>
+          <w:rFonts w:cs="Arial"/>
+          <w:bCs/>
+          <w:color w:val="000000"/>
+          <w:bdr w:val="none" w:sz="0" w:space="0" w:color="auto" w:frame="1"/>
+        </w:rPr>
+        <w:t>Streaming video is bewegend digitaal beeld via internet. Als je een filmpje wilt afspelen, gaat dit bestand via internet en eventueel een intern netwerk naar je PC waar de film op je beeldscherm wordt getoond. Op elke plek, op elk moment! Er wordt niets opgeslagen of gedownload – geen belasting van je harde schijf en de auteursrechten zijn beschermd.</w:t>
+      </w:r>
+    </w:p>
+    <w:p>
+      <w:pPr>
+        <w:rPr>
+          <w:b/>
+        </w:rPr>
+      </w:pPr>
+      <w:r>
+        <w:rPr>
+          <w:b/>
+        </w:rPr>
+        <w:br w:type="page"/>
+      </w:r>
+    </w:p>
+    <w:p>
+      <w:r>
+        <w:rPr>
+          <w:b/>
+        </w:rPr>
+        <w:lastRenderedPageBreak/>
+        <w:t>Beeldkwaliteit:</w:t>
+      </w:r>
+      <w:r>
+        <w:rPr>
+          <w:b/>
+        </w:rPr>
+        <w:br/>
+      </w:r>
+      <w:r>
+        <w:t>Streaming video is er in vele verschillende beeldkwaliteiten. Hoe de kwaliteit is, heeft te maken met de compressie die er op wordt uitgevoerd – hoe meer informatie we eruit halen tijdens het comprimeren, hoe slechter de beeldkwaliteit. Veel clips op YouTube hebben kleine, vlekkerige beeldjes maar streaming video is er ook in DVD kwaliteit. Hoe goed de kwaliteit is, hangt af van drie factoren:</w:t>
+      </w:r>
+    </w:p>
+    <w:p>
+      <w:pPr>
+        <w:pStyle w:val="Lijstalinea"/>
+        <w:numPr>
+          <w:ilvl w:val="0"/>
+          <w:numId w:val="7"/>
+        </w:numPr>
+        <w:spacing w:after="0" w:line="240" w:lineRule="auto"/>
+        <w:rPr>
+          <w:rFonts w:eastAsia="Times New Roman" w:cs="Times New Roman"/>
+          <w:lang w:eastAsia="nl-NL"/>
+        </w:rPr>
+      </w:pPr>
+      <w:r>
+        <w:rPr>
+          <w:rFonts w:eastAsia="Times New Roman" w:cs="Times New Roman"/>
+          <w:lang w:eastAsia="nl-NL"/>
+        </w:rPr>
+        <w:t>het aantal beeldjes per seconde</w:t>
+      </w:r>
+    </w:p>
+    <w:p>
+      <w:pPr>
+        <w:pStyle w:val="Lijstalinea"/>
+        <w:numPr>
+          <w:ilvl w:val="0"/>
+          <w:numId w:val="7"/>
+        </w:numPr>
+        <w:spacing w:after="0" w:line="240" w:lineRule="auto"/>
+        <w:rPr>
+          <w:rFonts w:eastAsia="Times New Roman" w:cs="Times New Roman"/>
+          <w:lang w:eastAsia="nl-NL"/>
+        </w:rPr>
+      </w:pPr>
+      <w:r>
+        <w:rPr>
+          <w:rFonts w:eastAsia="Times New Roman" w:cs="Times New Roman"/>
+          <w:lang w:eastAsia="nl-NL"/>
+        </w:rPr>
+        <w:t>de afmetingen van het beeld</w:t>
+      </w:r>
+    </w:p>
+    <w:p>
+      <w:pPr>
+        <w:pStyle w:val="Lijstalinea"/>
+        <w:numPr>
+          <w:ilvl w:val="0"/>
+          <w:numId w:val="7"/>
+        </w:numPr>
+        <w:rPr>
+          <w:rFonts w:eastAsia="Times New Roman" w:cs="Times New Roman"/>
+          <w:lang w:eastAsia="nl-NL"/>
+        </w:rPr>
+      </w:pPr>
+      <w:r>
+        <w:rPr>
+          <w:rFonts w:eastAsia="Times New Roman" w:cs="Times New Roman"/>
+          <w:lang w:eastAsia="nl-NL"/>
+        </w:rPr>
+        <w:t>en de kleurdiepte</w:t>
+      </w:r>
+    </w:p>
+    <w:p>
+      <w:pPr>
+        <w:rPr>
+          <w:rFonts w:eastAsia="Times New Roman" w:cs="Times New Roman"/>
+          <w:lang w:eastAsia="nl-NL"/>
+        </w:rPr>
+      </w:pPr>
+      <w:r>
+        <w:rPr>
+          <w:rFonts w:eastAsia="Times New Roman" w:cs="Times New Roman"/>
+          <w:b/>
+          <w:lang w:eastAsia="nl-NL"/>
+        </w:rPr>
+        <w:t>Voordelen van videostreaming:</w:t>
+      </w:r>
+      <w:r>
+        <w:rPr>
+          <w:rFonts w:eastAsia="Times New Roman" w:cs="Times New Roman"/>
+          <w:b/>
+          <w:lang w:eastAsia="nl-NL"/>
+        </w:rPr>
+        <w:br/>
+      </w:r>
+      <w:r>
+        <w:rPr>
+          <w:rFonts w:eastAsia="Times New Roman" w:cs="Times New Roman"/>
+          <w:lang w:eastAsia="nl-NL"/>
+        </w:rPr>
+        <w:t>Wat zijn nu de voordelen van streaming video? Streaming video is vooral heel flexibel omdat je geen fysieke DVD of drager meer nodig hebt. Zolang je een computer hebt met een internetaansluiting, kun je overal kijken, en op elk moment. Omdat het niet wordt opgeslagen op de computer, wordt je harde schijf niet belast. En zo blijven de rechten van de eigenaar van het beeldmateriaal ook beschermd.</w:t>
+      </w:r>
+      <w:r>
+        <w:rPr>
+          <w:rFonts w:eastAsia="Times New Roman" w:cs="Times New Roman"/>
+          <w:b/>
+          <w:lang w:eastAsia="nl-NL"/>
+        </w:rPr>
+        <w:br/>
+      </w:r>
+      <w:r>
+        <w:rPr>
+          <w:rFonts w:eastAsia="Times New Roman" w:cs="Times New Roman"/>
+          <w:lang w:eastAsia="nl-NL"/>
+        </w:rPr>
+        <w:t>Nu nog een breedbeeld computerscherm en een luie stoel en voortaan kijk je alle films via Internet!</w:t>
       </w:r>
     </w:p>
     <w:p>
@@ -812,19 +941,10 @@
       </w:pPr>
       <w:bookmarkStart w:id="3" w:name="_Toc386201771"/>
       <w:r>
-        <w:t xml:space="preserve">Welke </w:t>
-      </w:r>
-      <w:proofErr w:type="spellStart"/>
-      <w:r>
-        <w:t>streamingdiensten</w:t>
-      </w:r>
-      <w:proofErr w:type="spellEnd"/>
-      <w:r>
-        <w:t xml:space="preserve"> zijn gratis beschikbaar?</w:t>
+        <w:t>Welke streamingdiensten zijn gratis beschikbaar?</w:t>
       </w:r>
       <w:bookmarkEnd w:id="3"/>
     </w:p>
-    <w:p/>
     <w:p>
       <w:pPr>
         <w:pStyle w:val="Lijstalinea"/>
@@ -833,11 +953,9 @@
           <w:numId w:val="3"/>
         </w:numPr>
       </w:pPr>
-      <w:proofErr w:type="spellStart"/>
       <w:r>
         <w:t>Xsplit</w:t>
       </w:r>
-      <w:proofErr w:type="spellEnd"/>
     </w:p>
     <w:p>
       <w:pPr>
@@ -859,13 +977,8 @@
           <w:numId w:val="3"/>
         </w:numPr>
       </w:pPr>
-      <w:proofErr w:type="spellStart"/>
-      <w:r>
-        <w:t>Ustream</w:t>
-      </w:r>
-      <w:proofErr w:type="spellEnd"/>
-      <w:r>
-        <w:t xml:space="preserve"> livestream</w:t>
+      <w:r>
+        <w:t>Ustream livestream</w:t>
       </w:r>
     </w:p>
     <w:p>
@@ -886,28 +999,14 @@
       </w:pPr>
       <w:bookmarkStart w:id="4" w:name="_Toc386201772"/>
       <w:r>
-        <w:t xml:space="preserve">Geef van bovengenoemde </w:t>
-      </w:r>
-      <w:proofErr w:type="spellStart"/>
-      <w:r>
-        <w:t>streamingsdiensten</w:t>
-      </w:r>
-      <w:proofErr w:type="spellEnd"/>
-      <w:r>
-        <w:t xml:space="preserve"> een aantal voor en nadelen.</w:t>
+        <w:t>Geef van bovengenoemde streamingsdiensten een aantal voor en nadelen.</w:t>
       </w:r>
       <w:bookmarkEnd w:id="4"/>
     </w:p>
-    <w:p/>
-    <w:p>
-      <w:r>
-        <w:t xml:space="preserve">Voordelen van </w:t>
-      </w:r>
-      <w:proofErr w:type="spellStart"/>
-      <w:r>
-        <w:t>Xsplit</w:t>
-      </w:r>
-      <w:proofErr w:type="spellEnd"/>
+    <w:p>
+      <w:r>
+        <w:t>Voordelen van Xsplit</w:t>
+      </w:r>
       <w:r>
         <w:t>:</w:t>
       </w:r>
@@ -979,13 +1078,8 @@
     </w:p>
     <w:p>
       <w:r>
-        <w:t xml:space="preserve">Nadelen van </w:t>
-      </w:r>
-      <w:proofErr w:type="spellStart"/>
-      <w:r>
-        <w:t>Xsplit</w:t>
-      </w:r>
-      <w:proofErr w:type="spellEnd"/>
+        <w:t>Nadelen van Xsplit</w:t>
+      </w:r>
       <w:r>
         <w:t>:</w:t>
       </w:r>
@@ -1015,7 +1109,6 @@
         <w:pStyle w:val="Lijstalinea"/>
       </w:pPr>
       <w:r>
-        <w:lastRenderedPageBreak/>
         <w:t>Voordelen OBC:</w:t>
       </w:r>
     </w:p>
@@ -1027,18 +1120,17 @@
           <w:numId w:val="5"/>
         </w:numPr>
       </w:pPr>
-      <w:bookmarkStart w:id="5" w:name="_GoBack"/>
+    </w:p>
+    <w:p>
+      <w:pPr>
+        <w:pStyle w:val="Kop1"/>
+      </w:pPr>
+      <w:bookmarkStart w:id="5" w:name="_Toc386201773"/>
+      <w:r>
+        <w:lastRenderedPageBreak/>
+        <w:t>Wat is er nodig om een livestream op een website te krijgen?</w:t>
+      </w:r>
       <w:bookmarkEnd w:id="5"/>
-    </w:p>
-    <w:p>
-      <w:pPr>
-        <w:pStyle w:val="Kop1"/>
-      </w:pPr>
-      <w:bookmarkStart w:id="6" w:name="_Toc386201773"/>
-      <w:r>
-        <w:t>Wat is er nodig om een livestream op een website te krijgen?</w:t>
-      </w:r>
-      <w:bookmarkEnd w:id="6"/>
     </w:p>
     <w:p/>
     <w:p>
@@ -1049,13 +1141,8 @@
           <w:numId w:val="6"/>
         </w:numPr>
       </w:pPr>
-      <w:proofErr w:type="spellStart"/>
-      <w:r>
-        <w:t>Xsplit</w:t>
-      </w:r>
-      <w:proofErr w:type="spellEnd"/>
-      <w:r>
-        <w:t xml:space="preserve"> </w:t>
+      <w:r>
+        <w:t xml:space="preserve">Xsplit </w:t>
       </w:r>
     </w:p>
     <w:p>
@@ -1066,21 +1153,8 @@
           <w:numId w:val="6"/>
         </w:numPr>
       </w:pPr>
-      <w:proofErr w:type="spellStart"/>
-      <w:r>
-        <w:t>Streamhost</w:t>
-      </w:r>
-      <w:proofErr w:type="spellEnd"/>
-      <w:r>
-        <w:t xml:space="preserve"> (zoals </w:t>
-      </w:r>
-      <w:proofErr w:type="spellStart"/>
-      <w:r>
-        <w:t>Ustream</w:t>
-      </w:r>
-      <w:proofErr w:type="spellEnd"/>
-      <w:r>
-        <w:t>)</w:t>
+      <w:r>
+        <w:t>Streamhost (zoals Ustream)</w:t>
       </w:r>
     </w:p>
     <w:p>
@@ -1097,20 +1171,14 @@
         </w:rPr>
       </w:pPr>
       <w:r>
-        <w:t>Camera’s (</w:t>
-      </w:r>
-      <w:proofErr w:type="spellStart"/>
-      <w:r>
-        <w:t>usb</w:t>
-      </w:r>
-      <w:proofErr w:type="spellEnd"/>
-      <w:r>
-        <w:t xml:space="preserve"> aansluiting, 720p)</w:t>
-      </w:r>
+        <w:t>Camera’s</w:t>
+      </w:r>
+      <w:bookmarkStart w:id="6" w:name="_GoBack"/>
+      <w:bookmarkEnd w:id="6"/>
     </w:p>
     <w:sectPr>
-      <w:headerReference w:type="default" r:id="rId10"/>
-      <w:footerReference w:type="default" r:id="rId11"/>
+      <w:headerReference w:type="default" r:id="rId9"/>
+      <w:footerReference w:type="default" r:id="rId10"/>
       <w:pgSz w:w="11906" w:h="16838"/>
       <w:pgMar w:top="1417" w:right="1417" w:bottom="1417" w:left="1417" w:header="708" w:footer="708" w:gutter="0"/>
       <w:cols w:space="708"/>
@@ -1122,7 +1190,7 @@
 </file>
 
 <file path=word/endnotes.xml><?xml version="1.0" encoding="utf-8"?>
-<w:endnotes xmlns:wpc="http://schemas.microsoft.com/office/word/2010/wordprocessingCanvas" xmlns:mc="http://schemas.openxmlformats.org/markup-compatibility/2006" xmlns:o="urn:schemas-microsoft-com:office:office" xmlns:r="http://schemas.openxmlformats.org/officeDocument/2006/relationships" xmlns:m="http://schemas.openxmlformats.org/officeDocument/2006/math" xmlns:v="urn:schemas-microsoft-com:vml" xmlns:wp14="http://schemas.microsoft.com/office/word/2010/wordprocessingDrawing" xmlns:wp="http://schemas.openxmlformats.org/drawingml/2006/wordprocessingDrawing" xmlns:w10="urn:schemas-microsoft-com:office:word" xmlns:w="http://schemas.openxmlformats.org/wordprocessingml/2006/main" xmlns:w14="http://schemas.microsoft.com/office/word/2010/wordml" xmlns:wpg="http://schemas.microsoft.com/office/word/2010/wordprocessingGroup" xmlns:wpi="http://schemas.microsoft.com/office/word/2010/wordprocessingInk" xmlns:wne="http://schemas.microsoft.com/office/word/2006/wordml" xmlns:wps="http://schemas.microsoft.com/office/word/2010/wordprocessingShape" mc:Ignorable="w14 wp14">
+<w:endnotes xmlns:wpc="http://schemas.microsoft.com/office/word/2010/wordprocessingCanvas" xmlns:mc="http://schemas.openxmlformats.org/markup-compatibility/2006" xmlns:o="urn:schemas-microsoft-com:office:office" xmlns:r="http://schemas.openxmlformats.org/officeDocument/2006/relationships" xmlns:m="http://schemas.openxmlformats.org/officeDocument/2006/math" xmlns:v="urn:schemas-microsoft-com:vml" xmlns:wp14="http://schemas.microsoft.com/office/word/2010/wordprocessingDrawing" xmlns:wp="http://schemas.openxmlformats.org/drawingml/2006/wordprocessingDrawing" xmlns:w10="urn:schemas-microsoft-com:office:word" xmlns:w="http://schemas.openxmlformats.org/wordprocessingml/2006/main" xmlns:w14="http://schemas.microsoft.com/office/word/2010/wordml" xmlns:w15="http://schemas.microsoft.com/office/word/2012/wordml" xmlns:wpg="http://schemas.microsoft.com/office/word/2010/wordprocessingGroup" xmlns:wpi="http://schemas.microsoft.com/office/word/2010/wordprocessingInk" xmlns:wne="http://schemas.microsoft.com/office/word/2006/wordml" xmlns:wps="http://schemas.microsoft.com/office/word/2010/wordprocessingShape" mc:Ignorable="w14 w15 wp14">
   <w:endnote w:type="separator" w:id="-1">
     <w:p>
       <w:pPr>
@@ -1147,7 +1215,7 @@
 </file>
 
 <file path=word/footer1.xml><?xml version="1.0" encoding="utf-8"?>
-<w:ftr xmlns:wpc="http://schemas.microsoft.com/office/word/2010/wordprocessingCanvas" xmlns:mc="http://schemas.openxmlformats.org/markup-compatibility/2006" xmlns:o="urn:schemas-microsoft-com:office:office" xmlns:r="http://schemas.openxmlformats.org/officeDocument/2006/relationships" xmlns:m="http://schemas.openxmlformats.org/officeDocument/2006/math" xmlns:v="urn:schemas-microsoft-com:vml" xmlns:wp14="http://schemas.microsoft.com/office/word/2010/wordprocessingDrawing" xmlns:wp="http://schemas.openxmlformats.org/drawingml/2006/wordprocessingDrawing" xmlns:w10="urn:schemas-microsoft-com:office:word" xmlns:w="http://schemas.openxmlformats.org/wordprocessingml/2006/main" xmlns:w14="http://schemas.microsoft.com/office/word/2010/wordml" xmlns:wpg="http://schemas.microsoft.com/office/word/2010/wordprocessingGroup" xmlns:wpi="http://schemas.microsoft.com/office/word/2010/wordprocessingInk" xmlns:wne="http://schemas.microsoft.com/office/word/2006/wordml" xmlns:wps="http://schemas.microsoft.com/office/word/2010/wordprocessingShape" mc:Ignorable="w14 wp14">
+<w:ftr xmlns:wpc="http://schemas.microsoft.com/office/word/2010/wordprocessingCanvas" xmlns:mc="http://schemas.openxmlformats.org/markup-compatibility/2006" xmlns:o="urn:schemas-microsoft-com:office:office" xmlns:r="http://schemas.openxmlformats.org/officeDocument/2006/relationships" xmlns:m="http://schemas.openxmlformats.org/officeDocument/2006/math" xmlns:v="urn:schemas-microsoft-com:vml" xmlns:wp14="http://schemas.microsoft.com/office/word/2010/wordprocessingDrawing" xmlns:wp="http://schemas.openxmlformats.org/drawingml/2006/wordprocessingDrawing" xmlns:w10="urn:schemas-microsoft-com:office:word" xmlns:w="http://schemas.openxmlformats.org/wordprocessingml/2006/main" xmlns:w14="http://schemas.microsoft.com/office/word/2010/wordml" xmlns:w15="http://schemas.microsoft.com/office/word/2012/wordml" xmlns:wpg="http://schemas.microsoft.com/office/word/2010/wordprocessingGroup" xmlns:wpi="http://schemas.microsoft.com/office/word/2010/wordprocessingInk" xmlns:wne="http://schemas.microsoft.com/office/word/2006/wordml" xmlns:wps="http://schemas.microsoft.com/office/word/2010/wordprocessingShape" mc:Ignorable="w14 w15 wp14">
   <w:p>
     <w:pPr>
       <w:tabs>
@@ -1185,39 +1253,7 @@
         <w:sz w:val="28"/>
       </w:rPr>
       <w:br/>
-      <w:t xml:space="preserve">Projectleden: Menno, Rick, </w:t>
-    </w:r>
-    <w:proofErr w:type="spellStart"/>
-    <w:r>
-      <w:rPr>
-        <w:rStyle w:val="Zwaar"/>
-        <w:sz w:val="28"/>
-      </w:rPr>
-      <w:t>Regilio</w:t>
-    </w:r>
-    <w:proofErr w:type="spellEnd"/>
-    <w:r>
-      <w:rPr>
-        <w:rStyle w:val="Zwaar"/>
-        <w:sz w:val="28"/>
-      </w:rPr>
-      <w:t xml:space="preserve">, </w:t>
-    </w:r>
-    <w:proofErr w:type="spellStart"/>
-    <w:r>
-      <w:rPr>
-        <w:rStyle w:val="Zwaar"/>
-        <w:sz w:val="28"/>
-      </w:rPr>
-      <w:t>Sharif</w:t>
-    </w:r>
-    <w:proofErr w:type="spellEnd"/>
-    <w:r>
-      <w:rPr>
-        <w:rStyle w:val="Zwaar"/>
-        <w:sz w:val="28"/>
-      </w:rPr>
-      <w:t xml:space="preserve"> en Danny</w:t>
+      <w:t>Projectleden: Menno, Rick, Regilio, Sharif en Danny</w:t>
     </w:r>
   </w:p>
   <w:p>
@@ -1229,7 +1265,7 @@
 </file>
 
 <file path=word/footnotes.xml><?xml version="1.0" encoding="utf-8"?>
-<w:footnotes xmlns:wpc="http://schemas.microsoft.com/office/word/2010/wordprocessingCanvas" xmlns:mc="http://schemas.openxmlformats.org/markup-compatibility/2006" xmlns:o="urn:schemas-microsoft-com:office:office" xmlns:r="http://schemas.openxmlformats.org/officeDocument/2006/relationships" xmlns:m="http://schemas.openxmlformats.org/officeDocument/2006/math" xmlns:v="urn:schemas-microsoft-com:vml" xmlns:wp14="http://schemas.microsoft.com/office/word/2010/wordprocessingDrawing" xmlns:wp="http://schemas.openxmlformats.org/drawingml/2006/wordprocessingDrawing" xmlns:w10="urn:schemas-microsoft-com:office:word" xmlns:w="http://schemas.openxmlformats.org/wordprocessingml/2006/main" xmlns:w14="http://schemas.microsoft.com/office/word/2010/wordml" xmlns:wpg="http://schemas.microsoft.com/office/word/2010/wordprocessingGroup" xmlns:wpi="http://schemas.microsoft.com/office/word/2010/wordprocessingInk" xmlns:wne="http://schemas.microsoft.com/office/word/2006/wordml" xmlns:wps="http://schemas.microsoft.com/office/word/2010/wordprocessingShape" mc:Ignorable="w14 wp14">
+<w:footnotes xmlns:wpc="http://schemas.microsoft.com/office/word/2010/wordprocessingCanvas" xmlns:mc="http://schemas.openxmlformats.org/markup-compatibility/2006" xmlns:o="urn:schemas-microsoft-com:office:office" xmlns:r="http://schemas.openxmlformats.org/officeDocument/2006/relationships" xmlns:m="http://schemas.openxmlformats.org/officeDocument/2006/math" xmlns:v="urn:schemas-microsoft-com:vml" xmlns:wp14="http://schemas.microsoft.com/office/word/2010/wordprocessingDrawing" xmlns:wp="http://schemas.openxmlformats.org/drawingml/2006/wordprocessingDrawing" xmlns:w10="urn:schemas-microsoft-com:office:word" xmlns:w="http://schemas.openxmlformats.org/wordprocessingml/2006/main" xmlns:w14="http://schemas.microsoft.com/office/word/2010/wordml" xmlns:w15="http://schemas.microsoft.com/office/word/2012/wordml" xmlns:wpg="http://schemas.microsoft.com/office/word/2010/wordprocessingGroup" xmlns:wpi="http://schemas.microsoft.com/office/word/2010/wordprocessingInk" xmlns:wne="http://schemas.microsoft.com/office/word/2006/wordml" xmlns:wps="http://schemas.microsoft.com/office/word/2010/wordprocessingShape" mc:Ignorable="w14 w15 wp14">
   <w:footnote w:type="separator" w:id="-1">
     <w:p>
       <w:pPr>
@@ -1254,7 +1290,7 @@
 </file>
 
 <file path=word/header1.xml><?xml version="1.0" encoding="utf-8"?>
-<w:hdr xmlns:wpc="http://schemas.microsoft.com/office/word/2010/wordprocessingCanvas" xmlns:mc="http://schemas.openxmlformats.org/markup-compatibility/2006" xmlns:o="urn:schemas-microsoft-com:office:office" xmlns:r="http://schemas.openxmlformats.org/officeDocument/2006/relationships" xmlns:m="http://schemas.openxmlformats.org/officeDocument/2006/math" xmlns:v="urn:schemas-microsoft-com:vml" xmlns:wp14="http://schemas.microsoft.com/office/word/2010/wordprocessingDrawing" xmlns:wp="http://schemas.openxmlformats.org/drawingml/2006/wordprocessingDrawing" xmlns:w10="urn:schemas-microsoft-com:office:word" xmlns:w="http://schemas.openxmlformats.org/wordprocessingml/2006/main" xmlns:w14="http://schemas.microsoft.com/office/word/2010/wordml" xmlns:wpg="http://schemas.microsoft.com/office/word/2010/wordprocessingGroup" xmlns:wpi="http://schemas.microsoft.com/office/word/2010/wordprocessingInk" xmlns:wne="http://schemas.microsoft.com/office/word/2006/wordml" xmlns:wps="http://schemas.microsoft.com/office/word/2010/wordprocessingShape" mc:Ignorable="w14 wp14">
+<w:hdr xmlns:wpc="http://schemas.microsoft.com/office/word/2010/wordprocessingCanvas" xmlns:mc="http://schemas.openxmlformats.org/markup-compatibility/2006" xmlns:o="urn:schemas-microsoft-com:office:office" xmlns:r="http://schemas.openxmlformats.org/officeDocument/2006/relationships" xmlns:m="http://schemas.openxmlformats.org/officeDocument/2006/math" xmlns:v="urn:schemas-microsoft-com:vml" xmlns:wp14="http://schemas.microsoft.com/office/word/2010/wordprocessingDrawing" xmlns:wp="http://schemas.openxmlformats.org/drawingml/2006/wordprocessingDrawing" xmlns:w10="urn:schemas-microsoft-com:office:word" xmlns:w="http://schemas.openxmlformats.org/wordprocessingml/2006/main" xmlns:w14="http://schemas.microsoft.com/office/word/2010/wordml" xmlns:w15="http://schemas.microsoft.com/office/word/2012/wordml" xmlns:wpg="http://schemas.microsoft.com/office/word/2010/wordprocessingGroup" xmlns:wpi="http://schemas.microsoft.com/office/word/2010/wordprocessingInk" xmlns:wne="http://schemas.microsoft.com/office/word/2006/wordml" xmlns:wps="http://schemas.microsoft.com/office/word/2010/wordprocessingShape" mc:Ignorable="w14 w15 wp14">
   <w:p>
     <w:pPr>
       <w:pStyle w:val="Ondertitel"/>
@@ -1284,49 +1320,8 @@
         <w:rStyle w:val="Zwaar"/>
         <w:sz w:val="20"/>
       </w:rPr>
-      <w:t xml:space="preserve">Project naam: </w:t>
+      <w:t>Project naam: Fifa developers edition</w:t>
     </w:r>
-    <w:proofErr w:type="spellStart"/>
-    <w:r>
-      <w:rPr>
-        <w:rStyle w:val="Zwaar"/>
-        <w:sz w:val="20"/>
-      </w:rPr>
-      <w:t>Fifa</w:t>
-    </w:r>
-    <w:proofErr w:type="spellEnd"/>
-    <w:r>
-      <w:rPr>
-        <w:rStyle w:val="Zwaar"/>
-        <w:sz w:val="20"/>
-      </w:rPr>
-      <w:t xml:space="preserve"> </w:t>
-    </w:r>
-    <w:proofErr w:type="spellStart"/>
-    <w:r>
-      <w:rPr>
-        <w:rStyle w:val="Zwaar"/>
-        <w:sz w:val="20"/>
-      </w:rPr>
-      <w:t>developers</w:t>
-    </w:r>
-    <w:proofErr w:type="spellEnd"/>
-    <w:r>
-      <w:rPr>
-        <w:rStyle w:val="Zwaar"/>
-        <w:sz w:val="20"/>
-      </w:rPr>
-      <w:t xml:space="preserve"> </w:t>
-    </w:r>
-    <w:proofErr w:type="spellStart"/>
-    <w:r>
-      <w:rPr>
-        <w:rStyle w:val="Zwaar"/>
-        <w:sz w:val="20"/>
-      </w:rPr>
-      <w:t>edition</w:t>
-    </w:r>
-    <w:proofErr w:type="spellEnd"/>
   </w:p>
   <w:p>
     <w:pPr>
@@ -1337,7 +1332,7 @@
 </file>
 
 <file path=word/numbering.xml><?xml version="1.0" encoding="utf-8"?>
-<w:numbering xmlns:wpc="http://schemas.microsoft.com/office/word/2010/wordprocessingCanvas" xmlns:mc="http://schemas.openxmlformats.org/markup-compatibility/2006" xmlns:o="urn:schemas-microsoft-com:office:office" xmlns:r="http://schemas.openxmlformats.org/officeDocument/2006/relationships" xmlns:m="http://schemas.openxmlformats.org/officeDocument/2006/math" xmlns:v="urn:schemas-microsoft-com:vml" xmlns:wp14="http://schemas.microsoft.com/office/word/2010/wordprocessingDrawing" xmlns:wp="http://schemas.openxmlformats.org/drawingml/2006/wordprocessingDrawing" xmlns:w10="urn:schemas-microsoft-com:office:word" xmlns:w="http://schemas.openxmlformats.org/wordprocessingml/2006/main" xmlns:w14="http://schemas.microsoft.com/office/word/2010/wordml" xmlns:wpg="http://schemas.microsoft.com/office/word/2010/wordprocessingGroup" xmlns:wpi="http://schemas.microsoft.com/office/word/2010/wordprocessingInk" xmlns:wne="http://schemas.microsoft.com/office/word/2006/wordml" xmlns:wps="http://schemas.microsoft.com/office/word/2010/wordprocessingShape" mc:Ignorable="w14 wp14">
+<w:numbering xmlns:wpc="http://schemas.microsoft.com/office/word/2010/wordprocessingCanvas" xmlns:mc="http://schemas.openxmlformats.org/markup-compatibility/2006" xmlns:o="urn:schemas-microsoft-com:office:office" xmlns:r="http://schemas.openxmlformats.org/officeDocument/2006/relationships" xmlns:m="http://schemas.openxmlformats.org/officeDocument/2006/math" xmlns:v="urn:schemas-microsoft-com:vml" xmlns:wp14="http://schemas.microsoft.com/office/word/2010/wordprocessingDrawing" xmlns:wp="http://schemas.openxmlformats.org/drawingml/2006/wordprocessingDrawing" xmlns:w10="urn:schemas-microsoft-com:office:word" xmlns:w="http://schemas.openxmlformats.org/wordprocessingml/2006/main" xmlns:w14="http://schemas.microsoft.com/office/word/2010/wordml" xmlns:w15="http://schemas.microsoft.com/office/word/2012/wordml" xmlns:wpg="http://schemas.microsoft.com/office/word/2010/wordprocessingGroup" xmlns:wpi="http://schemas.microsoft.com/office/word/2010/wordprocessingInk" xmlns:wne="http://schemas.microsoft.com/office/word/2006/wordml" xmlns:wps="http://schemas.microsoft.com/office/word/2010/wordprocessingShape" mc:Ignorable="w14 w15 wp14">
   <w:abstractNum w:abstractNumId="0">
     <w:nsid w:val="06215222"/>
     <w:multiLevelType w:val="hybridMultilevel"/>
@@ -1904,6 +1899,119 @@
     </w:lvl>
   </w:abstractNum>
   <w:abstractNum w:abstractNumId="5">
+    <w:nsid w:val="76EB5960"/>
+    <w:multiLevelType w:val="hybridMultilevel"/>
+    <w:tmpl w:val="0BF4D77E"/>
+    <w:lvl w:ilvl="0" w:tplc="04130001">
+      <w:start w:val="1"/>
+      <w:numFmt w:val="bullet"/>
+      <w:lvlText w:val=""/>
+      <w:lvlJc w:val="left"/>
+      <w:pPr>
+        <w:ind w:left="720" w:hanging="360"/>
+      </w:pPr>
+      <w:rPr>
+        <w:rFonts w:ascii="Symbol" w:hAnsi="Symbol" w:hint="default"/>
+      </w:rPr>
+    </w:lvl>
+    <w:lvl w:ilvl="1" w:tplc="04130003" w:tentative="1">
+      <w:start w:val="1"/>
+      <w:numFmt w:val="bullet"/>
+      <w:lvlText w:val="o"/>
+      <w:lvlJc w:val="left"/>
+      <w:pPr>
+        <w:ind w:left="1440" w:hanging="360"/>
+      </w:pPr>
+      <w:rPr>
+        <w:rFonts w:ascii="Courier New" w:hAnsi="Courier New" w:cs="Courier New" w:hint="default"/>
+      </w:rPr>
+    </w:lvl>
+    <w:lvl w:ilvl="2" w:tplc="04130005" w:tentative="1">
+      <w:start w:val="1"/>
+      <w:numFmt w:val="bullet"/>
+      <w:lvlText w:val=""/>
+      <w:lvlJc w:val="left"/>
+      <w:pPr>
+        <w:ind w:left="2160" w:hanging="360"/>
+      </w:pPr>
+      <w:rPr>
+        <w:rFonts w:ascii="Wingdings" w:hAnsi="Wingdings" w:hint="default"/>
+      </w:rPr>
+    </w:lvl>
+    <w:lvl w:ilvl="3" w:tplc="04130001" w:tentative="1">
+      <w:start w:val="1"/>
+      <w:numFmt w:val="bullet"/>
+      <w:lvlText w:val=""/>
+      <w:lvlJc w:val="left"/>
+      <w:pPr>
+        <w:ind w:left="2880" w:hanging="360"/>
+      </w:pPr>
+      <w:rPr>
+        <w:rFonts w:ascii="Symbol" w:hAnsi="Symbol" w:hint="default"/>
+      </w:rPr>
+    </w:lvl>
+    <w:lvl w:ilvl="4" w:tplc="04130003" w:tentative="1">
+      <w:start w:val="1"/>
+      <w:numFmt w:val="bullet"/>
+      <w:lvlText w:val="o"/>
+      <w:lvlJc w:val="left"/>
+      <w:pPr>
+        <w:ind w:left="3600" w:hanging="360"/>
+      </w:pPr>
+      <w:rPr>
+        <w:rFonts w:ascii="Courier New" w:hAnsi="Courier New" w:cs="Courier New" w:hint="default"/>
+      </w:rPr>
+    </w:lvl>
+    <w:lvl w:ilvl="5" w:tplc="04130005" w:tentative="1">
+      <w:start w:val="1"/>
+      <w:numFmt w:val="bullet"/>
+      <w:lvlText w:val=""/>
+      <w:lvlJc w:val="left"/>
+      <w:pPr>
+        <w:ind w:left="4320" w:hanging="360"/>
+      </w:pPr>
+      <w:rPr>
+        <w:rFonts w:ascii="Wingdings" w:hAnsi="Wingdings" w:hint="default"/>
+      </w:rPr>
+    </w:lvl>
+    <w:lvl w:ilvl="6" w:tplc="04130001" w:tentative="1">
+      <w:start w:val="1"/>
+      <w:numFmt w:val="bullet"/>
+      <w:lvlText w:val=""/>
+      <w:lvlJc w:val="left"/>
+      <w:pPr>
+        <w:ind w:left="5040" w:hanging="360"/>
+      </w:pPr>
+      <w:rPr>
+        <w:rFonts w:ascii="Symbol" w:hAnsi="Symbol" w:hint="default"/>
+      </w:rPr>
+    </w:lvl>
+    <w:lvl w:ilvl="7" w:tplc="04130003" w:tentative="1">
+      <w:start w:val="1"/>
+      <w:numFmt w:val="bullet"/>
+      <w:lvlText w:val="o"/>
+      <w:lvlJc w:val="left"/>
+      <w:pPr>
+        <w:ind w:left="5760" w:hanging="360"/>
+      </w:pPr>
+      <w:rPr>
+        <w:rFonts w:ascii="Courier New" w:hAnsi="Courier New" w:cs="Courier New" w:hint="default"/>
+      </w:rPr>
+    </w:lvl>
+    <w:lvl w:ilvl="8" w:tplc="04130005" w:tentative="1">
+      <w:start w:val="1"/>
+      <w:numFmt w:val="bullet"/>
+      <w:lvlText w:val=""/>
+      <w:lvlJc w:val="left"/>
+      <w:pPr>
+        <w:ind w:left="6480" w:hanging="360"/>
+      </w:pPr>
+      <w:rPr>
+        <w:rFonts w:ascii="Wingdings" w:hAnsi="Wingdings" w:hint="default"/>
+      </w:rPr>
+    </w:lvl>
+  </w:abstractNum>
+  <w:abstractNum w:abstractNumId="6">
     <w:nsid w:val="7C2C6BDC"/>
     <w:multiLevelType w:val="hybridMultilevel"/>
     <w:tmpl w:val="6C067F14"/>
@@ -2032,13 +2140,16 @@
     <w:abstractNumId w:val="2"/>
   </w:num>
   <w:num w:numId="6">
+    <w:abstractNumId w:val="6"/>
+  </w:num>
+  <w:num w:numId="7">
     <w:abstractNumId w:val="5"/>
   </w:num>
 </w:numbering>
 </file>
 
 <file path=word/styles.xml><?xml version="1.0" encoding="utf-8"?>
-<w:styles xmlns:mc="http://schemas.openxmlformats.org/markup-compatibility/2006" xmlns:r="http://schemas.openxmlformats.org/officeDocument/2006/relationships" xmlns:w="http://schemas.openxmlformats.org/wordprocessingml/2006/main" xmlns:w14="http://schemas.microsoft.com/office/word/2010/wordml" mc:Ignorable="w14">
+<w:styles xmlns:mc="http://schemas.openxmlformats.org/markup-compatibility/2006" xmlns:r="http://schemas.openxmlformats.org/officeDocument/2006/relationships" xmlns:w="http://schemas.openxmlformats.org/wordprocessingml/2006/main" xmlns:w14="http://schemas.microsoft.com/office/word/2010/wordml" xmlns:w15="http://schemas.microsoft.com/office/word/2012/wordml" mc:Ignorable="w14 w15">
   <w:docDefaults>
     <w:rPrDefault>
       <w:rPr>
@@ -2054,144 +2165,378 @@
       </w:pPr>
     </w:pPrDefault>
   </w:docDefaults>
-  <w:latentStyles w:defLockedState="0" w:defUIPriority="99" w:defSemiHidden="1" w:defUnhideWhenUsed="1" w:defQFormat="0" w:count="267">
-    <w:lsdException w:name="Normal" w:semiHidden="0" w:uiPriority="0" w:unhideWhenUsed="0" w:qFormat="1"/>
-    <w:lsdException w:name="heading 1" w:semiHidden="0" w:uiPriority="9" w:unhideWhenUsed="0" w:qFormat="1"/>
-    <w:lsdException w:name="heading 2" w:uiPriority="9" w:qFormat="1"/>
-    <w:lsdException w:name="heading 3" w:uiPriority="9" w:qFormat="1"/>
-    <w:lsdException w:name="heading 4" w:uiPriority="9" w:qFormat="1"/>
-    <w:lsdException w:name="heading 5" w:uiPriority="9" w:qFormat="1"/>
-    <w:lsdException w:name="heading 6" w:uiPriority="9" w:qFormat="1"/>
-    <w:lsdException w:name="heading 7" w:uiPriority="9" w:qFormat="1"/>
-    <w:lsdException w:name="heading 8" w:uiPriority="9" w:qFormat="1"/>
-    <w:lsdException w:name="heading 9" w:uiPriority="9" w:qFormat="1"/>
-    <w:lsdException w:name="toc 1" w:uiPriority="39"/>
-    <w:lsdException w:name="toc 2" w:uiPriority="39"/>
-    <w:lsdException w:name="toc 3" w:uiPriority="39"/>
-    <w:lsdException w:name="toc 4" w:uiPriority="39"/>
-    <w:lsdException w:name="toc 5" w:uiPriority="39"/>
-    <w:lsdException w:name="toc 6" w:uiPriority="39"/>
-    <w:lsdException w:name="toc 7" w:uiPriority="39"/>
-    <w:lsdException w:name="toc 8" w:uiPriority="39"/>
-    <w:lsdException w:name="toc 9" w:uiPriority="39"/>
-    <w:lsdException w:name="caption" w:uiPriority="35" w:qFormat="1"/>
-    <w:lsdException w:name="Title" w:semiHidden="0" w:uiPriority="10" w:unhideWhenUsed="0" w:qFormat="1"/>
-    <w:lsdException w:name="Default Paragraph Font" w:uiPriority="1"/>
-    <w:lsdException w:name="Subtitle" w:semiHidden="0" w:uiPriority="11" w:unhideWhenUsed="0" w:qFormat="1"/>
-    <w:lsdException w:name="Strong" w:semiHidden="0" w:uiPriority="22" w:unhideWhenUsed="0" w:qFormat="1"/>
-    <w:lsdException w:name="Emphasis" w:semiHidden="0" w:uiPriority="20" w:unhideWhenUsed="0" w:qFormat="1"/>
-    <w:lsdException w:name="Table Grid" w:semiHidden="0" w:uiPriority="59" w:unhideWhenUsed="0"/>
-    <w:lsdException w:name="Placeholder Text" w:unhideWhenUsed="0"/>
-    <w:lsdException w:name="No Spacing" w:semiHidden="0" w:uiPriority="1" w:unhideWhenUsed="0" w:qFormat="1"/>
-    <w:lsdException w:name="Light Shading" w:semiHidden="0" w:uiPriority="60" w:unhideWhenUsed="0"/>
-    <w:lsdException w:name="Light List" w:semiHidden="0" w:uiPriority="61" w:unhideWhenUsed="0"/>
-    <w:lsdException w:name="Light Grid" w:semiHidden="0" w:uiPriority="62" w:unhideWhenUsed="0"/>
-    <w:lsdException w:name="Medium Shading 1" w:semiHidden="0" w:uiPriority="63" w:unhideWhenUsed="0"/>
-    <w:lsdException w:name="Medium Shading 2" w:semiHidden="0" w:uiPriority="64" w:unhideWhenUsed="0"/>
-    <w:lsdException w:name="Medium List 1" w:semiHidden="0" w:uiPriority="65" w:unhideWhenUsed="0"/>
-    <w:lsdException w:name="Medium List 2" w:semiHidden="0" w:uiPriority="66" w:unhideWhenUsed="0"/>
-    <w:lsdException w:name="Medium Grid 1" w:semiHidden="0" w:uiPriority="67" w:unhideWhenUsed="0"/>
-    <w:lsdException w:name="Medium Grid 2" w:semiHidden="0" w:uiPriority="68" w:unhideWhenUsed="0"/>
-    <w:lsdException w:name="Medium Grid 3" w:semiHidden="0" w:uiPriority="69" w:unhideWhenUsed="0"/>
-    <w:lsdException w:name="Dark List" w:semiHidden="0" w:uiPriority="70" w:unhideWhenUsed="0"/>
-    <w:lsdException w:name="Colorful Shading" w:semiHidden="0" w:uiPriority="71" w:unhideWhenUsed="0"/>
-    <w:lsdException w:name="Colorful List" w:semiHidden="0" w:uiPriority="72" w:unhideWhenUsed="0"/>
-    <w:lsdException w:name="Colorful Grid" w:semiHidden="0" w:uiPriority="73" w:unhideWhenUsed="0"/>
-    <w:lsdException w:name="Light Shading Accent 1" w:semiHidden="0" w:uiPriority="60" w:unhideWhenUsed="0"/>
-    <w:lsdException w:name="Light List Accent 1" w:semiHidden="0" w:uiPriority="61" w:unhideWhenUsed="0"/>
-    <w:lsdException w:name="Light Grid Accent 1" w:semiHidden="0" w:uiPriority="62" w:unhideWhenUsed="0"/>
-    <w:lsdException w:name="Medium Shading 1 Accent 1" w:semiHidden="0" w:uiPriority="63" w:unhideWhenUsed="0"/>
-    <w:lsdException w:name="Medium Shading 2 Accent 1" w:semiHidden="0" w:uiPriority="64" w:unhideWhenUsed="0"/>
-    <w:lsdException w:name="Medium List 1 Accent 1" w:semiHidden="0" w:uiPriority="65" w:unhideWhenUsed="0"/>
-    <w:lsdException w:name="Revision" w:unhideWhenUsed="0"/>
-    <w:lsdException w:name="List Paragraph" w:semiHidden="0" w:uiPriority="34" w:unhideWhenUsed="0" w:qFormat="1"/>
-    <w:lsdException w:name="Quote" w:semiHidden="0" w:uiPriority="29" w:unhideWhenUsed="0" w:qFormat="1"/>
-    <w:lsdException w:name="Intense Quote" w:semiHidden="0" w:uiPriority="30" w:unhideWhenUsed="0" w:qFormat="1"/>
-    <w:lsdException w:name="Medium List 2 Accent 1" w:semiHidden="0" w:uiPriority="66" w:unhideWhenUsed="0"/>
-    <w:lsdException w:name="Medium Grid 1 Accent 1" w:semiHidden="0" w:uiPriority="67" w:unhideWhenUsed="0"/>
-    <w:lsdException w:name="Medium Grid 2 Accent 1" w:semiHidden="0" w:uiPriority="68" w:unhideWhenUsed="0"/>
-    <w:lsdException w:name="Medium Grid 3 Accent 1" w:semiHidden="0" w:uiPriority="69" w:unhideWhenUsed="0"/>
-    <w:lsdException w:name="Dark List Accent 1" w:semiHidden="0" w:uiPriority="70" w:unhideWhenUsed="0"/>
-    <w:lsdException w:name="Colorful Shading Accent 1" w:semiHidden="0" w:uiPriority="71" w:unhideWhenUsed="0"/>
-    <w:lsdException w:name="Colorful List Accent 1" w:semiHidden="0" w:uiPriority="72" w:unhideWhenUsed="0"/>
-    <w:lsdException w:name="Colorful Grid Accent 1" w:semiHidden="0" w:uiPriority="73" w:unhideWhenUsed="0"/>
-    <w:lsdException w:name="Light Shading Accent 2" w:semiHidden="0" w:uiPriority="60" w:unhideWhenUsed="0"/>
-    <w:lsdException w:name="Light List Accent 2" w:semiHidden="0" w:uiPriority="61" w:unhideWhenUsed="0"/>
-    <w:lsdException w:name="Light Grid Accent 2" w:semiHidden="0" w:uiPriority="62" w:unhideWhenUsed="0"/>
-    <w:lsdException w:name="Medium Shading 1 Accent 2" w:semiHidden="0" w:uiPriority="63" w:unhideWhenUsed="0"/>
-    <w:lsdException w:name="Medium Shading 2 Accent 2" w:semiHidden="0" w:uiPriority="64" w:unhideWhenUsed="0"/>
-    <w:lsdException w:name="Medium List 1 Accent 2" w:semiHidden="0" w:uiPriority="65" w:unhideWhenUsed="0"/>
-    <w:lsdException w:name="Medium List 2 Accent 2" w:semiHidden="0" w:uiPriority="66" w:unhideWhenUsed="0"/>
-    <w:lsdException w:name="Medium Grid 1 Accent 2" w:semiHidden="0" w:uiPriority="67" w:unhideWhenUsed="0"/>
-    <w:lsdException w:name="Medium Grid 2 Accent 2" w:semiHidden="0" w:uiPriority="68" w:unhideWhenUsed="0"/>
-    <w:lsdException w:name="Medium Grid 3 Accent 2" w:semiHidden="0" w:uiPriority="69" w:unhideWhenUsed="0"/>
-    <w:lsdException w:name="Dark List Accent 2" w:semiHidden="0" w:uiPriority="70" w:unhideWhenUsed="0"/>
-    <w:lsdException w:name="Colorful Shading Accent 2" w:semiHidden="0" w:uiPriority="71" w:unhideWhenUsed="0"/>
-    <w:lsdException w:name="Colorful List Accent 2" w:semiHidden="0" w:uiPriority="72" w:unhideWhenUsed="0"/>
-    <w:lsdException w:name="Colorful Grid Accent 2" w:semiHidden="0" w:uiPriority="73" w:unhideWhenUsed="0"/>
-    <w:lsdException w:name="Light Shading Accent 3" w:semiHidden="0" w:uiPriority="60" w:unhideWhenUsed="0"/>
-    <w:lsdException w:name="Light List Accent 3" w:semiHidden="0" w:uiPriority="61" w:unhideWhenUsed="0"/>
-    <w:lsdException w:name="Light Grid Accent 3" w:semiHidden="0" w:uiPriority="62" w:unhideWhenUsed="0"/>
-    <w:lsdException w:name="Medium Shading 1 Accent 3" w:semiHidden="0" w:uiPriority="63" w:unhideWhenUsed="0"/>
-    <w:lsdException w:name="Medium Shading 2 Accent 3" w:semiHidden="0" w:uiPriority="64" w:unhideWhenUsed="0"/>
-    <w:lsdException w:name="Medium List 1 Accent 3" w:semiHidden="0" w:uiPriority="65" w:unhideWhenUsed="0"/>
-    <w:lsdException w:name="Medium List 2 Accent 3" w:semiHidden="0" w:uiPriority="66" w:unhideWhenUsed="0"/>
-    <w:lsdException w:name="Medium Grid 1 Accent 3" w:semiHidden="0" w:uiPriority="67" w:unhideWhenUsed="0"/>
-    <w:lsdException w:name="Medium Grid 2 Accent 3" w:semiHidden="0" w:uiPriority="68" w:unhideWhenUsed="0"/>
-    <w:lsdException w:name="Medium Grid 3 Accent 3" w:semiHidden="0" w:uiPriority="69" w:unhideWhenUsed="0"/>
-    <w:lsdException w:name="Dark List Accent 3" w:semiHidden="0" w:uiPriority="70" w:unhideWhenUsed="0"/>
-    <w:lsdException w:name="Colorful Shading Accent 3" w:semiHidden="0" w:uiPriority="71" w:unhideWhenUsed="0"/>
-    <w:lsdException w:name="Colorful List Accent 3" w:semiHidden="0" w:uiPriority="72" w:unhideWhenUsed="0"/>
-    <w:lsdException w:name="Colorful Grid Accent 3" w:semiHidden="0" w:uiPriority="73" w:unhideWhenUsed="0"/>
-    <w:lsdException w:name="Light Shading Accent 4" w:semiHidden="0" w:uiPriority="60" w:unhideWhenUsed="0"/>
-    <w:lsdException w:name="Light List Accent 4" w:semiHidden="0" w:uiPriority="61" w:unhideWhenUsed="0"/>
-    <w:lsdException w:name="Light Grid Accent 4" w:semiHidden="0" w:uiPriority="62" w:unhideWhenUsed="0"/>
-    <w:lsdException w:name="Medium Shading 1 Accent 4" w:semiHidden="0" w:uiPriority="63" w:unhideWhenUsed="0"/>
-    <w:lsdException w:name="Medium Shading 2 Accent 4" w:semiHidden="0" w:uiPriority="64" w:unhideWhenUsed="0"/>
-    <w:lsdException w:name="Medium List 1 Accent 4" w:semiHidden="0" w:uiPriority="65" w:unhideWhenUsed="0"/>
-    <w:lsdException w:name="Medium List 2 Accent 4" w:semiHidden="0" w:uiPriority="66" w:unhideWhenUsed="0"/>
-    <w:lsdException w:name="Medium Grid 1 Accent 4" w:semiHidden="0" w:uiPriority="67" w:unhideWhenUsed="0"/>
-    <w:lsdException w:name="Medium Grid 2 Accent 4" w:semiHidden="0" w:uiPriority="68" w:unhideWhenUsed="0"/>
-    <w:lsdException w:name="Medium Grid 3 Accent 4" w:semiHidden="0" w:uiPriority="69" w:unhideWhenUsed="0"/>
-    <w:lsdException w:name="Dark List Accent 4" w:semiHidden="0" w:uiPriority="70" w:unhideWhenUsed="0"/>
-    <w:lsdException w:name="Colorful Shading Accent 4" w:semiHidden="0" w:uiPriority="71" w:unhideWhenUsed="0"/>
-    <w:lsdException w:name="Colorful List Accent 4" w:semiHidden="0" w:uiPriority="72" w:unhideWhenUsed="0"/>
-    <w:lsdException w:name="Colorful Grid Accent 4" w:semiHidden="0" w:uiPriority="73" w:unhideWhenUsed="0"/>
-    <w:lsdException w:name="Light Shading Accent 5" w:semiHidden="0" w:uiPriority="60" w:unhideWhenUsed="0"/>
-    <w:lsdException w:name="Light List Accent 5" w:semiHidden="0" w:uiPriority="61" w:unhideWhenUsed="0"/>
-    <w:lsdException w:name="Light Grid Accent 5" w:semiHidden="0" w:uiPriority="62" w:unhideWhenUsed="0"/>
-    <w:lsdException w:name="Medium Shading 1 Accent 5" w:semiHidden="0" w:uiPriority="63" w:unhideWhenUsed="0"/>
-    <w:lsdException w:name="Medium Shading 2 Accent 5" w:semiHidden="0" w:uiPriority="64" w:unhideWhenUsed="0"/>
-    <w:lsdException w:name="Medium List 1 Accent 5" w:semiHidden="0" w:uiPriority="65" w:unhideWhenUsed="0"/>
-    <w:lsdException w:name="Medium List 2 Accent 5" w:semiHidden="0" w:uiPriority="66" w:unhideWhenUsed="0"/>
-    <w:lsdException w:name="Medium Grid 1 Accent 5" w:semiHidden="0" w:uiPriority="67" w:unhideWhenUsed="0"/>
-    <w:lsdException w:name="Medium Grid 2 Accent 5" w:semiHidden="0" w:uiPriority="68" w:unhideWhenUsed="0"/>
-    <w:lsdException w:name="Medium Grid 3 Accent 5" w:semiHidden="0" w:uiPriority="69" w:unhideWhenUsed="0"/>
-    <w:lsdException w:name="Dark List Accent 5" w:semiHidden="0" w:uiPriority="70" w:unhideWhenUsed="0"/>
-    <w:lsdException w:name="Colorful Shading Accent 5" w:semiHidden="0" w:uiPriority="71" w:unhideWhenUsed="0"/>
-    <w:lsdException w:name="Colorful List Accent 5" w:semiHidden="0" w:uiPriority="72" w:unhideWhenUsed="0"/>
-    <w:lsdException w:name="Colorful Grid Accent 5" w:semiHidden="0" w:uiPriority="73" w:unhideWhenUsed="0"/>
-    <w:lsdException w:name="Light Shading Accent 6" w:semiHidden="0" w:uiPriority="60" w:unhideWhenUsed="0"/>
-    <w:lsdException w:name="Light List Accent 6" w:semiHidden="0" w:uiPriority="61" w:unhideWhenUsed="0"/>
-    <w:lsdException w:name="Light Grid Accent 6" w:semiHidden="0" w:uiPriority="62" w:unhideWhenUsed="0"/>
-    <w:lsdException w:name="Medium Shading 1 Accent 6" w:semiHidden="0" w:uiPriority="63" w:unhideWhenUsed="0"/>
-    <w:lsdException w:name="Medium Shading 2 Accent 6" w:semiHidden="0" w:uiPriority="64" w:unhideWhenUsed="0"/>
-    <w:lsdException w:name="Medium List 1 Accent 6" w:semiHidden="0" w:uiPriority="65" w:unhideWhenUsed="0"/>
-    <w:lsdException w:name="Medium List 2 Accent 6" w:semiHidden="0" w:uiPriority="66" w:unhideWhenUsed="0"/>
-    <w:lsdException w:name="Medium Grid 1 Accent 6" w:semiHidden="0" w:uiPriority="67" w:unhideWhenUsed="0"/>
-    <w:lsdException w:name="Medium Grid 2 Accent 6" w:semiHidden="0" w:uiPriority="68" w:unhideWhenUsed="0"/>
-    <w:lsdException w:name="Medium Grid 3 Accent 6" w:semiHidden="0" w:uiPriority="69" w:unhideWhenUsed="0"/>
-    <w:lsdException w:name="Dark List Accent 6" w:semiHidden="0" w:uiPriority="70" w:unhideWhenUsed="0"/>
-    <w:lsdException w:name="Colorful Shading Accent 6" w:semiHidden="0" w:uiPriority="71" w:unhideWhenUsed="0"/>
-    <w:lsdException w:name="Colorful List Accent 6" w:semiHidden="0" w:uiPriority="72" w:unhideWhenUsed="0"/>
-    <w:lsdException w:name="Colorful Grid Accent 6" w:semiHidden="0" w:uiPriority="73" w:unhideWhenUsed="0"/>
-    <w:lsdException w:name="Subtle Emphasis" w:semiHidden="0" w:uiPriority="19" w:unhideWhenUsed="0" w:qFormat="1"/>
-    <w:lsdException w:name="Intense Emphasis" w:semiHidden="0" w:uiPriority="21" w:unhideWhenUsed="0" w:qFormat="1"/>
-    <w:lsdException w:name="Subtle Reference" w:semiHidden="0" w:uiPriority="31" w:unhideWhenUsed="0" w:qFormat="1"/>
-    <w:lsdException w:name="Intense Reference" w:semiHidden="0" w:uiPriority="32" w:unhideWhenUsed="0" w:qFormat="1"/>
-    <w:lsdException w:name="Book Title" w:semiHidden="0" w:uiPriority="33" w:unhideWhenUsed="0" w:qFormat="1"/>
-    <w:lsdException w:name="Bibliography" w:uiPriority="37"/>
-    <w:lsdException w:name="TOC Heading" w:uiPriority="39" w:qFormat="1"/>
+  <w:latentStyles w:defLockedState="0" w:defUIPriority="99" w:defSemiHidden="0" w:defUnhideWhenUsed="0" w:defQFormat="0" w:count="371">
+    <w:lsdException w:name="Normal" w:uiPriority="0" w:qFormat="1"/>
+    <w:lsdException w:name="heading 1" w:uiPriority="9" w:qFormat="1"/>
+    <w:lsdException w:name="heading 2" w:semiHidden="1" w:uiPriority="9" w:unhideWhenUsed="1" w:qFormat="1"/>
+    <w:lsdException w:name="heading 3" w:semiHidden="1" w:uiPriority="9" w:unhideWhenUsed="1" w:qFormat="1"/>
+    <w:lsdException w:name="heading 4" w:semiHidden="1" w:uiPriority="9" w:unhideWhenUsed="1" w:qFormat="1"/>
+    <w:lsdException w:name="heading 5" w:semiHidden="1" w:uiPriority="9" w:unhideWhenUsed="1" w:qFormat="1"/>
+    <w:lsdException w:name="heading 6" w:semiHidden="1" w:uiPriority="9" w:unhideWhenUsed="1" w:qFormat="1"/>
+    <w:lsdException w:name="heading 7" w:semiHidden="1" w:uiPriority="9" w:unhideWhenUsed="1" w:qFormat="1"/>
+    <w:lsdException w:name="heading 8" w:semiHidden="1" w:uiPriority="9" w:unhideWhenUsed="1" w:qFormat="1"/>
+    <w:lsdException w:name="heading 9" w:semiHidden="1" w:uiPriority="9" w:unhideWhenUsed="1" w:qFormat="1"/>
+    <w:lsdException w:name="index 1" w:semiHidden="1" w:unhideWhenUsed="1"/>
+    <w:lsdException w:name="index 2" w:semiHidden="1" w:unhideWhenUsed="1"/>
+    <w:lsdException w:name="index 3" w:semiHidden="1" w:unhideWhenUsed="1"/>
+    <w:lsdException w:name="index 4" w:semiHidden="1" w:unhideWhenUsed="1"/>
+    <w:lsdException w:name="index 5" w:semiHidden="1" w:unhideWhenUsed="1"/>
+    <w:lsdException w:name="index 6" w:semiHidden="1" w:unhideWhenUsed="1"/>
+    <w:lsdException w:name="index 7" w:semiHidden="1" w:unhideWhenUsed="1"/>
+    <w:lsdException w:name="index 8" w:semiHidden="1" w:unhideWhenUsed="1"/>
+    <w:lsdException w:name="index 9" w:semiHidden="1" w:unhideWhenUsed="1"/>
+    <w:lsdException w:name="toc 1" w:semiHidden="1" w:uiPriority="39" w:unhideWhenUsed="1"/>
+    <w:lsdException w:name="toc 2" w:semiHidden="1" w:uiPriority="39" w:unhideWhenUsed="1"/>
+    <w:lsdException w:name="toc 3" w:semiHidden="1" w:uiPriority="39" w:unhideWhenUsed="1"/>
+    <w:lsdException w:name="toc 4" w:semiHidden="1" w:uiPriority="39" w:unhideWhenUsed="1"/>
+    <w:lsdException w:name="toc 5" w:semiHidden="1" w:uiPriority="39" w:unhideWhenUsed="1"/>
+    <w:lsdException w:name="toc 6" w:semiHidden="1" w:uiPriority="39" w:unhideWhenUsed="1"/>
+    <w:lsdException w:name="toc 7" w:semiHidden="1" w:uiPriority="39" w:unhideWhenUsed="1"/>
+    <w:lsdException w:name="toc 8" w:semiHidden="1" w:uiPriority="39" w:unhideWhenUsed="1"/>
+    <w:lsdException w:name="toc 9" w:semiHidden="1" w:uiPriority="39" w:unhideWhenUsed="1"/>
+    <w:lsdException w:name="Normal Indent" w:semiHidden="1" w:unhideWhenUsed="1"/>
+    <w:lsdException w:name="footnote text" w:semiHidden="1" w:unhideWhenUsed="1"/>
+    <w:lsdException w:name="annotation text" w:semiHidden="1" w:unhideWhenUsed="1"/>
+    <w:lsdException w:name="header" w:semiHidden="1" w:unhideWhenUsed="1"/>
+    <w:lsdException w:name="footer" w:semiHidden="1" w:unhideWhenUsed="1"/>
+    <w:lsdException w:name="index heading" w:semiHidden="1" w:unhideWhenUsed="1"/>
+    <w:lsdException w:name="caption" w:semiHidden="1" w:uiPriority="35" w:unhideWhenUsed="1" w:qFormat="1"/>
+    <w:lsdException w:name="table of figures" w:semiHidden="1" w:unhideWhenUsed="1"/>
+    <w:lsdException w:name="envelope address" w:semiHidden="1" w:unhideWhenUsed="1"/>
+    <w:lsdException w:name="envelope return" w:semiHidden="1" w:unhideWhenUsed="1"/>
+    <w:lsdException w:name="footnote reference" w:semiHidden="1" w:unhideWhenUsed="1"/>
+    <w:lsdException w:name="annotation reference" w:semiHidden="1" w:unhideWhenUsed="1"/>
+    <w:lsdException w:name="line number" w:semiHidden="1" w:unhideWhenUsed="1"/>
+    <w:lsdException w:name="page number" w:semiHidden="1" w:unhideWhenUsed="1"/>
+    <w:lsdException w:name="endnote reference" w:semiHidden="1" w:unhideWhenUsed="1"/>
+    <w:lsdException w:name="endnote text" w:semiHidden="1" w:unhideWhenUsed="1"/>
+    <w:lsdException w:name="table of authorities" w:semiHidden="1" w:unhideWhenUsed="1"/>
+    <w:lsdException w:name="macro" w:semiHidden="1" w:unhideWhenUsed="1"/>
+    <w:lsdException w:name="toa heading" w:semiHidden="1" w:unhideWhenUsed="1"/>
+    <w:lsdException w:name="List" w:semiHidden="1" w:unhideWhenUsed="1"/>
+    <w:lsdException w:name="List Bullet" w:semiHidden="1" w:unhideWhenUsed="1"/>
+    <w:lsdException w:name="List Number" w:semiHidden="1" w:unhideWhenUsed="1"/>
+    <w:lsdException w:name="List 2" w:semiHidden="1" w:unhideWhenUsed="1"/>
+    <w:lsdException w:name="List 3" w:semiHidden="1" w:unhideWhenUsed="1"/>
+    <w:lsdException w:name="List 4" w:semiHidden="1" w:unhideWhenUsed="1"/>
+    <w:lsdException w:name="List 5" w:semiHidden="1" w:unhideWhenUsed="1"/>
+    <w:lsdException w:name="List Bullet 2" w:semiHidden="1" w:unhideWhenUsed="1"/>
+    <w:lsdException w:name="List Bullet 3" w:semiHidden="1" w:unhideWhenUsed="1"/>
+    <w:lsdException w:name="List Bullet 4" w:semiHidden="1" w:unhideWhenUsed="1"/>
+    <w:lsdException w:name="List Bullet 5" w:semiHidden="1" w:unhideWhenUsed="1"/>
+    <w:lsdException w:name="List Number 2" w:semiHidden="1" w:unhideWhenUsed="1"/>
+    <w:lsdException w:name="List Number 3" w:semiHidden="1" w:unhideWhenUsed="1"/>
+    <w:lsdException w:name="List Number 4" w:semiHidden="1" w:unhideWhenUsed="1"/>
+    <w:lsdException w:name="List Number 5" w:semiHidden="1" w:unhideWhenUsed="1"/>
+    <w:lsdException w:name="Title" w:uiPriority="10" w:qFormat="1"/>
+    <w:lsdException w:name="Closing" w:semiHidden="1" w:unhideWhenUsed="1"/>
+    <w:lsdException w:name="Signature" w:semiHidden="1" w:unhideWhenUsed="1"/>
+    <w:lsdException w:name="Default Paragraph Font" w:semiHidden="1" w:uiPriority="1" w:unhideWhenUsed="1"/>
+    <w:lsdException w:name="Body Text" w:semiHidden="1" w:unhideWhenUsed="1"/>
+    <w:lsdException w:name="Body Text Indent" w:semiHidden="1" w:unhideWhenUsed="1"/>
+    <w:lsdException w:name="List Continue" w:semiHidden="1" w:unhideWhenUsed="1"/>
+    <w:lsdException w:name="List Continue 2" w:semiHidden="1" w:unhideWhenUsed="1"/>
+    <w:lsdException w:name="List Continue 3" w:semiHidden="1" w:unhideWhenUsed="1"/>
+    <w:lsdException w:name="List Continue 4" w:semiHidden="1" w:unhideWhenUsed="1"/>
+    <w:lsdException w:name="List Continue 5" w:semiHidden="1" w:unhideWhenUsed="1"/>
+    <w:lsdException w:name="Message Header" w:semiHidden="1" w:unhideWhenUsed="1"/>
+    <w:lsdException w:name="Subtitle" w:uiPriority="11" w:qFormat="1"/>
+    <w:lsdException w:name="Salutation" w:semiHidden="1" w:unhideWhenUsed="1"/>
+    <w:lsdException w:name="Date" w:semiHidden="1" w:unhideWhenUsed="1"/>
+    <w:lsdException w:name="Body Text First Indent" w:semiHidden="1" w:unhideWhenUsed="1"/>
+    <w:lsdException w:name="Body Text First Indent 2" w:semiHidden="1" w:unhideWhenUsed="1"/>
+    <w:lsdException w:name="Note Heading" w:semiHidden="1" w:unhideWhenUsed="1"/>
+    <w:lsdException w:name="Body Text 2" w:semiHidden="1" w:unhideWhenUsed="1"/>
+    <w:lsdException w:name="Body Text 3" w:semiHidden="1" w:unhideWhenUsed="1"/>
+    <w:lsdException w:name="Body Text Indent 2" w:semiHidden="1" w:unhideWhenUsed="1"/>
+    <w:lsdException w:name="Body Text Indent 3" w:semiHidden="1" w:unhideWhenUsed="1"/>
+    <w:lsdException w:name="Block Text" w:semiHidden="1" w:unhideWhenUsed="1"/>
+    <w:lsdException w:name="Hyperlink" w:semiHidden="1" w:unhideWhenUsed="1"/>
+    <w:lsdException w:name="FollowedHyperlink" w:semiHidden="1" w:unhideWhenUsed="1"/>
+    <w:lsdException w:name="Strong" w:uiPriority="22" w:qFormat="1"/>
+    <w:lsdException w:name="Emphasis" w:uiPriority="20" w:qFormat="1"/>
+    <w:lsdException w:name="Document Map" w:semiHidden="1" w:unhideWhenUsed="1"/>
+    <w:lsdException w:name="Plain Text" w:semiHidden="1" w:unhideWhenUsed="1"/>
+    <w:lsdException w:name="E-mail Signature" w:semiHidden="1" w:unhideWhenUsed="1"/>
+    <w:lsdException w:name="HTML Top of Form" w:semiHidden="1" w:unhideWhenUsed="1"/>
+    <w:lsdException w:name="HTML Bottom of Form" w:semiHidden="1" w:unhideWhenUsed="1"/>
+    <w:lsdException w:name="Normal (Web)" w:semiHidden="1" w:unhideWhenUsed="1"/>
+    <w:lsdException w:name="HTML Acronym" w:semiHidden="1" w:unhideWhenUsed="1"/>
+    <w:lsdException w:name="HTML Address" w:semiHidden="1" w:unhideWhenUsed="1"/>
+    <w:lsdException w:name="HTML Cite" w:semiHidden="1" w:unhideWhenUsed="1"/>
+    <w:lsdException w:name="HTML Code" w:semiHidden="1" w:unhideWhenUsed="1"/>
+    <w:lsdException w:name="HTML Definition" w:semiHidden="1" w:unhideWhenUsed="1"/>
+    <w:lsdException w:name="HTML Keyboard" w:semiHidden="1" w:unhideWhenUsed="1"/>
+    <w:lsdException w:name="HTML Preformatted" w:semiHidden="1" w:unhideWhenUsed="1"/>
+    <w:lsdException w:name="HTML Sample" w:semiHidden="1" w:unhideWhenUsed="1"/>
+    <w:lsdException w:name="HTML Typewriter" w:semiHidden="1" w:unhideWhenUsed="1"/>
+    <w:lsdException w:name="HTML Variable" w:semiHidden="1" w:unhideWhenUsed="1"/>
+    <w:lsdException w:name="Normal Table" w:semiHidden="1" w:unhideWhenUsed="1"/>
+    <w:lsdException w:name="annotation subject" w:semiHidden="1" w:unhideWhenUsed="1"/>
+    <w:lsdException w:name="No List" w:semiHidden="1" w:unhideWhenUsed="1"/>
+    <w:lsdException w:name="Outline List 1" w:semiHidden="1" w:unhideWhenUsed="1"/>
+    <w:lsdException w:name="Outline List 2" w:semiHidden="1" w:unhideWhenUsed="1"/>
+    <w:lsdException w:name="Outline List 3" w:semiHidden="1" w:unhideWhenUsed="1"/>
+    <w:lsdException w:name="Table Simple 1" w:semiHidden="1" w:unhideWhenUsed="1"/>
+    <w:lsdException w:name="Table Simple 2" w:semiHidden="1" w:unhideWhenUsed="1"/>
+    <w:lsdException w:name="Table Simple 3" w:semiHidden="1" w:unhideWhenUsed="1"/>
+    <w:lsdException w:name="Table Classic 1" w:semiHidden="1" w:unhideWhenUsed="1"/>
+    <w:lsdException w:name="Table Classic 2" w:semiHidden="1" w:unhideWhenUsed="1"/>
+    <w:lsdException w:name="Table Classic 3" w:semiHidden="1" w:unhideWhenUsed="1"/>
+    <w:lsdException w:name="Table Classic 4" w:semiHidden="1" w:unhideWhenUsed="1"/>
+    <w:lsdException w:name="Table Colorful 1" w:semiHidden="1" w:unhideWhenUsed="1"/>
+    <w:lsdException w:name="Table Colorful 2" w:semiHidden="1" w:unhideWhenUsed="1"/>
+    <w:lsdException w:name="Table Colorful 3" w:semiHidden="1" w:unhideWhenUsed="1"/>
+    <w:lsdException w:name="Table Columns 1" w:semiHidden="1" w:unhideWhenUsed="1"/>
+    <w:lsdException w:name="Table Columns 2" w:semiHidden="1" w:unhideWhenUsed="1"/>
+    <w:lsdException w:name="Table Columns 3" w:semiHidden="1" w:unhideWhenUsed="1"/>
+    <w:lsdException w:name="Table Columns 4" w:semiHidden="1" w:unhideWhenUsed="1"/>
+    <w:lsdException w:name="Table Columns 5" w:semiHidden="1" w:unhideWhenUsed="1"/>
+    <w:lsdException w:name="Table Grid 1" w:semiHidden="1" w:unhideWhenUsed="1"/>
+    <w:lsdException w:name="Table Grid 2" w:semiHidden="1" w:unhideWhenUsed="1"/>
+    <w:lsdException w:name="Table Grid 3" w:semiHidden="1" w:unhideWhenUsed="1"/>
+    <w:lsdException w:name="Table Grid 4" w:semiHidden="1" w:unhideWhenUsed="1"/>
+    <w:lsdException w:name="Table Grid 5" w:semiHidden="1" w:unhideWhenUsed="1"/>
+    <w:lsdException w:name="Table Grid 6" w:semiHidden="1" w:unhideWhenUsed="1"/>
+    <w:lsdException w:name="Table Grid 7" w:semiHidden="1" w:unhideWhenUsed="1"/>
+    <w:lsdException w:name="Table Grid 8" w:semiHidden="1" w:unhideWhenUsed="1"/>
+    <w:lsdException w:name="Table List 1" w:semiHidden="1" w:unhideWhenUsed="1"/>
+    <w:lsdException w:name="Table List 2" w:semiHidden="1" w:unhideWhenUsed="1"/>
+    <w:lsdException w:name="Table List 3" w:semiHidden="1" w:unhideWhenUsed="1"/>
+    <w:lsdException w:name="Table List 4" w:semiHidden="1" w:unhideWhenUsed="1"/>
+    <w:lsdException w:name="Table List 5" w:semiHidden="1" w:unhideWhenUsed="1"/>
+    <w:lsdException w:name="Table List 6" w:semiHidden="1" w:unhideWhenUsed="1"/>
+    <w:lsdException w:name="Table List 7" w:semiHidden="1" w:unhideWhenUsed="1"/>
+    <w:lsdException w:name="Table List 8" w:semiHidden="1" w:unhideWhenUsed="1"/>
+    <w:lsdException w:name="Table 3D effects 1" w:semiHidden="1" w:unhideWhenUsed="1"/>
+    <w:lsdException w:name="Table 3D effects 2" w:semiHidden="1" w:unhideWhenUsed="1"/>
+    <w:lsdException w:name="Table 3D effects 3" w:semiHidden="1" w:unhideWhenUsed="1"/>
+    <w:lsdException w:name="Table Contemporary" w:semiHidden="1" w:unhideWhenUsed="1"/>
+    <w:lsdException w:name="Table Elegant" w:semiHidden="1" w:unhideWhenUsed="1"/>
+    <w:lsdException w:name="Table Professional" w:semiHidden="1" w:unhideWhenUsed="1"/>
+    <w:lsdException w:name="Table Subtle 1" w:semiHidden="1" w:unhideWhenUsed="1"/>
+    <w:lsdException w:name="Table Subtle 2" w:semiHidden="1" w:unhideWhenUsed="1"/>
+    <w:lsdException w:name="Table Web 1" w:semiHidden="1" w:unhideWhenUsed="1"/>
+    <w:lsdException w:name="Table Web 2" w:semiHidden="1" w:unhideWhenUsed="1"/>
+    <w:lsdException w:name="Table Web 3" w:semiHidden="1" w:unhideWhenUsed="1"/>
+    <w:lsdException w:name="Balloon Text" w:semiHidden="1" w:unhideWhenUsed="1"/>
+    <w:lsdException w:name="Table Grid" w:uiPriority="59"/>
+    <w:lsdException w:name="Table Theme" w:semiHidden="1" w:unhideWhenUsed="1"/>
+    <w:lsdException w:name="Placeholder Text" w:semiHidden="1"/>
+    <w:lsdException w:name="No Spacing" w:uiPriority="1" w:qFormat="1"/>
+    <w:lsdException w:name="Light Shading" w:uiPriority="60"/>
+    <w:lsdException w:name="Light List" w:uiPriority="61"/>
+    <w:lsdException w:name="Light Grid" w:uiPriority="62"/>
+    <w:lsdException w:name="Medium Shading 1" w:uiPriority="63"/>
+    <w:lsdException w:name="Medium Shading 2" w:uiPriority="64"/>
+    <w:lsdException w:name="Medium List 1" w:uiPriority="65"/>
+    <w:lsdException w:name="Medium List 2" w:uiPriority="66"/>
+    <w:lsdException w:name="Medium Grid 1" w:uiPriority="67"/>
+    <w:lsdException w:name="Medium Grid 2" w:uiPriority="68"/>
+    <w:lsdException w:name="Medium Grid 3" w:uiPriority="69"/>
+    <w:lsdException w:name="Dark List" w:uiPriority="70"/>
+    <w:lsdException w:name="Colorful Shading" w:uiPriority="71"/>
+    <w:lsdException w:name="Colorful List" w:uiPriority="72"/>
+    <w:lsdException w:name="Colorful Grid" w:uiPriority="73"/>
+    <w:lsdException w:name="Light Shading Accent 1" w:uiPriority="60"/>
+    <w:lsdException w:name="Light List Accent 1" w:uiPriority="61"/>
+    <w:lsdException w:name="Light Grid Accent 1" w:uiPriority="62"/>
+    <w:lsdException w:name="Medium Shading 1 Accent 1" w:uiPriority="63"/>
+    <w:lsdException w:name="Medium Shading 2 Accent 1" w:uiPriority="64"/>
+    <w:lsdException w:name="Medium List 1 Accent 1" w:uiPriority="65"/>
+    <w:lsdException w:name="Revision" w:semiHidden="1"/>
+    <w:lsdException w:name="List Paragraph" w:uiPriority="34" w:qFormat="1"/>
+    <w:lsdException w:name="Quote" w:uiPriority="29" w:qFormat="1"/>
+    <w:lsdException w:name="Intense Quote" w:uiPriority="30" w:qFormat="1"/>
+    <w:lsdException w:name="Medium List 2 Accent 1" w:uiPriority="66"/>
+    <w:lsdException w:name="Medium Grid 1 Accent 1" w:uiPriority="67"/>
+    <w:lsdException w:name="Medium Grid 2 Accent 1" w:uiPriority="68"/>
+    <w:lsdException w:name="Medium Grid 3 Accent 1" w:uiPriority="69"/>
+    <w:lsdException w:name="Dark List Accent 1" w:uiPriority="70"/>
+    <w:lsdException w:name="Colorful Shading Accent 1" w:uiPriority="71"/>
+    <w:lsdException w:name="Colorful List Accent 1" w:uiPriority="72"/>
+    <w:lsdException w:name="Colorful Grid Accent 1" w:uiPriority="73"/>
+    <w:lsdException w:name="Light Shading Accent 2" w:uiPriority="60"/>
+    <w:lsdException w:name="Light List Accent 2" w:uiPriority="61"/>
+    <w:lsdException w:name="Light Grid Accent 2" w:uiPriority="62"/>
+    <w:lsdException w:name="Medium Shading 1 Accent 2" w:uiPriority="63"/>
+    <w:lsdException w:name="Medium Shading 2 Accent 2" w:uiPriority="64"/>
+    <w:lsdException w:name="Medium List 1 Accent 2" w:uiPriority="65"/>
+    <w:lsdException w:name="Medium List 2 Accent 2" w:uiPriority="66"/>
+    <w:lsdException w:name="Medium Grid 1 Accent 2" w:uiPriority="67"/>
+    <w:lsdException w:name="Medium Grid 2 Accent 2" w:uiPriority="68"/>
+    <w:lsdException w:name="Medium Grid 3 Accent 2" w:uiPriority="69"/>
+    <w:lsdException w:name="Dark List Accent 2" w:uiPriority="70"/>
+    <w:lsdException w:name="Colorful Shading Accent 2" w:uiPriority="71"/>
+    <w:lsdException w:name="Colorful List Accent 2" w:uiPriority="72"/>
+    <w:lsdException w:name="Colorful Grid Accent 2" w:uiPriority="73"/>
+    <w:lsdException w:name="Light Shading Accent 3" w:uiPriority="60"/>
+    <w:lsdException w:name="Light List Accent 3" w:uiPriority="61"/>
+    <w:lsdException w:name="Light Grid Accent 3" w:uiPriority="62"/>
+    <w:lsdException w:name="Medium Shading 1 Accent 3" w:uiPriority="63"/>
+    <w:lsdException w:name="Medium Shading 2 Accent 3" w:uiPriority="64"/>
+    <w:lsdException w:name="Medium List 1 Accent 3" w:uiPriority="65"/>
+    <w:lsdException w:name="Medium List 2 Accent 3" w:uiPriority="66"/>
+    <w:lsdException w:name="Medium Grid 1 Accent 3" w:uiPriority="67"/>
+    <w:lsdException w:name="Medium Grid 2 Accent 3" w:uiPriority="68"/>
+    <w:lsdException w:name="Medium Grid 3 Accent 3" w:uiPriority="69"/>
+    <w:lsdException w:name="Dark List Accent 3" w:uiPriority="70"/>
+    <w:lsdException w:name="Colorful Shading Accent 3" w:uiPriority="71"/>
+    <w:lsdException w:name="Colorful List Accent 3" w:uiPriority="72"/>
+    <w:lsdException w:name="Colorful Grid Accent 3" w:uiPriority="73"/>
+    <w:lsdException w:name="Light Shading Accent 4" w:uiPriority="60"/>
+    <w:lsdException w:name="Light List Accent 4" w:uiPriority="61"/>
+    <w:lsdException w:name="Light Grid Accent 4" w:uiPriority="62"/>
+    <w:lsdException w:name="Medium Shading 1 Accent 4" w:uiPriority="63"/>
+    <w:lsdException w:name="Medium Shading 2 Accent 4" w:uiPriority="64"/>
+    <w:lsdException w:name="Medium List 1 Accent 4" w:uiPriority="65"/>
+    <w:lsdException w:name="Medium List 2 Accent 4" w:uiPriority="66"/>
+    <w:lsdException w:name="Medium Grid 1 Accent 4" w:uiPriority="67"/>
+    <w:lsdException w:name="Medium Grid 2 Accent 4" w:uiPriority="68"/>
+    <w:lsdException w:name="Medium Grid 3 Accent 4" w:uiPriority="69"/>
+    <w:lsdException w:name="Dark List Accent 4" w:uiPriority="70"/>
+    <w:lsdException w:name="Colorful Shading Accent 4" w:uiPriority="71"/>
+    <w:lsdException w:name="Colorful List Accent 4" w:uiPriority="72"/>
+    <w:lsdException w:name="Colorful Grid Accent 4" w:uiPriority="73"/>
+    <w:lsdException w:name="Light Shading Accent 5" w:uiPriority="60"/>
+    <w:lsdException w:name="Light List Accent 5" w:uiPriority="61"/>
+    <w:lsdException w:name="Light Grid Accent 5" w:uiPriority="62"/>
+    <w:lsdException w:name="Medium Shading 1 Accent 5" w:uiPriority="63"/>
+    <w:lsdException w:name="Medium Shading 2 Accent 5" w:uiPriority="64"/>
+    <w:lsdException w:name="Medium List 1 Accent 5" w:uiPriority="65"/>
+    <w:lsdException w:name="Medium List 2 Accent 5" w:uiPriority="66"/>
+    <w:lsdException w:name="Medium Grid 1 Accent 5" w:uiPriority="67"/>
+    <w:lsdException w:name="Medium Grid 2 Accent 5" w:uiPriority="68"/>
+    <w:lsdException w:name="Medium Grid 3 Accent 5" w:uiPriority="69"/>
+    <w:lsdException w:name="Dark List Accent 5" w:uiPriority="70"/>
+    <w:lsdException w:name="Colorful Shading Accent 5" w:uiPriority="71"/>
+    <w:lsdException w:name="Colorful List Accent 5" w:uiPriority="72"/>
+    <w:lsdException w:name="Colorful Grid Accent 5" w:uiPriority="73"/>
+    <w:lsdException w:name="Light Shading Accent 6" w:uiPriority="60"/>
+    <w:lsdException w:name="Light List Accent 6" w:uiPriority="61"/>
+    <w:lsdException w:name="Light Grid Accent 6" w:uiPriority="62"/>
+    <w:lsdException w:name="Medium Shading 1 Accent 6" w:uiPriority="63"/>
+    <w:lsdException w:name="Medium Shading 2 Accent 6" w:uiPriority="64"/>
+    <w:lsdException w:name="Medium List 1 Accent 6" w:uiPriority="65"/>
+    <w:lsdException w:name="Medium List 2 Accent 6" w:uiPriority="66"/>
+    <w:lsdException w:name="Medium Grid 1 Accent 6" w:uiPriority="67"/>
+    <w:lsdException w:name="Medium Grid 2 Accent 6" w:uiPriority="68"/>
+    <w:lsdException w:name="Medium Grid 3 Accent 6" w:uiPriority="69"/>
+    <w:lsdException w:name="Dark List Accent 6" w:uiPriority="70"/>
+    <w:lsdException w:name="Colorful Shading Accent 6" w:uiPriority="71"/>
+    <w:lsdException w:name="Colorful List Accent 6" w:uiPriority="72"/>
+    <w:lsdException w:name="Colorful Grid Accent 6" w:uiPriority="73"/>
+    <w:lsdException w:name="Subtle Emphasis" w:uiPriority="19" w:qFormat="1"/>
+    <w:lsdException w:name="Intense Emphasis" w:uiPriority="21" w:qFormat="1"/>
+    <w:lsdException w:name="Subtle Reference" w:uiPriority="31" w:qFormat="1"/>
+    <w:lsdException w:name="Intense Reference" w:uiPriority="32" w:qFormat="1"/>
+    <w:lsdException w:name="Book Title" w:uiPriority="33" w:qFormat="1"/>
+    <w:lsdException w:name="Bibliography" w:semiHidden="1" w:uiPriority="37" w:unhideWhenUsed="1"/>
+    <w:lsdException w:name="TOC Heading" w:semiHidden="1" w:uiPriority="39" w:unhideWhenUsed="1" w:qFormat="1"/>
+    <w:lsdException w:name="Plain Table 1" w:uiPriority="41"/>
+    <w:lsdException w:name="Plain Table 2" w:uiPriority="42"/>
+    <w:lsdException w:name="Plain Table 3" w:uiPriority="43"/>
+    <w:lsdException w:name="Plain Table 4" w:uiPriority="44"/>
+    <w:lsdException w:name="Plain Table 5" w:uiPriority="45"/>
+    <w:lsdException w:name="Grid Table Light" w:uiPriority="40"/>
+    <w:lsdException w:name="Grid Table 1 Light" w:uiPriority="46"/>
+    <w:lsdException w:name="Grid Table 2" w:uiPriority="47"/>
+    <w:lsdException w:name="Grid Table 3" w:uiPriority="48"/>
+    <w:lsdException w:name="Grid Table 4" w:uiPriority="49"/>
+    <w:lsdException w:name="Grid Table 5 Dark" w:uiPriority="50"/>
+    <w:lsdException w:name="Grid Table 6 Colorful" w:uiPriority="51"/>
+    <w:lsdException w:name="Grid Table 7 Colorful" w:uiPriority="52"/>
+    <w:lsdException w:name="Grid Table 1 Light Accent 1" w:uiPriority="46"/>
+    <w:lsdException w:name="Grid Table 2 Accent 1" w:uiPriority="47"/>
+    <w:lsdException w:name="Grid Table 3 Accent 1" w:uiPriority="48"/>
+    <w:lsdException w:name="Grid Table 4 Accent 1" w:uiPriority="49"/>
+    <w:lsdException w:name="Grid Table 5 Dark Accent 1" w:uiPriority="50"/>
+    <w:lsdException w:name="Grid Table 6 Colorful Accent 1" w:uiPriority="51"/>
+    <w:lsdException w:name="Grid Table 7 Colorful Accent 1" w:uiPriority="52"/>
+    <w:lsdException w:name="Grid Table 1 Light Accent 2" w:uiPriority="46"/>
+    <w:lsdException w:name="Grid Table 2 Accent 2" w:uiPriority="47"/>
+    <w:lsdException w:name="Grid Table 3 Accent 2" w:uiPriority="48"/>
+    <w:lsdException w:name="Grid Table 4 Accent 2" w:uiPriority="49"/>
+    <w:lsdException w:name="Grid Table 5 Dark Accent 2" w:uiPriority="50"/>
+    <w:lsdException w:name="Grid Table 6 Colorful Accent 2" w:uiPriority="51"/>
+    <w:lsdException w:name="Grid Table 7 Colorful Accent 2" w:uiPriority="52"/>
+    <w:lsdException w:name="Grid Table 1 Light Accent 3" w:uiPriority="46"/>
+    <w:lsdException w:name="Grid Table 2 Accent 3" w:uiPriority="47"/>
+    <w:lsdException w:name="Grid Table 3 Accent 3" w:uiPriority="48"/>
+    <w:lsdException w:name="Grid Table 4 Accent 3" w:uiPriority="49"/>
+    <w:lsdException w:name="Grid Table 5 Dark Accent 3" w:uiPriority="50"/>
+    <w:lsdException w:name="Grid Table 6 Colorful Accent 3" w:uiPriority="51"/>
+    <w:lsdException w:name="Grid Table 7 Colorful Accent 3" w:uiPriority="52"/>
+    <w:lsdException w:name="Grid Table 1 Light Accent 4" w:uiPriority="46"/>
+    <w:lsdException w:name="Grid Table 2 Accent 4" w:uiPriority="47"/>
+    <w:lsdException w:name="Grid Table 3 Accent 4" w:uiPriority="48"/>
+    <w:lsdException w:name="Grid Table 4 Accent 4" w:uiPriority="49"/>
+    <w:lsdException w:name="Grid Table 5 Dark Accent 4" w:uiPriority="50"/>
+    <w:lsdException w:name="Grid Table 6 Colorful Accent 4" w:uiPriority="51"/>
+    <w:lsdException w:name="Grid Table 7 Colorful Accent 4" w:uiPriority="52"/>
+    <w:lsdException w:name="Grid Table 1 Light Accent 5" w:uiPriority="46"/>
+    <w:lsdException w:name="Grid Table 2 Accent 5" w:uiPriority="47"/>
+    <w:lsdException w:name="Grid Table 3 Accent 5" w:uiPriority="48"/>
+    <w:lsdException w:name="Grid Table 4 Accent 5" w:uiPriority="49"/>
+    <w:lsdException w:name="Grid Table 5 Dark Accent 5" w:uiPriority="50"/>
+    <w:lsdException w:name="Grid Table 6 Colorful Accent 5" w:uiPriority="51"/>
+    <w:lsdException w:name="Grid Table 7 Colorful Accent 5" w:uiPriority="52"/>
+    <w:lsdException w:name="Grid Table 1 Light Accent 6" w:uiPriority="46"/>
+    <w:lsdException w:name="Grid Table 2 Accent 6" w:uiPriority="47"/>
+    <w:lsdException w:name="Grid Table 3 Accent 6" w:uiPriority="48"/>
+    <w:lsdException w:name="Grid Table 4 Accent 6" w:uiPriority="49"/>
+    <w:lsdException w:name="Grid Table 5 Dark Accent 6" w:uiPriority="50"/>
+    <w:lsdException w:name="Grid Table 6 Colorful Accent 6" w:uiPriority="51"/>
+    <w:lsdException w:name="Grid Table 7 Colorful Accent 6" w:uiPriority="52"/>
+    <w:lsdException w:name="List Table 1 Light" w:uiPriority="46"/>
+    <w:lsdException w:name="List Table 2" w:uiPriority="47"/>
+    <w:lsdException w:name="List Table 3" w:uiPriority="48"/>
+    <w:lsdException w:name="List Table 4" w:uiPriority="49"/>
+    <w:lsdException w:name="List Table 5 Dark" w:uiPriority="50"/>
+    <w:lsdException w:name="List Table 6 Colorful" w:uiPriority="51"/>
+    <w:lsdException w:name="List Table 7 Colorful" w:uiPriority="52"/>
+    <w:lsdException w:name="List Table 1 Light Accent 1" w:uiPriority="46"/>
+    <w:lsdException w:name="List Table 2 Accent 1" w:uiPriority="47"/>
+    <w:lsdException w:name="List Table 3 Accent 1" w:uiPriority="48"/>
+    <w:lsdException w:name="List Table 4 Accent 1" w:uiPriority="49"/>
+    <w:lsdException w:name="List Table 5 Dark Accent 1" w:uiPriority="50"/>
+    <w:lsdException w:name="List Table 6 Colorful Accent 1" w:uiPriority="51"/>
+    <w:lsdException w:name="List Table 7 Colorful Accent 1" w:uiPriority="52"/>
+    <w:lsdException w:name="List Table 1 Light Accent 2" w:uiPriority="46"/>
+    <w:lsdException w:name="List Table 2 Accent 2" w:uiPriority="47"/>
+    <w:lsdException w:name="List Table 3 Accent 2" w:uiPriority="48"/>
+    <w:lsdException w:name="List Table 4 Accent 2" w:uiPriority="49"/>
+    <w:lsdException w:name="List Table 5 Dark Accent 2" w:uiPriority="50"/>
+    <w:lsdException w:name="List Table 6 Colorful Accent 2" w:uiPriority="51"/>
+    <w:lsdException w:name="List Table 7 Colorful Accent 2" w:uiPriority="52"/>
+    <w:lsdException w:name="List Table 1 Light Accent 3" w:uiPriority="46"/>
+    <w:lsdException w:name="List Table 2 Accent 3" w:uiPriority="47"/>
+    <w:lsdException w:name="List Table 3 Accent 3" w:uiPriority="48"/>
+    <w:lsdException w:name="List Table 4 Accent 3" w:uiPriority="49"/>
+    <w:lsdException w:name="List Table 5 Dark Accent 3" w:uiPriority="50"/>
+    <w:lsdException w:name="List Table 6 Colorful Accent 3" w:uiPriority="51"/>
+    <w:lsdException w:name="List Table 7 Colorful Accent 3" w:uiPriority="52"/>
+    <w:lsdException w:name="List Table 1 Light Accent 4" w:uiPriority="46"/>
+    <w:lsdException w:name="List Table 2 Accent 4" w:uiPriority="47"/>
+    <w:lsdException w:name="List Table 3 Accent 4" w:uiPriority="48"/>
+    <w:lsdException w:name="List Table 4 Accent 4" w:uiPriority="49"/>
+    <w:lsdException w:name="List Table 5 Dark Accent 4" w:uiPriority="50"/>
+    <w:lsdException w:name="List Table 6 Colorful Accent 4" w:uiPriority="51"/>
+    <w:lsdException w:name="List Table 7 Colorful Accent 4" w:uiPriority="52"/>
+    <w:lsdException w:name="List Table 1 Light Accent 5" w:uiPriority="46"/>
+    <w:lsdException w:name="List Table 2 Accent 5" w:uiPriority="47"/>
+    <w:lsdException w:name="List Table 3 Accent 5" w:uiPriority="48"/>
+    <w:lsdException w:name="List Table 4 Accent 5" w:uiPriority="49"/>
+    <w:lsdException w:name="List Table 5 Dark Accent 5" w:uiPriority="50"/>
+    <w:lsdException w:name="List Table 6 Colorful Accent 5" w:uiPriority="51"/>
+    <w:lsdException w:name="List Table 7 Colorful Accent 5" w:uiPriority="52"/>
+    <w:lsdException w:name="List Table 1 Light Accent 6" w:uiPriority="46"/>
+    <w:lsdException w:name="List Table 2 Accent 6" w:uiPriority="47"/>
+    <w:lsdException w:name="List Table 3 Accent 6" w:uiPriority="48"/>
+    <w:lsdException w:name="List Table 4 Accent 6" w:uiPriority="49"/>
+    <w:lsdException w:name="List Table 5 Dark Accent 6" w:uiPriority="50"/>
+    <w:lsdException w:name="List Table 6 Colorful Accent 6" w:uiPriority="51"/>
+    <w:lsdException w:name="List Table 7 Colorful Accent 6" w:uiPriority="52"/>
   </w:latentStyles>
   <w:style w:type="paragraph" w:default="1" w:styleId="Standaard">
     <w:name w:val="Normal"/>
@@ -2223,506 +2568,6 @@
   <w:style w:type="character" w:default="1" w:styleId="Standaardalinea-lettertype">
     <w:name w:val="Default Paragraph Font"/>
     <w:uiPriority w:val="1"/>
-    <w:semiHidden/>
-    <w:unhideWhenUsed/>
-  </w:style>
-  <w:style w:type="table" w:default="1" w:styleId="Standaardtabel">
-    <w:name w:val="Normal Table"/>
-    <w:uiPriority w:val="99"/>
-    <w:semiHidden/>
-    <w:unhideWhenUsed/>
-    <w:tblPr>
-      <w:tblInd w:w="0" w:type="dxa"/>
-      <w:tblCellMar>
-        <w:top w:w="0" w:type="dxa"/>
-        <w:left w:w="108" w:type="dxa"/>
-        <w:bottom w:w="0" w:type="dxa"/>
-        <w:right w:w="108" w:type="dxa"/>
-      </w:tblCellMar>
-    </w:tblPr>
-  </w:style>
-  <w:style w:type="numbering" w:default="1" w:styleId="Geenlijst">
-    <w:name w:val="No List"/>
-    <w:uiPriority w:val="99"/>
-    <w:semiHidden/>
-    <w:unhideWhenUsed/>
-  </w:style>
-  <w:style w:type="paragraph" w:styleId="Koptekst">
-    <w:name w:val="header"/>
-    <w:basedOn w:val="Standaard"/>
-    <w:link w:val="KoptekstChar"/>
-    <w:uiPriority w:val="99"/>
-    <w:unhideWhenUsed/>
-    <w:rsid w:val="00E3791C"/>
-    <w:pPr>
-      <w:tabs>
-        <w:tab w:val="center" w:pos="4536"/>
-        <w:tab w:val="right" w:pos="9072"/>
-      </w:tabs>
-      <w:spacing w:after="0" w:line="240" w:lineRule="auto"/>
-    </w:pPr>
-  </w:style>
-  <w:style w:type="character" w:customStyle="1" w:styleId="KoptekstChar">
-    <w:name w:val="Koptekst Char"/>
-    <w:basedOn w:val="Standaardalinea-lettertype"/>
-    <w:link w:val="Koptekst"/>
-    <w:uiPriority w:val="99"/>
-    <w:rsid w:val="00E3791C"/>
-  </w:style>
-  <w:style w:type="paragraph" w:styleId="Voettekst">
-    <w:name w:val="footer"/>
-    <w:basedOn w:val="Standaard"/>
-    <w:link w:val="VoettekstChar"/>
-    <w:uiPriority w:val="99"/>
-    <w:unhideWhenUsed/>
-    <w:rsid w:val="00E3791C"/>
-    <w:pPr>
-      <w:tabs>
-        <w:tab w:val="center" w:pos="4536"/>
-        <w:tab w:val="right" w:pos="9072"/>
-      </w:tabs>
-      <w:spacing w:after="0" w:line="240" w:lineRule="auto"/>
-    </w:pPr>
-  </w:style>
-  <w:style w:type="character" w:customStyle="1" w:styleId="VoettekstChar">
-    <w:name w:val="Voettekst Char"/>
-    <w:basedOn w:val="Standaardalinea-lettertype"/>
-    <w:link w:val="Voettekst"/>
-    <w:uiPriority w:val="99"/>
-    <w:rsid w:val="00E3791C"/>
-  </w:style>
-  <w:style w:type="character" w:customStyle="1" w:styleId="Kop1Char">
-    <w:name w:val="Kop 1 Char"/>
-    <w:basedOn w:val="Standaardalinea-lettertype"/>
-    <w:link w:val="Kop1"/>
-    <w:uiPriority w:val="9"/>
-    <w:rsid w:val="00E3791C"/>
-    <w:rPr>
-      <w:rFonts w:asciiTheme="majorHAnsi" w:eastAsiaTheme="majorEastAsia" w:hAnsiTheme="majorHAnsi" w:cstheme="majorBidi"/>
-      <w:b/>
-      <w:bCs/>
-      <w:color w:val="365F91" w:themeColor="accent1" w:themeShade="BF"/>
-      <w:sz w:val="28"/>
-      <w:szCs w:val="28"/>
-    </w:rPr>
-  </w:style>
-  <w:style w:type="paragraph" w:styleId="Titel">
-    <w:name w:val="Title"/>
-    <w:basedOn w:val="Standaard"/>
-    <w:next w:val="Standaard"/>
-    <w:link w:val="TitelChar"/>
-    <w:uiPriority w:val="10"/>
-    <w:qFormat/>
-    <w:rsid w:val="00E3791C"/>
-    <w:pPr>
-      <w:pBdr>
-        <w:bottom w:val="single" w:sz="8" w:space="4" w:color="4F81BD" w:themeColor="accent1"/>
-      </w:pBdr>
-      <w:spacing w:after="300" w:line="240" w:lineRule="auto"/>
-      <w:contextualSpacing/>
-    </w:pPr>
-    <w:rPr>
-      <w:rFonts w:asciiTheme="majorHAnsi" w:eastAsiaTheme="majorEastAsia" w:hAnsiTheme="majorHAnsi" w:cstheme="majorBidi"/>
-      <w:color w:val="17365D" w:themeColor="text2" w:themeShade="BF"/>
-      <w:spacing w:val="5"/>
-      <w:kern w:val="28"/>
-      <w:sz w:val="52"/>
-      <w:szCs w:val="52"/>
-    </w:rPr>
-  </w:style>
-  <w:style w:type="character" w:customStyle="1" w:styleId="TitelChar">
-    <w:name w:val="Titel Char"/>
-    <w:basedOn w:val="Standaardalinea-lettertype"/>
-    <w:link w:val="Titel"/>
-    <w:uiPriority w:val="10"/>
-    <w:rsid w:val="00E3791C"/>
-    <w:rPr>
-      <w:rFonts w:asciiTheme="majorHAnsi" w:eastAsiaTheme="majorEastAsia" w:hAnsiTheme="majorHAnsi" w:cstheme="majorBidi"/>
-      <w:color w:val="17365D" w:themeColor="text2" w:themeShade="BF"/>
-      <w:spacing w:val="5"/>
-      <w:kern w:val="28"/>
-      <w:sz w:val="52"/>
-      <w:szCs w:val="52"/>
-    </w:rPr>
-  </w:style>
-  <w:style w:type="paragraph" w:styleId="Lijstalinea">
-    <w:name w:val="List Paragraph"/>
-    <w:basedOn w:val="Standaard"/>
-    <w:uiPriority w:val="34"/>
-    <w:qFormat/>
-    <w:rsid w:val="00E3791C"/>
-    <w:pPr>
-      <w:ind w:left="720"/>
-      <w:contextualSpacing/>
-    </w:pPr>
-  </w:style>
-  <w:style w:type="character" w:styleId="Subtielebenadrukking">
-    <w:name w:val="Subtle Emphasis"/>
-    <w:basedOn w:val="Standaardalinea-lettertype"/>
-    <w:uiPriority w:val="19"/>
-    <w:qFormat/>
-    <w:rsid w:val="00E3791C"/>
-    <w:rPr>
-      <w:i/>
-      <w:iCs/>
-      <w:color w:val="808080" w:themeColor="text1" w:themeTint="7F"/>
-    </w:rPr>
-  </w:style>
-  <w:style w:type="character" w:styleId="Nadruk">
-    <w:name w:val="Emphasis"/>
-    <w:basedOn w:val="Standaardalinea-lettertype"/>
-    <w:uiPriority w:val="20"/>
-    <w:qFormat/>
-    <w:rsid w:val="00E3791C"/>
-    <w:rPr>
-      <w:i/>
-      <w:iCs/>
-    </w:rPr>
-  </w:style>
-  <w:style w:type="character" w:styleId="Zwaar">
-    <w:name w:val="Strong"/>
-    <w:basedOn w:val="Standaardalinea-lettertype"/>
-    <w:uiPriority w:val="22"/>
-    <w:qFormat/>
-    <w:rsid w:val="00E3791C"/>
-    <w:rPr>
-      <w:b/>
-      <w:bCs/>
-    </w:rPr>
-  </w:style>
-  <w:style w:type="paragraph" w:styleId="Ondertitel">
-    <w:name w:val="Subtitle"/>
-    <w:basedOn w:val="Standaard"/>
-    <w:next w:val="Standaard"/>
-    <w:link w:val="OndertitelChar"/>
-    <w:uiPriority w:val="11"/>
-    <w:qFormat/>
-    <w:rsid w:val="00E3791C"/>
-    <w:pPr>
-      <w:numPr>
-        <w:ilvl w:val="1"/>
-      </w:numPr>
-    </w:pPr>
-    <w:rPr>
-      <w:rFonts w:asciiTheme="majorHAnsi" w:eastAsiaTheme="majorEastAsia" w:hAnsiTheme="majorHAnsi" w:cstheme="majorBidi"/>
-      <w:i/>
-      <w:iCs/>
-      <w:color w:val="4F81BD" w:themeColor="accent1"/>
-      <w:spacing w:val="15"/>
-      <w:sz w:val="24"/>
-      <w:szCs w:val="24"/>
-    </w:rPr>
-  </w:style>
-  <w:style w:type="character" w:customStyle="1" w:styleId="OndertitelChar">
-    <w:name w:val="Ondertitel Char"/>
-    <w:basedOn w:val="Standaardalinea-lettertype"/>
-    <w:link w:val="Ondertitel"/>
-    <w:uiPriority w:val="11"/>
-    <w:rsid w:val="00E3791C"/>
-    <w:rPr>
-      <w:rFonts w:asciiTheme="majorHAnsi" w:eastAsiaTheme="majorEastAsia" w:hAnsiTheme="majorHAnsi" w:cstheme="majorBidi"/>
-      <w:i/>
-      <w:iCs/>
-      <w:color w:val="4F81BD" w:themeColor="accent1"/>
-      <w:spacing w:val="15"/>
-      <w:sz w:val="24"/>
-      <w:szCs w:val="24"/>
-    </w:rPr>
-  </w:style>
-  <w:style w:type="paragraph" w:styleId="Ballontekst">
-    <w:name w:val="Balloon Text"/>
-    <w:basedOn w:val="Standaard"/>
-    <w:link w:val="BallontekstChar"/>
-    <w:uiPriority w:val="99"/>
-    <w:semiHidden/>
-    <w:unhideWhenUsed/>
-    <w:rsid w:val="00E3791C"/>
-    <w:pPr>
-      <w:spacing w:after="0" w:line="240" w:lineRule="auto"/>
-    </w:pPr>
-    <w:rPr>
-      <w:rFonts w:ascii="Tahoma" w:hAnsi="Tahoma" w:cs="Tahoma"/>
-      <w:sz w:val="16"/>
-      <w:szCs w:val="16"/>
-    </w:rPr>
-  </w:style>
-  <w:style w:type="character" w:customStyle="1" w:styleId="BallontekstChar">
-    <w:name w:val="Ballontekst Char"/>
-    <w:basedOn w:val="Standaardalinea-lettertype"/>
-    <w:link w:val="Ballontekst"/>
-    <w:uiPriority w:val="99"/>
-    <w:semiHidden/>
-    <w:rsid w:val="00E3791C"/>
-    <w:rPr>
-      <w:rFonts w:ascii="Tahoma" w:hAnsi="Tahoma" w:cs="Tahoma"/>
-      <w:sz w:val="16"/>
-      <w:szCs w:val="16"/>
-    </w:rPr>
-  </w:style>
-  <w:style w:type="table" w:styleId="Tabelraster">
-    <w:name w:val="Table Grid"/>
-    <w:basedOn w:val="Standaardtabel"/>
-    <w:uiPriority w:val="59"/>
-    <w:rsid w:val="0037108F"/>
-    <w:pPr>
-      <w:spacing w:after="0" w:line="240" w:lineRule="auto"/>
-    </w:pPr>
-    <w:tblPr>
-      <w:tblInd w:w="0" w:type="dxa"/>
-      <w:tblBorders>
-        <w:top w:val="single" w:sz="4" w:space="0" w:color="auto"/>
-        <w:left w:val="single" w:sz="4" w:space="0" w:color="auto"/>
-        <w:bottom w:val="single" w:sz="4" w:space="0" w:color="auto"/>
-        <w:right w:val="single" w:sz="4" w:space="0" w:color="auto"/>
-        <w:insideH w:val="single" w:sz="4" w:space="0" w:color="auto"/>
-        <w:insideV w:val="single" w:sz="4" w:space="0" w:color="auto"/>
-      </w:tblBorders>
-      <w:tblCellMar>
-        <w:top w:w="0" w:type="dxa"/>
-        <w:left w:w="108" w:type="dxa"/>
-        <w:bottom w:w="0" w:type="dxa"/>
-        <w:right w:w="108" w:type="dxa"/>
-      </w:tblCellMar>
-    </w:tblPr>
-  </w:style>
-  <w:style w:type="paragraph" w:styleId="Geenafstand">
-    <w:name w:val="No Spacing"/>
-    <w:uiPriority w:val="1"/>
-    <w:qFormat/>
-    <w:rsid w:val="005A780D"/>
-    <w:pPr>
-      <w:spacing w:after="0" w:line="240" w:lineRule="auto"/>
-    </w:pPr>
-  </w:style>
-  <w:style w:type="paragraph" w:styleId="Kopvaninhoudsopgave">
-    <w:name w:val="TOC Heading"/>
-    <w:basedOn w:val="Kop1"/>
-    <w:next w:val="Standaard"/>
-    <w:uiPriority w:val="39"/>
-    <w:semiHidden/>
-    <w:unhideWhenUsed/>
-    <w:qFormat/>
-    <w:rsid w:val="004B2D06"/>
-    <w:pPr>
-      <w:outlineLvl w:val="9"/>
-    </w:pPr>
-    <w:rPr>
-      <w:lang w:eastAsia="nl-NL"/>
-    </w:rPr>
-  </w:style>
-  <w:style w:type="paragraph" w:styleId="Inhopg1">
-    <w:name w:val="toc 1"/>
-    <w:basedOn w:val="Standaard"/>
-    <w:next w:val="Standaard"/>
-    <w:autoRedefine/>
-    <w:uiPriority w:val="39"/>
-    <w:unhideWhenUsed/>
-    <w:rsid w:val="004B2D06"/>
-    <w:pPr>
-      <w:spacing w:after="100"/>
-    </w:pPr>
-  </w:style>
-  <w:style w:type="character" w:styleId="Hyperlink">
-    <w:name w:val="Hyperlink"/>
-    <w:basedOn w:val="Standaardalinea-lettertype"/>
-    <w:uiPriority w:val="99"/>
-    <w:unhideWhenUsed/>
-    <w:rsid w:val="004B2D06"/>
-    <w:rPr>
-      <w:color w:val="0000FF" w:themeColor="hyperlink"/>
-      <w:u w:val="single"/>
-    </w:rPr>
-  </w:style>
-</w:styles>
-</file>
-
-<file path=word/stylesWithEffects.xml><?xml version="1.0" encoding="utf-8"?>
-<w:styles xmlns:wpc="http://schemas.microsoft.com/office/word/2010/wordprocessingCanvas" xmlns:mc="http://schemas.openxmlformats.org/markup-compatibility/2006" xmlns:o="urn:schemas-microsoft-com:office:office" xmlns:r="http://schemas.openxmlformats.org/officeDocument/2006/relationships" xmlns:m="http://schemas.openxmlformats.org/officeDocument/2006/math" xmlns:v="urn:schemas-microsoft-com:vml" xmlns:wp14="http://schemas.microsoft.com/office/word/2010/wordprocessingDrawing" xmlns:wp="http://schemas.openxmlformats.org/drawingml/2006/wordprocessingDrawing" xmlns:w10="urn:schemas-microsoft-com:office:word" xmlns:w="http://schemas.openxmlformats.org/wordprocessingml/2006/main" xmlns:w14="http://schemas.microsoft.com/office/word/2010/wordml" xmlns:wpg="http://schemas.microsoft.com/office/word/2010/wordprocessingGroup" xmlns:wpi="http://schemas.microsoft.com/office/word/2010/wordprocessingInk" xmlns:wne="http://schemas.microsoft.com/office/word/2006/wordml" xmlns:wps="http://schemas.microsoft.com/office/word/2010/wordprocessingShape" mc:Ignorable="w14 wp14">
-  <w:docDefaults>
-    <w:rPrDefault>
-      <w:rPr>
-        <w:rFonts w:asciiTheme="minorHAnsi" w:eastAsiaTheme="minorHAnsi" w:hAnsiTheme="minorHAnsi" w:cstheme="minorBidi"/>
-        <w:sz w:val="22"/>
-        <w:szCs w:val="22"/>
-        <w:lang w:val="nl-NL" w:eastAsia="en-US" w:bidi="ar-SA"/>
-      </w:rPr>
-    </w:rPrDefault>
-    <w:pPrDefault>
-      <w:pPr>
-        <w:spacing w:after="200" w:line="276" w:lineRule="auto"/>
-      </w:pPr>
-    </w:pPrDefault>
-  </w:docDefaults>
-  <w:latentStyles w:defLockedState="0" w:defUIPriority="99" w:defSemiHidden="1" w:defUnhideWhenUsed="1" w:defQFormat="0" w:count="267">
-    <w:lsdException w:name="Normal" w:semiHidden="0" w:uiPriority="0" w:unhideWhenUsed="0" w:qFormat="1"/>
-    <w:lsdException w:name="heading 1" w:semiHidden="0" w:uiPriority="9" w:unhideWhenUsed="0" w:qFormat="1"/>
-    <w:lsdException w:name="heading 2" w:uiPriority="9" w:qFormat="1"/>
-    <w:lsdException w:name="heading 3" w:uiPriority="9" w:qFormat="1"/>
-    <w:lsdException w:name="heading 4" w:uiPriority="9" w:qFormat="1"/>
-    <w:lsdException w:name="heading 5" w:uiPriority="9" w:qFormat="1"/>
-    <w:lsdException w:name="heading 6" w:uiPriority="9" w:qFormat="1"/>
-    <w:lsdException w:name="heading 7" w:uiPriority="9" w:qFormat="1"/>
-    <w:lsdException w:name="heading 8" w:uiPriority="9" w:qFormat="1"/>
-    <w:lsdException w:name="heading 9" w:uiPriority="9" w:qFormat="1"/>
-    <w:lsdException w:name="toc 1" w:uiPriority="39"/>
-    <w:lsdException w:name="toc 2" w:uiPriority="39"/>
-    <w:lsdException w:name="toc 3" w:uiPriority="39"/>
-    <w:lsdException w:name="toc 4" w:uiPriority="39"/>
-    <w:lsdException w:name="toc 5" w:uiPriority="39"/>
-    <w:lsdException w:name="toc 6" w:uiPriority="39"/>
-    <w:lsdException w:name="toc 7" w:uiPriority="39"/>
-    <w:lsdException w:name="toc 8" w:uiPriority="39"/>
-    <w:lsdException w:name="toc 9" w:uiPriority="39"/>
-    <w:lsdException w:name="caption" w:uiPriority="35" w:qFormat="1"/>
-    <w:lsdException w:name="Title" w:semiHidden="0" w:uiPriority="10" w:unhideWhenUsed="0" w:qFormat="1"/>
-    <w:lsdException w:name="Default Paragraph Font" w:uiPriority="1"/>
-    <w:lsdException w:name="Subtitle" w:semiHidden="0" w:uiPriority="11" w:unhideWhenUsed="0" w:qFormat="1"/>
-    <w:lsdException w:name="Strong" w:semiHidden="0" w:uiPriority="22" w:unhideWhenUsed="0" w:qFormat="1"/>
-    <w:lsdException w:name="Emphasis" w:semiHidden="0" w:uiPriority="20" w:unhideWhenUsed="0" w:qFormat="1"/>
-    <w:lsdException w:name="Table Grid" w:semiHidden="0" w:uiPriority="59" w:unhideWhenUsed="0"/>
-    <w:lsdException w:name="Placeholder Text" w:unhideWhenUsed="0"/>
-    <w:lsdException w:name="No Spacing" w:semiHidden="0" w:uiPriority="1" w:unhideWhenUsed="0" w:qFormat="1"/>
-    <w:lsdException w:name="Light Shading" w:semiHidden="0" w:uiPriority="60" w:unhideWhenUsed="0"/>
-    <w:lsdException w:name="Light List" w:semiHidden="0" w:uiPriority="61" w:unhideWhenUsed="0"/>
-    <w:lsdException w:name="Light Grid" w:semiHidden="0" w:uiPriority="62" w:unhideWhenUsed="0"/>
-    <w:lsdException w:name="Medium Shading 1" w:semiHidden="0" w:uiPriority="63" w:unhideWhenUsed="0"/>
-    <w:lsdException w:name="Medium Shading 2" w:semiHidden="0" w:uiPriority="64" w:unhideWhenUsed="0"/>
-    <w:lsdException w:name="Medium List 1" w:semiHidden="0" w:uiPriority="65" w:unhideWhenUsed="0"/>
-    <w:lsdException w:name="Medium List 2" w:semiHidden="0" w:uiPriority="66" w:unhideWhenUsed="0"/>
-    <w:lsdException w:name="Medium Grid 1" w:semiHidden="0" w:uiPriority="67" w:unhideWhenUsed="0"/>
-    <w:lsdException w:name="Medium Grid 2" w:semiHidden="0" w:uiPriority="68" w:unhideWhenUsed="0"/>
-    <w:lsdException w:name="Medium Grid 3" w:semiHidden="0" w:uiPriority="69" w:unhideWhenUsed="0"/>
-    <w:lsdException w:name="Dark List" w:semiHidden="0" w:uiPriority="70" w:unhideWhenUsed="0"/>
-    <w:lsdException w:name="Colorful Shading" w:semiHidden="0" w:uiPriority="71" w:unhideWhenUsed="0"/>
-    <w:lsdException w:name="Colorful List" w:semiHidden="0" w:uiPriority="72" w:unhideWhenUsed="0"/>
-    <w:lsdException w:name="Colorful Grid" w:semiHidden="0" w:uiPriority="73" w:unhideWhenUsed="0"/>
-    <w:lsdException w:name="Light Shading Accent 1" w:semiHidden="0" w:uiPriority="60" w:unhideWhenUsed="0"/>
-    <w:lsdException w:name="Light List Accent 1" w:semiHidden="0" w:uiPriority="61" w:unhideWhenUsed="0"/>
-    <w:lsdException w:name="Light Grid Accent 1" w:semiHidden="0" w:uiPriority="62" w:unhideWhenUsed="0"/>
-    <w:lsdException w:name="Medium Shading 1 Accent 1" w:semiHidden="0" w:uiPriority="63" w:unhideWhenUsed="0"/>
-    <w:lsdException w:name="Medium Shading 2 Accent 1" w:semiHidden="0" w:uiPriority="64" w:unhideWhenUsed="0"/>
-    <w:lsdException w:name="Medium List 1 Accent 1" w:semiHidden="0" w:uiPriority="65" w:unhideWhenUsed="0"/>
-    <w:lsdException w:name="Revision" w:unhideWhenUsed="0"/>
-    <w:lsdException w:name="List Paragraph" w:semiHidden="0" w:uiPriority="34" w:unhideWhenUsed="0" w:qFormat="1"/>
-    <w:lsdException w:name="Quote" w:semiHidden="0" w:uiPriority="29" w:unhideWhenUsed="0" w:qFormat="1"/>
-    <w:lsdException w:name="Intense Quote" w:semiHidden="0" w:uiPriority="30" w:unhideWhenUsed="0" w:qFormat="1"/>
-    <w:lsdException w:name="Medium List 2 Accent 1" w:semiHidden="0" w:uiPriority="66" w:unhideWhenUsed="0"/>
-    <w:lsdException w:name="Medium Grid 1 Accent 1" w:semiHidden="0" w:uiPriority="67" w:unhideWhenUsed="0"/>
-    <w:lsdException w:name="Medium Grid 2 Accent 1" w:semiHidden="0" w:uiPriority="68" w:unhideWhenUsed="0"/>
-    <w:lsdException w:name="Medium Grid 3 Accent 1" w:semiHidden="0" w:uiPriority="69" w:unhideWhenUsed="0"/>
-    <w:lsdException w:name="Dark List Accent 1" w:semiHidden="0" w:uiPriority="70" w:unhideWhenUsed="0"/>
-    <w:lsdException w:name="Colorful Shading Accent 1" w:semiHidden="0" w:uiPriority="71" w:unhideWhenUsed="0"/>
-    <w:lsdException w:name="Colorful List Accent 1" w:semiHidden="0" w:uiPriority="72" w:unhideWhenUsed="0"/>
-    <w:lsdException w:name="Colorful Grid Accent 1" w:semiHidden="0" w:uiPriority="73" w:unhideWhenUsed="0"/>
-    <w:lsdException w:name="Light Shading Accent 2" w:semiHidden="0" w:uiPriority="60" w:unhideWhenUsed="0"/>
-    <w:lsdException w:name="Light List Accent 2" w:semiHidden="0" w:uiPriority="61" w:unhideWhenUsed="0"/>
-    <w:lsdException w:name="Light Grid Accent 2" w:semiHidden="0" w:uiPriority="62" w:unhideWhenUsed="0"/>
-    <w:lsdException w:name="Medium Shading 1 Accent 2" w:semiHidden="0" w:uiPriority="63" w:unhideWhenUsed="0"/>
-    <w:lsdException w:name="Medium Shading 2 Accent 2" w:semiHidden="0" w:uiPriority="64" w:unhideWhenUsed="0"/>
-    <w:lsdException w:name="Medium List 1 Accent 2" w:semiHidden="0" w:uiPriority="65" w:unhideWhenUsed="0"/>
-    <w:lsdException w:name="Medium List 2 Accent 2" w:semiHidden="0" w:uiPriority="66" w:unhideWhenUsed="0"/>
-    <w:lsdException w:name="Medium Grid 1 Accent 2" w:semiHidden="0" w:uiPriority="67" w:unhideWhenUsed="0"/>
-    <w:lsdException w:name="Medium Grid 2 Accent 2" w:semiHidden="0" w:uiPriority="68" w:unhideWhenUsed="0"/>
-    <w:lsdException w:name="Medium Grid 3 Accent 2" w:semiHidden="0" w:uiPriority="69" w:unhideWhenUsed="0"/>
-    <w:lsdException w:name="Dark List Accent 2" w:semiHidden="0" w:uiPriority="70" w:unhideWhenUsed="0"/>
-    <w:lsdException w:name="Colorful Shading Accent 2" w:semiHidden="0" w:uiPriority="71" w:unhideWhenUsed="0"/>
-    <w:lsdException w:name="Colorful List Accent 2" w:semiHidden="0" w:uiPriority="72" w:unhideWhenUsed="0"/>
-    <w:lsdException w:name="Colorful Grid Accent 2" w:semiHidden="0" w:uiPriority="73" w:unhideWhenUsed="0"/>
-    <w:lsdException w:name="Light Shading Accent 3" w:semiHidden="0" w:uiPriority="60" w:unhideWhenUsed="0"/>
-    <w:lsdException w:name="Light List Accent 3" w:semiHidden="0" w:uiPriority="61" w:unhideWhenUsed="0"/>
-    <w:lsdException w:name="Light Grid Accent 3" w:semiHidden="0" w:uiPriority="62" w:unhideWhenUsed="0"/>
-    <w:lsdException w:name="Medium Shading 1 Accent 3" w:semiHidden="0" w:uiPriority="63" w:unhideWhenUsed="0"/>
-    <w:lsdException w:name="Medium Shading 2 Accent 3" w:semiHidden="0" w:uiPriority="64" w:unhideWhenUsed="0"/>
-    <w:lsdException w:name="Medium List 1 Accent 3" w:semiHidden="0" w:uiPriority="65" w:unhideWhenUsed="0"/>
-    <w:lsdException w:name="Medium List 2 Accent 3" w:semiHidden="0" w:uiPriority="66" w:unhideWhenUsed="0"/>
-    <w:lsdException w:name="Medium Grid 1 Accent 3" w:semiHidden="0" w:uiPriority="67" w:unhideWhenUsed="0"/>
-    <w:lsdException w:name="Medium Grid 2 Accent 3" w:semiHidden="0" w:uiPriority="68" w:unhideWhenUsed="0"/>
-    <w:lsdException w:name="Medium Grid 3 Accent 3" w:semiHidden="0" w:uiPriority="69" w:unhideWhenUsed="0"/>
-    <w:lsdException w:name="Dark List Accent 3" w:semiHidden="0" w:uiPriority="70" w:unhideWhenUsed="0"/>
-    <w:lsdException w:name="Colorful Shading Accent 3" w:semiHidden="0" w:uiPriority="71" w:unhideWhenUsed="0"/>
-    <w:lsdException w:name="Colorful List Accent 3" w:semiHidden="0" w:uiPriority="72" w:unhideWhenUsed="0"/>
-    <w:lsdException w:name="Colorful Grid Accent 3" w:semiHidden="0" w:uiPriority="73" w:unhideWhenUsed="0"/>
-    <w:lsdException w:name="Light Shading Accent 4" w:semiHidden="0" w:uiPriority="60" w:unhideWhenUsed="0"/>
-    <w:lsdException w:name="Light List Accent 4" w:semiHidden="0" w:uiPriority="61" w:unhideWhenUsed="0"/>
-    <w:lsdException w:name="Light Grid Accent 4" w:semiHidden="0" w:uiPriority="62" w:unhideWhenUsed="0"/>
-    <w:lsdException w:name="Medium Shading 1 Accent 4" w:semiHidden="0" w:uiPriority="63" w:unhideWhenUsed="0"/>
-    <w:lsdException w:name="Medium Shading 2 Accent 4" w:semiHidden="0" w:uiPriority="64" w:unhideWhenUsed="0"/>
-    <w:lsdException w:name="Medium List 1 Accent 4" w:semiHidden="0" w:uiPriority="65" w:unhideWhenUsed="0"/>
-    <w:lsdException w:name="Medium List 2 Accent 4" w:semiHidden="0" w:uiPriority="66" w:unhideWhenUsed="0"/>
-    <w:lsdException w:name="Medium Grid 1 Accent 4" w:semiHidden="0" w:uiPriority="67" w:unhideWhenUsed="0"/>
-    <w:lsdException w:name="Medium Grid 2 Accent 4" w:semiHidden="0" w:uiPriority="68" w:unhideWhenUsed="0"/>
-    <w:lsdException w:name="Medium Grid 3 Accent 4" w:semiHidden="0" w:uiPriority="69" w:unhideWhenUsed="0"/>
-    <w:lsdException w:name="Dark List Accent 4" w:semiHidden="0" w:uiPriority="70" w:unhideWhenUsed="0"/>
-    <w:lsdException w:name="Colorful Shading Accent 4" w:semiHidden="0" w:uiPriority="71" w:unhideWhenUsed="0"/>
-    <w:lsdException w:name="Colorful List Accent 4" w:semiHidden="0" w:uiPriority="72" w:unhideWhenUsed="0"/>
-    <w:lsdException w:name="Colorful Grid Accent 4" w:semiHidden="0" w:uiPriority="73" w:unhideWhenUsed="0"/>
-    <w:lsdException w:name="Light Shading Accent 5" w:semiHidden="0" w:uiPriority="60" w:unhideWhenUsed="0"/>
-    <w:lsdException w:name="Light List Accent 5" w:semiHidden="0" w:uiPriority="61" w:unhideWhenUsed="0"/>
-    <w:lsdException w:name="Light Grid Accent 5" w:semiHidden="0" w:uiPriority="62" w:unhideWhenUsed="0"/>
-    <w:lsdException w:name="Medium Shading 1 Accent 5" w:semiHidden="0" w:uiPriority="63" w:unhideWhenUsed="0"/>
-    <w:lsdException w:name="Medium Shading 2 Accent 5" w:semiHidden="0" w:uiPriority="64" w:unhideWhenUsed="0"/>
-    <w:lsdException w:name="Medium List 1 Accent 5" w:semiHidden="0" w:uiPriority="65" w:unhideWhenUsed="0"/>
-    <w:lsdException w:name="Medium List 2 Accent 5" w:semiHidden="0" w:uiPriority="66" w:unhideWhenUsed="0"/>
-    <w:lsdException w:name="Medium Grid 1 Accent 5" w:semiHidden="0" w:uiPriority="67" w:unhideWhenUsed="0"/>
-    <w:lsdException w:name="Medium Grid 2 Accent 5" w:semiHidden="0" w:uiPriority="68" w:unhideWhenUsed="0"/>
-    <w:lsdException w:name="Medium Grid 3 Accent 5" w:semiHidden="0" w:uiPriority="69" w:unhideWhenUsed="0"/>
-    <w:lsdException w:name="Dark List Accent 5" w:semiHidden="0" w:uiPriority="70" w:unhideWhenUsed="0"/>
-    <w:lsdException w:name="Colorful Shading Accent 5" w:semiHidden="0" w:uiPriority="71" w:unhideWhenUsed="0"/>
-    <w:lsdException w:name="Colorful List Accent 5" w:semiHidden="0" w:uiPriority="72" w:unhideWhenUsed="0"/>
-    <w:lsdException w:name="Colorful Grid Accent 5" w:semiHidden="0" w:uiPriority="73" w:unhideWhenUsed="0"/>
-    <w:lsdException w:name="Light Shading Accent 6" w:semiHidden="0" w:uiPriority="60" w:unhideWhenUsed="0"/>
-    <w:lsdException w:name="Light List Accent 6" w:semiHidden="0" w:uiPriority="61" w:unhideWhenUsed="0"/>
-    <w:lsdException w:name="Light Grid Accent 6" w:semiHidden="0" w:uiPriority="62" w:unhideWhenUsed="0"/>
-    <w:lsdException w:name="Medium Shading 1 Accent 6" w:semiHidden="0" w:uiPriority="63" w:unhideWhenUsed="0"/>
-    <w:lsdException w:name="Medium Shading 2 Accent 6" w:semiHidden="0" w:uiPriority="64" w:unhideWhenUsed="0"/>
-    <w:lsdException w:name="Medium List 1 Accent 6" w:semiHidden="0" w:uiPriority="65" w:unhideWhenUsed="0"/>
-    <w:lsdException w:name="Medium List 2 Accent 6" w:semiHidden="0" w:uiPriority="66" w:unhideWhenUsed="0"/>
-    <w:lsdException w:name="Medium Grid 1 Accent 6" w:semiHidden="0" w:uiPriority="67" w:unhideWhenUsed="0"/>
-    <w:lsdException w:name="Medium Grid 2 Accent 6" w:semiHidden="0" w:uiPriority="68" w:unhideWhenUsed="0"/>
-    <w:lsdException w:name="Medium Grid 3 Accent 6" w:semiHidden="0" w:uiPriority="69" w:unhideWhenUsed="0"/>
-    <w:lsdException w:name="Dark List Accent 6" w:semiHidden="0" w:uiPriority="70" w:unhideWhenUsed="0"/>
-    <w:lsdException w:name="Colorful Shading Accent 6" w:semiHidden="0" w:uiPriority="71" w:unhideWhenUsed="0"/>
-    <w:lsdException w:name="Colorful List Accent 6" w:semiHidden="0" w:uiPriority="72" w:unhideWhenUsed="0"/>
-    <w:lsdException w:name="Colorful Grid Accent 6" w:semiHidden="0" w:uiPriority="73" w:unhideWhenUsed="0"/>
-    <w:lsdException w:name="Subtle Emphasis" w:semiHidden="0" w:uiPriority="19" w:unhideWhenUsed="0" w:qFormat="1"/>
-    <w:lsdException w:name="Intense Emphasis" w:semiHidden="0" w:uiPriority="21" w:unhideWhenUsed="0" w:qFormat="1"/>
-    <w:lsdException w:name="Subtle Reference" w:semiHidden="0" w:uiPriority="31" w:unhideWhenUsed="0" w:qFormat="1"/>
-    <w:lsdException w:name="Intense Reference" w:semiHidden="0" w:uiPriority="32" w:unhideWhenUsed="0" w:qFormat="1"/>
-    <w:lsdException w:name="Book Title" w:semiHidden="0" w:uiPriority="33" w:unhideWhenUsed="0" w:qFormat="1"/>
-    <w:lsdException w:name="Bibliography" w:uiPriority="37"/>
-    <w:lsdException w:name="TOC Heading" w:uiPriority="39" w:qFormat="1"/>
-  </w:latentStyles>
-  <w:style w:type="paragraph" w:default="1" w:styleId="Standaard">
-    <w:name w:val="Normal"/>
-    <w:qFormat/>
-  </w:style>
-  <w:style w:type="paragraph" w:styleId="Kop1">
-    <w:name w:val="heading 1"/>
-    <w:basedOn w:val="Standaard"/>
-    <w:next w:val="Standaard"/>
-    <w:link w:val="Kop1Char"/>
-    <w:uiPriority w:val="9"/>
-    <w:qFormat/>
-    <w:rsid w:val="00E3791C"/>
-    <w:pPr>
-      <w:keepNext/>
-      <w:keepLines/>
-      <w:spacing w:before="480" w:after="0"/>
-      <w:outlineLvl w:val="0"/>
-    </w:pPr>
-    <w:rPr>
-      <w:rFonts w:asciiTheme="majorHAnsi" w:eastAsiaTheme="majorEastAsia" w:hAnsiTheme="majorHAnsi" w:cstheme="majorBidi"/>
-      <w:b/>
-      <w:bCs/>
-      <w:color w:val="365F91" w:themeColor="accent1" w:themeShade="BF"/>
-      <w:sz w:val="28"/>
-      <w:szCs w:val="28"/>
-    </w:rPr>
-  </w:style>
-  <w:style w:type="character" w:default="1" w:styleId="Standaardalinea-lettertype">
-    <w:name w:val="Default Paragraph Font"/>
-    <w:uiPriority w:val="1"/>
-    <w:semiHidden/>
     <w:unhideWhenUsed/>
   </w:style>
   <w:style w:type="table" w:default="1" w:styleId="Standaardtabel">
@@ -3325,7 +3170,7 @@
 </file>
 
 <file path=customXml/itemProps1.xml><?xml version="1.0" encoding="utf-8"?>
-<ds:datastoreItem xmlns:ds="http://schemas.openxmlformats.org/officeDocument/2006/customXml" ds:itemID="{76250AF6-50AB-466E-BBE0-81CFC7FF3785}">
+<ds:datastoreItem xmlns:ds="http://schemas.openxmlformats.org/officeDocument/2006/customXml" ds:itemID="{71D7ABA8-BB48-46A2-B9C7-CE6F1D121997}">
   <ds:schemaRefs>
     <ds:schemaRef ds:uri="http://schemas.openxmlformats.org/officeDocument/2006/bibliography"/>
   </ds:schemaRefs>

</xml_diff>

<commit_message>
Streaming onderzoeksrapport verder uitegewerkt
(bijna klaar)
</commit_message>
<xml_diff>
--- a/Documenten/vrijdag-onderzoeksrapport-streamingsdiens.docx
+++ b/Documenten/vrijdag-onderzoeksrapport-streamingsdiens.docx
@@ -18,32 +18,56 @@
           <w:tab w:val="center" w:pos="4536"/>
         </w:tabs>
         <w:jc w:val="center"/>
-      </w:pPr>
-      <w:r>
+        <w:rPr>
+          <w:rFonts w:asciiTheme="minorHAnsi" w:hAnsiTheme="minorHAnsi"/>
+        </w:rPr>
+      </w:pPr>
+      <w:r>
+        <w:rPr>
+          <w:rFonts w:asciiTheme="minorHAnsi" w:hAnsiTheme="minorHAnsi"/>
+        </w:rPr>
         <w:t xml:space="preserve">Project </w:t>
       </w:r>
       <w:proofErr w:type="spellStart"/>
       <w:r>
+        <w:rPr>
+          <w:rFonts w:asciiTheme="minorHAnsi" w:hAnsiTheme="minorHAnsi"/>
+        </w:rPr>
         <w:t>Fifa</w:t>
       </w:r>
       <w:proofErr w:type="spellEnd"/>
       <w:r>
+        <w:rPr>
+          <w:rFonts w:asciiTheme="minorHAnsi" w:hAnsiTheme="minorHAnsi"/>
+        </w:rPr>
         <w:t xml:space="preserve"> </w:t>
       </w:r>
       <w:proofErr w:type="spellStart"/>
       <w:r>
+        <w:rPr>
+          <w:rFonts w:asciiTheme="minorHAnsi" w:hAnsiTheme="minorHAnsi"/>
+        </w:rPr>
         <w:t>developers</w:t>
       </w:r>
       <w:proofErr w:type="spellEnd"/>
       <w:r>
+        <w:rPr>
+          <w:rFonts w:asciiTheme="minorHAnsi" w:hAnsiTheme="minorHAnsi"/>
+        </w:rPr>
         <w:t xml:space="preserve"> </w:t>
       </w:r>
       <w:proofErr w:type="spellStart"/>
       <w:r>
+        <w:rPr>
+          <w:rFonts w:asciiTheme="minorHAnsi" w:hAnsiTheme="minorHAnsi"/>
+        </w:rPr>
         <w:t>edition</w:t>
       </w:r>
       <w:proofErr w:type="spellEnd"/>
       <w:r>
+        <w:rPr>
+          <w:rFonts w:asciiTheme="minorHAnsi" w:hAnsiTheme="minorHAnsi"/>
+        </w:rPr>
         <w:br/>
       </w:r>
     </w:p>
@@ -62,7 +86,7 @@
       </w:pPr>
       <w:r>
         <w:rPr>
-          <w:rFonts w:asciiTheme="majorHAnsi" w:eastAsiaTheme="majorEastAsia" w:hAnsiTheme="majorHAnsi" w:cstheme="majorBidi"/>
+          <w:rFonts w:eastAsiaTheme="majorEastAsia" w:cstheme="majorBidi"/>
           <w:noProof/>
           <w:color w:val="17365D" w:themeColor="text2" w:themeShade="BF"/>
           <w:spacing w:val="5"/>
@@ -154,6 +178,9 @@
           <w:tab w:val="left" w:pos="1800"/>
           <w:tab w:val="center" w:pos="4536"/>
         </w:tabs>
+        <w:rPr>
+          <w:rFonts w:asciiTheme="minorHAnsi" w:hAnsiTheme="minorHAnsi"/>
+        </w:rPr>
       </w:pPr>
     </w:p>
     <w:p>
@@ -163,18 +190,28 @@
           <w:tab w:val="left" w:pos="1800"/>
           <w:tab w:val="center" w:pos="4536"/>
         </w:tabs>
-      </w:pPr>
-      <w:r>
+        <w:rPr>
+          <w:rFonts w:asciiTheme="minorHAnsi" w:hAnsiTheme="minorHAnsi"/>
+        </w:rPr>
+      </w:pPr>
+      <w:r>
+        <w:rPr>
+          <w:rFonts w:asciiTheme="minorHAnsi" w:hAnsiTheme="minorHAnsi"/>
+        </w:rPr>
         <w:lastRenderedPageBreak/>
         <w:t xml:space="preserve">Onderzoeksrapport </w:t>
       </w:r>
       <w:proofErr w:type="spellStart"/>
       <w:r>
+        <w:rPr>
+          <w:rFonts w:asciiTheme="minorHAnsi" w:hAnsiTheme="minorHAnsi"/>
+        </w:rPr>
         <w:t>Streaming</w:t>
       </w:r>
       <w:proofErr w:type="spellEnd"/>
       <w:r>
         <w:rPr>
+          <w:rFonts w:asciiTheme="minorHAnsi" w:hAnsiTheme="minorHAnsi"/>
           <w:noProof/>
           <w:lang w:eastAsia="nl-NL"/>
         </w:rPr>
@@ -228,6 +265,7 @@
         <w:jc w:val="center"/>
         <w:rPr>
           <w:rStyle w:val="Zwaar"/>
+          <w:rFonts w:asciiTheme="minorHAnsi" w:hAnsiTheme="minorHAnsi"/>
           <w:sz w:val="40"/>
         </w:rPr>
       </w:pPr>
@@ -235,6 +273,7 @@
       <w:r>
         <w:rPr>
           <w:rStyle w:val="Zwaar"/>
+          <w:rFonts w:asciiTheme="minorHAnsi" w:hAnsiTheme="minorHAnsi"/>
           <w:sz w:val="40"/>
         </w:rPr>
         <w:t>Inhoudsopgave</w:t>
@@ -264,8 +303,14 @@
         <w:p>
           <w:pPr>
             <w:pStyle w:val="Kopvaninhoudsopgave"/>
+            <w:rPr>
+              <w:rFonts w:asciiTheme="minorHAnsi" w:hAnsiTheme="minorHAnsi"/>
+            </w:rPr>
           </w:pPr>
           <w:r>
+            <w:rPr>
+              <w:rFonts w:asciiTheme="minorHAnsi" w:hAnsiTheme="minorHAnsi"/>
+            </w:rPr>
             <w:t>Inhoud</w:t>
           </w:r>
         </w:p>
@@ -721,18 +766,30 @@
     <w:p>
       <w:pPr>
         <w:pStyle w:val="Kop1"/>
+        <w:rPr>
+          <w:rFonts w:asciiTheme="minorHAnsi" w:hAnsiTheme="minorHAnsi"/>
+        </w:rPr>
       </w:pPr>
       <w:bookmarkStart w:id="1" w:name="_Toc386201769"/>
       <w:r>
+        <w:rPr>
+          <w:rFonts w:asciiTheme="minorHAnsi" w:hAnsiTheme="minorHAnsi"/>
+        </w:rPr>
         <w:lastRenderedPageBreak/>
         <w:t xml:space="preserve">Wat is </w:t>
       </w:r>
       <w:proofErr w:type="spellStart"/>
       <w:r>
+        <w:rPr>
+          <w:rFonts w:asciiTheme="minorHAnsi" w:hAnsiTheme="minorHAnsi"/>
+        </w:rPr>
         <w:t>streaming</w:t>
       </w:r>
       <w:proofErr w:type="spellEnd"/>
       <w:r>
+        <w:rPr>
+          <w:rFonts w:asciiTheme="minorHAnsi" w:hAnsiTheme="minorHAnsi"/>
+        </w:rPr>
         <w:t>?</w:t>
       </w:r>
       <w:bookmarkEnd w:id="1"/>
@@ -841,10 +898,7 @@
         <w:br/>
       </w:r>
       <w:r>
-        <w:t>Veel mensen denken dat het</w:t>
-      </w:r>
-      <w:r>
-        <w:t xml:space="preserve"> illegaal is, maar in Nederland is het downloaden van muziek en films toegestaan. Het downloaden van games en software is wel illegaal omdat deze worden beschermd door de Europese softwarerichtlijn. Uploaden en verspreiden van media met copyright is ook verboden in Nederland.</w:t>
+        <w:t>Veel mensen denken dat het illegaal is, maar in Nederland is het downloaden van muziek en films toegestaan. Het downloaden van games en software is wel illegaal omdat deze worden beschermd door de Europese softwarerichtlijn. Uploaden en verspreiden van media met copyright is ook verboden in Nederland.</w:t>
       </w:r>
     </w:p>
     <w:p>
@@ -932,17 +986,29 @@
     <w:p>
       <w:pPr>
         <w:pStyle w:val="Kop1"/>
+        <w:rPr>
+          <w:rFonts w:asciiTheme="minorHAnsi" w:hAnsiTheme="minorHAnsi"/>
+        </w:rPr>
       </w:pPr>
       <w:bookmarkStart w:id="2" w:name="_Toc386201770"/>
       <w:r>
+        <w:rPr>
+          <w:rFonts w:asciiTheme="minorHAnsi" w:hAnsiTheme="minorHAnsi"/>
+        </w:rPr>
         <w:t xml:space="preserve">Leg in eigen woorden uit hoe </w:t>
       </w:r>
       <w:proofErr w:type="spellStart"/>
       <w:r>
+        <w:rPr>
+          <w:rFonts w:asciiTheme="minorHAnsi" w:hAnsiTheme="minorHAnsi"/>
+        </w:rPr>
         <w:t>videostreams</w:t>
       </w:r>
       <w:proofErr w:type="spellEnd"/>
       <w:r>
+        <w:rPr>
+          <w:rFonts w:asciiTheme="minorHAnsi" w:hAnsiTheme="minorHAnsi"/>
+        </w:rPr>
         <w:t xml:space="preserve"> precies werken.</w:t>
       </w:r>
       <w:bookmarkEnd w:id="2"/>
@@ -1304,51 +1370,52 @@
           <w:rFonts w:eastAsia="Times New Roman" w:cs="Times New Roman"/>
           <w:lang w:eastAsia="nl-NL"/>
         </w:rPr>
-        <w:t xml:space="preserve"> (zoals een laptop, PC, smartphone, iPod/iPad, tablet etc.</w:t>
-      </w:r>
-      <w:proofErr w:type="gramStart"/>
-      <w:r>
-        <w:rPr>
-          <w:rFonts w:eastAsia="Times New Roman" w:cs="Times New Roman"/>
-          <w:lang w:eastAsia="nl-NL"/>
-        </w:rPr>
-        <w:t xml:space="preserve">) </w:t>
-      </w:r>
-      <w:r>
-        <w:rPr>
-          <w:rFonts w:eastAsia="Times New Roman" w:cs="Times New Roman"/>
-          <w:lang w:eastAsia="nl-NL"/>
-        </w:rPr>
-        <w:t>,</w:t>
-      </w:r>
-      <w:proofErr w:type="gramEnd"/>
-      <w:r>
-        <w:rPr>
-          <w:rFonts w:eastAsia="Times New Roman" w:cs="Times New Roman"/>
-          <w:lang w:eastAsia="nl-NL"/>
-        </w:rPr>
-        <w:t xml:space="preserve"> kun je overal kijken, en op elk moment. Omdat het niet wordt opgeslagen op de computer, wordt je harde schijf niet belast. En zo blijven de rechten van de eigenaar van het beeldmateriaal ook beschermd.</w:t>
-      </w:r>
-      <w:bookmarkStart w:id="3" w:name="_GoBack"/>
+        <w:t xml:space="preserve"> (zoals een laptop, PC, smar</w:t>
+      </w:r>
+      <w:r>
+        <w:rPr>
+          <w:rFonts w:eastAsia="Times New Roman" w:cs="Times New Roman"/>
+          <w:lang w:eastAsia="nl-NL"/>
+        </w:rPr>
+        <w:t>tphone, iPod/iPad, tablet etc.)</w:t>
+      </w:r>
+      <w:r>
+        <w:rPr>
+          <w:rFonts w:eastAsia="Times New Roman" w:cs="Times New Roman"/>
+          <w:lang w:eastAsia="nl-NL"/>
+        </w:rPr>
+        <w:t>, kun je overal kijken, en op elk moment. Omdat het niet wordt opgeslagen op de computer, wordt je harde schijf niet belast. En zo blijven de rechten van de eigenaar van het beeldmateriaal ook beschermd.</w:t>
+      </w:r>
+    </w:p>
+    <w:p>
+      <w:pPr>
+        <w:pStyle w:val="Kop1"/>
+        <w:rPr>
+          <w:rFonts w:asciiTheme="minorHAnsi" w:hAnsiTheme="minorHAnsi"/>
+        </w:rPr>
+      </w:pPr>
+      <w:bookmarkStart w:id="3" w:name="_Toc386201771"/>
+      <w:r>
+        <w:rPr>
+          <w:rFonts w:asciiTheme="minorHAnsi" w:hAnsiTheme="minorHAnsi"/>
+        </w:rPr>
+        <w:t xml:space="preserve">Welke </w:t>
+      </w:r>
+      <w:proofErr w:type="spellStart"/>
+      <w:r>
+        <w:rPr>
+          <w:rFonts w:asciiTheme="minorHAnsi" w:hAnsiTheme="minorHAnsi"/>
+        </w:rPr>
+        <w:t>streamingdiensten</w:t>
+      </w:r>
+      <w:proofErr w:type="spellEnd"/>
+      <w:r>
+        <w:rPr>
+          <w:rFonts w:asciiTheme="minorHAnsi" w:hAnsiTheme="minorHAnsi"/>
+        </w:rPr>
+        <w:t xml:space="preserve"> zijn gratis beschikbaar?</w:t>
+      </w:r>
       <w:bookmarkEnd w:id="3"/>
-    </w:p>
-    <w:p>
-      <w:pPr>
-        <w:pStyle w:val="Kop1"/>
-      </w:pPr>
-      <w:bookmarkStart w:id="4" w:name="_Toc386201771"/>
-      <w:r>
-        <w:t xml:space="preserve">Welke </w:t>
-      </w:r>
-      <w:proofErr w:type="spellStart"/>
-      <w:r>
-        <w:t>streamingdiensten</w:t>
-      </w:r>
-      <w:proofErr w:type="spellEnd"/>
-      <w:r>
-        <w:t xml:space="preserve"> zijn gratis beschikbaar?</w:t>
-      </w:r>
-      <w:bookmarkEnd w:id="4"/>
     </w:p>
     <w:p>
       <w:pPr>
@@ -1360,9 +1427,99 @@
       </w:pPr>
       <w:proofErr w:type="spellStart"/>
       <w:r>
+        <w:rPr>
+          <w:b/>
+        </w:rPr>
         <w:t>Xsplit</w:t>
       </w:r>
       <w:proofErr w:type="spellEnd"/>
+      <w:r>
+        <w:t xml:space="preserve"> - </w:t>
+      </w:r>
+      <w:proofErr w:type="spellStart"/>
+      <w:r>
+        <w:rPr>
+          <w:bCs/>
+        </w:rPr>
+        <w:t>XSplit</w:t>
+      </w:r>
+      <w:proofErr w:type="spellEnd"/>
+      <w:r>
+        <w:rPr>
+          <w:bCs/>
+        </w:rPr>
+        <w:t xml:space="preserve"> </w:t>
+      </w:r>
+      <w:proofErr w:type="spellStart"/>
+      <w:r>
+        <w:rPr>
+          <w:bCs/>
+        </w:rPr>
+        <w:t>Broadcaster</w:t>
+      </w:r>
+      <w:proofErr w:type="spellEnd"/>
+      <w:r>
+        <w:t xml:space="preserve"> (beter bekend als </w:t>
+      </w:r>
+      <w:proofErr w:type="spellStart"/>
+      <w:r>
+        <w:t>XSplit</w:t>
+      </w:r>
+      <w:proofErr w:type="spellEnd"/>
+      <w:r>
+        <w:t>) i</w:t>
+      </w:r>
+      <w:r>
+        <w:t xml:space="preserve">s een </w:t>
+      </w:r>
+      <w:proofErr w:type="spellStart"/>
+      <w:r>
+        <w:t>streaming</w:t>
+      </w:r>
+      <w:proofErr w:type="spellEnd"/>
+      <w:r>
+        <w:t xml:space="preserve"> en video-</w:t>
+      </w:r>
+      <w:proofErr w:type="spellStart"/>
+      <w:r>
+        <w:t>mixing</w:t>
+      </w:r>
+      <w:proofErr w:type="spellEnd"/>
+      <w:r>
+        <w:t xml:space="preserve"> </w:t>
+      </w:r>
+      <w:proofErr w:type="spellStart"/>
+      <w:r>
+        <w:t>applicatgie</w:t>
+      </w:r>
+      <w:proofErr w:type="spellEnd"/>
+      <w:r>
+        <w:t xml:space="preserve"> ontwikkeld en onderhouden door </w:t>
+      </w:r>
+      <w:proofErr w:type="spellStart"/>
+      <w:r>
+        <w:t>Splitmedialabs</w:t>
+      </w:r>
+      <w:proofErr w:type="spellEnd"/>
+      <w:r>
+        <w:t xml:space="preserve"> Limited. Het wordt veel gebruikt voor game </w:t>
+      </w:r>
+      <w:proofErr w:type="spellStart"/>
+      <w:r>
+        <w:t>streaming</w:t>
+      </w:r>
+      <w:proofErr w:type="spellEnd"/>
+      <w:r>
+        <w:t xml:space="preserve"> en wordt beschouwd als één van de meer populaire </w:t>
+      </w:r>
+      <w:proofErr w:type="spellStart"/>
+      <w:r>
+        <w:t>livestreaming</w:t>
+      </w:r>
+      <w:proofErr w:type="spellEnd"/>
+      <w:r>
+        <w:t xml:space="preserve"> applicaties.</w:t>
+      </w:r>
     </w:p>
     <w:p>
       <w:pPr>
@@ -1373,7 +1530,37 @@
         </w:numPr>
       </w:pPr>
       <w:r>
+        <w:rPr>
+          <w:b/>
+        </w:rPr>
         <w:t>OBC</w:t>
+      </w:r>
+      <w:r>
+        <w:t xml:space="preserve"> - </w:t>
+      </w:r>
+      <w:proofErr w:type="spellStart"/>
+      <w:r>
+        <w:t>OpenBroadCaster</w:t>
+      </w:r>
+      <w:proofErr w:type="spellEnd"/>
+      <w:r>
+        <w:t xml:space="preserve"> is een open-source systeem voor het </w:t>
+      </w:r>
+      <w:proofErr w:type="spellStart"/>
+      <w:r>
+        <w:t>streamen</w:t>
+      </w:r>
+      <w:proofErr w:type="spellEnd"/>
+      <w:r>
+        <w:t xml:space="preserve"> van internet radio en video-</w:t>
+      </w:r>
+      <w:proofErr w:type="spellStart"/>
+      <w:r>
+        <w:t>streaming</w:t>
+      </w:r>
+      <w:proofErr w:type="spellEnd"/>
+      <w:r>
+        <w:t xml:space="preserve"> in een simpele web interface.</w:t>
       </w:r>
     </w:p>
     <w:p>
@@ -1386,11 +1573,132 @@
       </w:pPr>
       <w:proofErr w:type="spellStart"/>
       <w:r>
+        <w:rPr>
+          <w:b/>
+        </w:rPr>
         <w:t>Ustream</w:t>
       </w:r>
       <w:proofErr w:type="spellEnd"/>
       <w:r>
+        <w:rPr>
+          <w:b/>
+        </w:rPr>
         <w:t xml:space="preserve"> livestream</w:t>
+      </w:r>
+      <w:r>
+        <w:t xml:space="preserve"> - </w:t>
+      </w:r>
+      <w:r>
+        <w:t>Live video komt van leeftijd als een manier om snel informatie te verspreiden</w:t>
+      </w:r>
+      <w:r>
+        <w:t xml:space="preserve"> naar grote, betrokken publiek</w:t>
+      </w:r>
+      <w:r>
+        <w:t xml:space="preserve">. In de afgelopen 7 jaar heeft </w:t>
+      </w:r>
+      <w:proofErr w:type="spellStart"/>
+      <w:r>
+        <w:t>Ustream</w:t>
+      </w:r>
+      <w:proofErr w:type="spellEnd"/>
+      <w:r>
+        <w:t xml:space="preserve"> 's sociaal - aangedreven video platform aangedreven meer dan 85 miljoen live </w:t>
+      </w:r>
+      <w:proofErr w:type="spellStart"/>
+      <w:r>
+        <w:t>streams</w:t>
+      </w:r>
+      <w:proofErr w:type="spellEnd"/>
+      <w:r>
+        <w:t xml:space="preserve"> ( meer dan 2 miljard viewer - uur van de</w:t>
+      </w:r>
+      <w:r>
+        <w:t xml:space="preserve"> inhoud! ) Over de hele wereld</w:t>
+      </w:r>
+      <w:r>
+        <w:t xml:space="preserve">. We hebben het allemaal gezien </w:t>
+      </w:r>
+      <w:r>
+        <w:t>- belangrijke persbijeenkomsten</w:t>
+      </w:r>
+      <w:r>
+        <w:t xml:space="preserve">, productpresentaties, interactieve </w:t>
+      </w:r>
+      <w:proofErr w:type="spellStart"/>
+      <w:r>
+        <w:t>how-to</w:t>
+      </w:r>
+      <w:proofErr w:type="spellEnd"/>
+      <w:r>
+        <w:t xml:space="preserve"> klassen, inte</w:t>
+      </w:r>
+      <w:r>
+        <w:t>nsieve internationale protesten</w:t>
+      </w:r>
+      <w:r>
+        <w:t>, entertainment bijeenkom</w:t>
+      </w:r>
+      <w:r>
+        <w:t>sten, uitgebreide kerkdiensten</w:t>
+      </w:r>
+      <w:r>
+        <w:t xml:space="preserve">, ( echt ) schattige </w:t>
+      </w:r>
+      <w:proofErr w:type="spellStart"/>
+      <w:r>
+        <w:t>puppies</w:t>
+      </w:r>
+      <w:proofErr w:type="spellEnd"/>
+      <w:r>
+        <w:t>, de lijst gaat maar door. Maar wat koppelt alles aan elkaar is een enkele draad: de kracht van live video.</w:t>
+      </w:r>
+      <w:r>
+        <w:br/>
+      </w:r>
+    </w:p>
+    <w:p>
+      <w:pPr>
+        <w:pStyle w:val="Lijstalinea"/>
+      </w:pPr>
+      <w:r>
+        <w:t>Onze missie is om bedrijven en samenlevingen machtigen transparanter, productiever te zijn en te creëren diepere relaties door middel van de kracht van video. Veel bedrijven en organisaties maken gebruik van lucht om het bereik van on-th</w:t>
+      </w:r>
+      <w:r>
+        <w:t>e -</w:t>
+      </w:r>
+      <w:proofErr w:type="spellStart"/>
+      <w:r>
+        <w:t>ground</w:t>
+      </w:r>
+      <w:proofErr w:type="spellEnd"/>
+      <w:r>
+        <w:t xml:space="preserve"> schade uit te breiden</w:t>
+      </w:r>
+      <w:r>
+        <w:t xml:space="preserve">, terwijl anderen gebruik maken van onze technologie voor het bouwen van merken of sociale commerce. Ondertussen hebben de burger journalisten en andere innovatieve gebruikers lang gebruikt het platform als een communicatie voertuig, gebruik te maken van de sociale </w:t>
+      </w:r>
+      <w:proofErr w:type="spellStart"/>
+      <w:r>
+        <w:t>virality</w:t>
+      </w:r>
+      <w:proofErr w:type="spellEnd"/>
+      <w:r>
+        <w:t xml:space="preserve"> dat </w:t>
+      </w:r>
+      <w:proofErr w:type="spellStart"/>
+      <w:r>
+        <w:t>Ustre</w:t>
+      </w:r>
+      <w:r>
+        <w:t>am</w:t>
+      </w:r>
+      <w:proofErr w:type="spellEnd"/>
+      <w:r>
+        <w:t xml:space="preserve"> live videoplatform begeleidt</w:t>
+      </w:r>
+      <w:r>
+        <w:t>.</w:t>
       </w:r>
     </w:p>
     <w:p>
@@ -1400,127 +1708,182 @@
           <w:ilvl w:val="0"/>
           <w:numId w:val="3"/>
         </w:numPr>
-      </w:pPr>
-      <w:r>
+        <w:rPr>
+          <w:b/>
+        </w:rPr>
+      </w:pPr>
+      <w:r>
+        <w:rPr>
+          <w:b/>
+        </w:rPr>
+        <w:lastRenderedPageBreak/>
         <w:t>Adobe flash media live encoder</w:t>
       </w:r>
+      <w:r>
+        <w:rPr>
+          <w:b/>
+        </w:rPr>
+        <w:t xml:space="preserve"> - </w:t>
+      </w:r>
+      <w:r>
+        <w:t>Adobe ® Flash ® Media Encoder 3.2 Live-live audio-en video-</w:t>
+      </w:r>
+      <w:proofErr w:type="spellStart"/>
+      <w:r>
+        <w:t>capture</w:t>
+      </w:r>
+      <w:proofErr w:type="spellEnd"/>
+      <w:r>
+        <w:t xml:space="preserve"> software is een media-encoder die audio en video in real time naar Adobe Media Server-software of Flash Video </w:t>
+      </w:r>
+      <w:proofErr w:type="spellStart"/>
+      <w:r>
+        <w:t>Streaming</w:t>
+      </w:r>
+      <w:proofErr w:type="spellEnd"/>
+      <w:r>
+        <w:t xml:space="preserve"> Dienst (FVSS) stromen. Deze software kan de uitzending van live-evenementen, zoals sportevenementen, webcasts, of concerten mogelijk te maken.</w:t>
+      </w:r>
     </w:p>
     <w:p>
       <w:pPr>
         <w:pStyle w:val="Kop1"/>
-      </w:pPr>
-      <w:bookmarkStart w:id="5" w:name="_Toc386201772"/>
-      <w:r>
+        <w:rPr>
+          <w:rFonts w:asciiTheme="minorHAnsi" w:hAnsiTheme="minorHAnsi"/>
+        </w:rPr>
+      </w:pPr>
+      <w:bookmarkStart w:id="4" w:name="_Toc386201772"/>
+      <w:r>
+        <w:rPr>
+          <w:rFonts w:asciiTheme="minorHAnsi" w:hAnsiTheme="minorHAnsi"/>
+        </w:rPr>
         <w:t xml:space="preserve">Geef van bovengenoemde </w:t>
       </w:r>
       <w:proofErr w:type="spellStart"/>
       <w:r>
+        <w:rPr>
+          <w:rFonts w:asciiTheme="minorHAnsi" w:hAnsiTheme="minorHAnsi"/>
+        </w:rPr>
         <w:t>streamingsdiensten</w:t>
       </w:r>
       <w:proofErr w:type="spellEnd"/>
       <w:r>
+        <w:rPr>
+          <w:rFonts w:asciiTheme="minorHAnsi" w:hAnsiTheme="minorHAnsi"/>
+        </w:rPr>
         <w:t xml:space="preserve"> een aantal voor en nadelen.</w:t>
       </w:r>
-      <w:bookmarkEnd w:id="5"/>
-    </w:p>
-    <w:p>
-      <w:r>
-        <w:t xml:space="preserve">Voordelen van </w:t>
-      </w:r>
-      <w:proofErr w:type="spellStart"/>
-      <w:r>
+      <w:bookmarkEnd w:id="4"/>
+    </w:p>
+    <w:p>
+      <w:pPr>
+        <w:pStyle w:val="Lijstalinea"/>
+        <w:numPr>
+          <w:ilvl w:val="0"/>
+          <w:numId w:val="3"/>
+        </w:numPr>
+        <w:rPr>
+          <w:b/>
+        </w:rPr>
+      </w:pPr>
+      <w:proofErr w:type="spellStart"/>
+      <w:r>
+        <w:rPr>
+          <w:b/>
+        </w:rPr>
         <w:t>Xsplit</w:t>
       </w:r>
       <w:proofErr w:type="spellEnd"/>
       <w:r>
-        <w:t>:</w:t>
+        <w:rPr>
+          <w:b/>
+        </w:rPr>
+        <w:t xml:space="preserve"> - Voordelen</w:t>
       </w:r>
     </w:p>
     <w:p>
       <w:pPr>
         <w:pStyle w:val="Lijstalinea"/>
         <w:numPr>
+          <w:ilvl w:val="1"/>
+          <w:numId w:val="4"/>
+        </w:numPr>
+      </w:pPr>
+      <w:r>
+        <w:t>Gratis</w:t>
+      </w:r>
+    </w:p>
+    <w:p>
+      <w:pPr>
+        <w:pStyle w:val="Lijstalinea"/>
+        <w:numPr>
+          <w:ilvl w:val="1"/>
+          <w:numId w:val="4"/>
+        </w:numPr>
+      </w:pPr>
+      <w:r>
+        <w:t>720 p</w:t>
+      </w:r>
+    </w:p>
+    <w:p>
+      <w:pPr>
+        <w:pStyle w:val="Lijstalinea"/>
+        <w:numPr>
+          <w:ilvl w:val="1"/>
+          <w:numId w:val="4"/>
+        </w:numPr>
+      </w:pPr>
+      <w:r>
+        <w:t>Plug-in mogelijkheden</w:t>
+      </w:r>
+      <w:r>
+        <w:t xml:space="preserve"> zoals: scorebord en</w:t>
+      </w:r>
+      <w:r>
+        <w:t xml:space="preserve"> titel</w:t>
+      </w:r>
+      <w:r>
+        <w:t xml:space="preserve"> functie</w:t>
+      </w:r>
+    </w:p>
+    <w:p>
+      <w:pPr>
+        <w:pStyle w:val="Lijstalinea"/>
+      </w:pPr>
+    </w:p>
+    <w:p>
+      <w:pPr>
+        <w:pStyle w:val="Lijstalinea"/>
+        <w:numPr>
           <w:ilvl w:val="0"/>
-          <w:numId w:val="4"/>
-        </w:numPr>
-      </w:pPr>
-      <w:r>
-        <w:t>Frames per second</w:t>
-      </w:r>
-      <w:r>
-        <w:t xml:space="preserve"> is 25</w:t>
+          <w:numId w:val="3"/>
+        </w:numPr>
+      </w:pPr>
+      <w:proofErr w:type="spellStart"/>
+      <w:r>
+        <w:t>Xsplit</w:t>
+      </w:r>
+      <w:proofErr w:type="spellEnd"/>
+      <w:r>
+        <w:t xml:space="preserve"> - Nadelen</w:t>
       </w:r>
     </w:p>
     <w:p>
       <w:pPr>
         <w:pStyle w:val="Lijstalinea"/>
         <w:numPr>
-          <w:ilvl w:val="0"/>
-          <w:numId w:val="4"/>
-        </w:numPr>
-      </w:pPr>
-      <w:r>
-        <w:t>Gratis</w:t>
+          <w:ilvl w:val="1"/>
+          <w:numId w:val="5"/>
+        </w:numPr>
+      </w:pPr>
+      <w:r>
+        <w:t>Max. 25 FPS</w:t>
       </w:r>
     </w:p>
     <w:p>
       <w:pPr>
         <w:pStyle w:val="Lijstalinea"/>
-        <w:numPr>
-          <w:ilvl w:val="0"/>
-          <w:numId w:val="4"/>
-        </w:numPr>
-      </w:pPr>
-      <w:r>
-        <w:t>720 p</w:t>
-      </w:r>
-    </w:p>
-    <w:p>
-      <w:pPr>
-        <w:pStyle w:val="Lijstalinea"/>
-        <w:numPr>
-          <w:ilvl w:val="0"/>
-          <w:numId w:val="4"/>
-        </w:numPr>
-      </w:pPr>
-      <w:r>
-        <w:t>Plug-in mogelijkheden</w:t>
-      </w:r>
-      <w:r>
-        <w:t xml:space="preserve"> zoals: scorebord </w:t>
-      </w:r>
-      <w:proofErr w:type="gramStart"/>
-      <w:r>
-        <w:t xml:space="preserve">en </w:t>
-      </w:r>
-      <w:r>
-        <w:t xml:space="preserve"> </w:t>
-      </w:r>
-      <w:proofErr w:type="gramEnd"/>
-      <w:r>
-        <w:t>titel</w:t>
-      </w:r>
-      <w:r>
-        <w:t xml:space="preserve"> functie</w:t>
-      </w:r>
-    </w:p>
-    <w:p>
-      <w:pPr>
-        <w:pStyle w:val="Lijstalinea"/>
-      </w:pPr>
-    </w:p>
-    <w:p>
-      <w:r>
-        <w:t xml:space="preserve">Nadelen van </w:t>
-      </w:r>
-      <w:proofErr w:type="spellStart"/>
-      <w:r>
-        <w:t>Xsplit</w:t>
-      </w:r>
-      <w:proofErr w:type="spellEnd"/>
-      <w:r>
-        <w:t>:</w:t>
-      </w:r>
+      </w:pPr>
     </w:p>
     <w:p>
       <w:pPr>
@@ -1529,53 +1892,968 @@
           <w:ilvl w:val="0"/>
           <w:numId w:val="5"/>
         </w:numPr>
-      </w:pPr>
-      <w:r>
-        <w:t>Frames per second</w:t>
-      </w:r>
-      <w:r>
-        <w:t xml:space="preserve"> is beperkt tot 25 </w:t>
-      </w:r>
-      <w:proofErr w:type="gramStart"/>
-      <w:r>
-        <w:t>max</w:t>
-      </w:r>
-      <w:proofErr w:type="gramEnd"/>
-    </w:p>
-    <w:p>
-      <w:pPr>
-        <w:pStyle w:val="Lijstalinea"/>
-      </w:pPr>
-    </w:p>
-    <w:p>
-      <w:pPr>
-        <w:pStyle w:val="Lijstalinea"/>
-      </w:pPr>
-      <w:r>
-        <w:t>Voordelen OBC:</w:t>
-      </w:r>
-    </w:p>
-    <w:p>
-      <w:pPr>
-        <w:pStyle w:val="Lijstalinea"/>
+        <w:rPr>
+          <w:b/>
+        </w:rPr>
+      </w:pPr>
+      <w:proofErr w:type="spellStart"/>
+      <w:r>
+        <w:rPr>
+          <w:b/>
+        </w:rPr>
+        <w:t>uStream</w:t>
+      </w:r>
+      <w:proofErr w:type="spellEnd"/>
+      <w:r>
+        <w:rPr>
+          <w:b/>
+        </w:rPr>
+        <w:t xml:space="preserve"> - Voordelen</w:t>
+      </w:r>
+    </w:p>
+    <w:p>
+      <w:pPr>
+        <w:numPr>
+          <w:ilvl w:val="1"/>
+          <w:numId w:val="5"/>
+        </w:numPr>
+        <w:shd w:val="clear" w:color="auto" w:fill="FFFFFF"/>
+        <w:spacing w:before="75" w:after="75" w:line="330" w:lineRule="atLeast"/>
+        <w:ind w:right="165"/>
+        <w:rPr>
+          <w:rFonts w:eastAsia="Times New Roman" w:cs="Times New Roman"/>
+          <w:color w:val="333333"/>
+          <w:sz w:val="21"/>
+          <w:szCs w:val="21"/>
+          <w:lang w:eastAsia="nl-NL"/>
+        </w:rPr>
+      </w:pPr>
+      <w:r>
+        <w:rPr>
+          <w:rFonts w:eastAsia="Times New Roman" w:cs="Times New Roman"/>
+          <w:color w:val="333333"/>
+          <w:sz w:val="21"/>
+          <w:szCs w:val="21"/>
+          <w:lang w:eastAsia="nl-NL"/>
+        </w:rPr>
+        <w:t xml:space="preserve">Ad free </w:t>
+      </w:r>
+      <w:proofErr w:type="spellStart"/>
+      <w:r>
+        <w:rPr>
+          <w:rFonts w:eastAsia="Times New Roman" w:cs="Times New Roman"/>
+          <w:color w:val="333333"/>
+          <w:sz w:val="21"/>
+          <w:szCs w:val="21"/>
+          <w:lang w:eastAsia="nl-NL"/>
+        </w:rPr>
+        <w:t>viewing</w:t>
+      </w:r>
+      <w:proofErr w:type="spellEnd"/>
+    </w:p>
+    <w:p>
+      <w:pPr>
+        <w:numPr>
+          <w:ilvl w:val="1"/>
+          <w:numId w:val="5"/>
+        </w:numPr>
+        <w:shd w:val="clear" w:color="auto" w:fill="FFFFFF"/>
+        <w:spacing w:before="75" w:after="75" w:line="330" w:lineRule="atLeast"/>
+        <w:ind w:right="165"/>
+        <w:rPr>
+          <w:rFonts w:eastAsia="Times New Roman" w:cs="Times New Roman"/>
+          <w:color w:val="333333"/>
+          <w:sz w:val="21"/>
+          <w:szCs w:val="21"/>
+          <w:lang w:eastAsia="nl-NL"/>
+        </w:rPr>
+      </w:pPr>
+      <w:r>
+        <w:rPr>
+          <w:rFonts w:eastAsia="Times New Roman" w:cs="Times New Roman"/>
+          <w:color w:val="333333"/>
+          <w:sz w:val="21"/>
+          <w:szCs w:val="21"/>
+          <w:lang w:eastAsia="nl-NL"/>
+        </w:rPr>
+        <w:t>Ad free broadcast</w:t>
+      </w:r>
+    </w:p>
+    <w:p>
+      <w:pPr>
+        <w:numPr>
+          <w:ilvl w:val="1"/>
+          <w:numId w:val="5"/>
+        </w:numPr>
+        <w:shd w:val="clear" w:color="auto" w:fill="FFFFFF"/>
+        <w:spacing w:before="75" w:after="75" w:line="330" w:lineRule="atLeast"/>
+        <w:ind w:right="165"/>
+        <w:rPr>
+          <w:rFonts w:eastAsia="Times New Roman" w:cs="Times New Roman"/>
+          <w:color w:val="333333"/>
+          <w:sz w:val="21"/>
+          <w:szCs w:val="21"/>
+          <w:lang w:eastAsia="nl-NL"/>
+        </w:rPr>
+      </w:pPr>
+      <w:r>
+        <w:rPr>
+          <w:rFonts w:eastAsia="Times New Roman" w:cs="Times New Roman"/>
+          <w:color w:val="333333"/>
+          <w:sz w:val="21"/>
+          <w:szCs w:val="21"/>
+          <w:lang w:eastAsia="nl-NL"/>
+        </w:rPr>
+        <w:t xml:space="preserve">Extended </w:t>
+      </w:r>
+      <w:proofErr w:type="spellStart"/>
+      <w:r>
+        <w:rPr>
+          <w:rFonts w:eastAsia="Times New Roman" w:cs="Times New Roman"/>
+          <w:color w:val="333333"/>
+          <w:sz w:val="21"/>
+          <w:szCs w:val="21"/>
+          <w:lang w:eastAsia="nl-NL"/>
+        </w:rPr>
+        <w:t>social</w:t>
+      </w:r>
+      <w:proofErr w:type="spellEnd"/>
+      <w:r>
+        <w:rPr>
+          <w:rFonts w:eastAsia="Times New Roman" w:cs="Times New Roman"/>
+          <w:color w:val="333333"/>
+          <w:sz w:val="21"/>
+          <w:szCs w:val="21"/>
+          <w:lang w:eastAsia="nl-NL"/>
+        </w:rPr>
+        <w:t xml:space="preserve"> </w:t>
+      </w:r>
+      <w:proofErr w:type="spellStart"/>
+      <w:r>
+        <w:rPr>
+          <w:rFonts w:eastAsia="Times New Roman" w:cs="Times New Roman"/>
+          <w:color w:val="333333"/>
+          <w:sz w:val="21"/>
+          <w:szCs w:val="21"/>
+          <w:lang w:eastAsia="nl-NL"/>
+        </w:rPr>
+        <w:t>stream</w:t>
+      </w:r>
+      <w:proofErr w:type="spellEnd"/>
+    </w:p>
+    <w:p>
+      <w:pPr>
+        <w:numPr>
+          <w:ilvl w:val="1"/>
+          <w:numId w:val="5"/>
+        </w:numPr>
+        <w:shd w:val="clear" w:color="auto" w:fill="FFFFFF"/>
+        <w:spacing w:before="75" w:after="75" w:line="330" w:lineRule="atLeast"/>
+        <w:ind w:right="165"/>
+        <w:rPr>
+          <w:rFonts w:eastAsia="Times New Roman" w:cs="Times New Roman"/>
+          <w:color w:val="333333"/>
+          <w:sz w:val="21"/>
+          <w:szCs w:val="21"/>
+          <w:lang w:eastAsia="nl-NL"/>
+        </w:rPr>
+      </w:pPr>
+      <w:r>
+        <w:rPr>
+          <w:rFonts w:eastAsia="Times New Roman" w:cs="Times New Roman"/>
+          <w:color w:val="333333"/>
+          <w:sz w:val="21"/>
+          <w:szCs w:val="21"/>
+          <w:lang w:eastAsia="nl-NL"/>
+        </w:rPr>
+        <w:t>Premium profile icon</w:t>
+      </w:r>
+    </w:p>
+    <w:p>
+      <w:pPr>
+        <w:numPr>
+          <w:ilvl w:val="1"/>
+          <w:numId w:val="5"/>
+        </w:numPr>
+        <w:shd w:val="clear" w:color="auto" w:fill="FFFFFF"/>
+        <w:spacing w:before="75" w:after="75" w:line="330" w:lineRule="atLeast"/>
+        <w:ind w:right="165"/>
+        <w:rPr>
+          <w:rFonts w:eastAsia="Times New Roman" w:cs="Times New Roman"/>
+          <w:color w:val="333333"/>
+          <w:sz w:val="21"/>
+          <w:szCs w:val="21"/>
+          <w:lang w:eastAsia="nl-NL"/>
+        </w:rPr>
+      </w:pPr>
+      <w:r>
+        <w:rPr>
+          <w:rFonts w:eastAsia="Times New Roman" w:cs="Times New Roman"/>
+          <w:color w:val="333333"/>
+          <w:sz w:val="21"/>
+          <w:szCs w:val="21"/>
+          <w:lang w:eastAsia="nl-NL"/>
+        </w:rPr>
+        <w:t xml:space="preserve">Small </w:t>
+      </w:r>
+      <w:proofErr w:type="spellStart"/>
+      <w:r>
+        <w:rPr>
+          <w:rFonts w:eastAsia="Times New Roman" w:cs="Times New Roman"/>
+          <w:color w:val="333333"/>
+          <w:sz w:val="21"/>
+          <w:szCs w:val="21"/>
+          <w:lang w:eastAsia="nl-NL"/>
+        </w:rPr>
+        <w:t>custom</w:t>
+      </w:r>
+      <w:proofErr w:type="spellEnd"/>
+      <w:r>
+        <w:rPr>
+          <w:rFonts w:eastAsia="Times New Roman" w:cs="Times New Roman"/>
+          <w:color w:val="333333"/>
+          <w:sz w:val="21"/>
+          <w:szCs w:val="21"/>
+          <w:lang w:eastAsia="nl-NL"/>
+        </w:rPr>
+        <w:t xml:space="preserve"> banner </w:t>
+      </w:r>
+      <w:proofErr w:type="spellStart"/>
+      <w:r>
+        <w:rPr>
+          <w:rFonts w:eastAsia="Times New Roman" w:cs="Times New Roman"/>
+          <w:color w:val="333333"/>
+          <w:sz w:val="21"/>
+          <w:szCs w:val="21"/>
+          <w:lang w:eastAsia="nl-NL"/>
+        </w:rPr>
+        <w:t>ads</w:t>
+      </w:r>
+      <w:proofErr w:type="spellEnd"/>
+    </w:p>
+    <w:p>
+      <w:pPr>
+        <w:numPr>
+          <w:ilvl w:val="1"/>
+          <w:numId w:val="5"/>
+        </w:numPr>
+        <w:shd w:val="clear" w:color="auto" w:fill="FFFFFF"/>
+        <w:spacing w:before="75" w:after="75" w:line="330" w:lineRule="atLeast"/>
+        <w:ind w:right="165"/>
+        <w:rPr>
+          <w:rFonts w:eastAsia="Times New Roman" w:cs="Times New Roman"/>
+          <w:color w:val="333333"/>
+          <w:sz w:val="21"/>
+          <w:szCs w:val="21"/>
+          <w:lang w:eastAsia="nl-NL"/>
+        </w:rPr>
+      </w:pPr>
+      <w:r>
+        <w:rPr>
+          <w:rFonts w:eastAsia="Times New Roman" w:cs="Times New Roman"/>
+          <w:color w:val="333333"/>
+          <w:sz w:val="21"/>
+          <w:szCs w:val="21"/>
+          <w:lang w:eastAsia="nl-NL"/>
+        </w:rPr>
+        <w:t xml:space="preserve">Large </w:t>
+      </w:r>
+      <w:proofErr w:type="spellStart"/>
+      <w:r>
+        <w:rPr>
+          <w:rFonts w:eastAsia="Times New Roman" w:cs="Times New Roman"/>
+          <w:color w:val="333333"/>
+          <w:sz w:val="21"/>
+          <w:szCs w:val="21"/>
+          <w:lang w:eastAsia="nl-NL"/>
+        </w:rPr>
+        <w:t>custom</w:t>
+      </w:r>
+      <w:proofErr w:type="spellEnd"/>
+      <w:r>
+        <w:rPr>
+          <w:rFonts w:eastAsia="Times New Roman" w:cs="Times New Roman"/>
+          <w:color w:val="333333"/>
+          <w:sz w:val="21"/>
+          <w:szCs w:val="21"/>
+          <w:lang w:eastAsia="nl-NL"/>
+        </w:rPr>
+        <w:t xml:space="preserve"> banner </w:t>
+      </w:r>
+      <w:proofErr w:type="spellStart"/>
+      <w:r>
+        <w:rPr>
+          <w:rFonts w:eastAsia="Times New Roman" w:cs="Times New Roman"/>
+          <w:color w:val="333333"/>
+          <w:sz w:val="21"/>
+          <w:szCs w:val="21"/>
+          <w:lang w:eastAsia="nl-NL"/>
+        </w:rPr>
+        <w:t>ads</w:t>
+      </w:r>
+      <w:proofErr w:type="spellEnd"/>
+    </w:p>
+    <w:p>
+      <w:pPr>
+        <w:numPr>
+          <w:ilvl w:val="1"/>
+          <w:numId w:val="5"/>
+        </w:numPr>
+        <w:shd w:val="clear" w:color="auto" w:fill="FFFFFF"/>
+        <w:spacing w:before="75" w:after="75" w:line="330" w:lineRule="atLeast"/>
+        <w:ind w:right="165"/>
+        <w:rPr>
+          <w:rFonts w:eastAsia="Times New Roman" w:cs="Times New Roman"/>
+          <w:color w:val="333333"/>
+          <w:sz w:val="21"/>
+          <w:szCs w:val="21"/>
+          <w:lang w:eastAsia="nl-NL"/>
+        </w:rPr>
+      </w:pPr>
+      <w:r>
+        <w:rPr>
+          <w:rFonts w:eastAsia="Times New Roman" w:cs="Times New Roman"/>
+          <w:color w:val="333333"/>
+          <w:sz w:val="21"/>
+          <w:szCs w:val="21"/>
+          <w:lang w:eastAsia="nl-NL"/>
+        </w:rPr>
+        <w:t>iTunes extension</w:t>
+      </w:r>
+    </w:p>
+    <w:p>
+      <w:pPr>
+        <w:numPr>
+          <w:ilvl w:val="1"/>
+          <w:numId w:val="5"/>
+        </w:numPr>
+        <w:shd w:val="clear" w:color="auto" w:fill="FFFFFF"/>
+        <w:spacing w:before="75" w:after="75" w:line="330" w:lineRule="atLeast"/>
+        <w:ind w:right="165"/>
+        <w:rPr>
+          <w:rFonts w:eastAsia="Times New Roman" w:cs="Times New Roman"/>
+          <w:color w:val="333333"/>
+          <w:sz w:val="21"/>
+          <w:szCs w:val="21"/>
+          <w:lang w:eastAsia="nl-NL"/>
+        </w:rPr>
+      </w:pPr>
+      <w:proofErr w:type="spellStart"/>
+      <w:r>
+        <w:rPr>
+          <w:rFonts w:eastAsia="Times New Roman" w:cs="Times New Roman"/>
+          <w:color w:val="333333"/>
+          <w:sz w:val="21"/>
+          <w:szCs w:val="21"/>
+          <w:lang w:eastAsia="nl-NL"/>
+        </w:rPr>
+        <w:t>Amazon</w:t>
+      </w:r>
+      <w:proofErr w:type="spellEnd"/>
+      <w:r>
+        <w:rPr>
+          <w:rFonts w:eastAsia="Times New Roman" w:cs="Times New Roman"/>
+          <w:color w:val="333333"/>
+          <w:sz w:val="21"/>
+          <w:szCs w:val="21"/>
+          <w:lang w:eastAsia="nl-NL"/>
+        </w:rPr>
+        <w:t xml:space="preserve"> extension</w:t>
+      </w:r>
+    </w:p>
+    <w:p>
+      <w:pPr>
+        <w:numPr>
+          <w:ilvl w:val="1"/>
+          <w:numId w:val="5"/>
+        </w:numPr>
+        <w:shd w:val="clear" w:color="auto" w:fill="FFFFFF"/>
+        <w:spacing w:before="75" w:after="75" w:line="330" w:lineRule="atLeast"/>
+        <w:ind w:right="165"/>
+        <w:rPr>
+          <w:rFonts w:eastAsia="Times New Roman" w:cs="Times New Roman"/>
+          <w:color w:val="333333"/>
+          <w:sz w:val="21"/>
+          <w:szCs w:val="21"/>
+          <w:lang w:eastAsia="nl-NL"/>
+        </w:rPr>
+      </w:pPr>
+      <w:proofErr w:type="spellStart"/>
+      <w:r>
+        <w:rPr>
+          <w:rFonts w:eastAsia="Times New Roman" w:cs="Times New Roman"/>
+          <w:color w:val="333333"/>
+          <w:sz w:val="21"/>
+          <w:szCs w:val="21"/>
+          <w:lang w:eastAsia="nl-NL"/>
+        </w:rPr>
+        <w:t>Donation</w:t>
+      </w:r>
+      <w:proofErr w:type="spellEnd"/>
+      <w:r>
+        <w:rPr>
+          <w:rFonts w:eastAsia="Times New Roman" w:cs="Times New Roman"/>
+          <w:color w:val="333333"/>
+          <w:sz w:val="21"/>
+          <w:szCs w:val="21"/>
+          <w:lang w:eastAsia="nl-NL"/>
+        </w:rPr>
+        <w:t xml:space="preserve"> </w:t>
+      </w:r>
+      <w:proofErr w:type="spellStart"/>
+      <w:r>
+        <w:rPr>
+          <w:rFonts w:eastAsia="Times New Roman" w:cs="Times New Roman"/>
+          <w:color w:val="333333"/>
+          <w:sz w:val="21"/>
+          <w:szCs w:val="21"/>
+          <w:lang w:eastAsia="nl-NL"/>
+        </w:rPr>
+        <w:t>widget</w:t>
+      </w:r>
+      <w:proofErr w:type="spellEnd"/>
+      <w:r>
+        <w:rPr>
+          <w:rFonts w:eastAsia="Times New Roman" w:cs="Times New Roman"/>
+          <w:color w:val="333333"/>
+          <w:sz w:val="21"/>
+          <w:szCs w:val="21"/>
+          <w:lang w:eastAsia="nl-NL"/>
+        </w:rPr>
+        <w:t xml:space="preserve"> (PayPal)</w:t>
+      </w:r>
+    </w:p>
+    <w:p>
+      <w:pPr>
+        <w:numPr>
+          <w:ilvl w:val="1"/>
+          <w:numId w:val="5"/>
+        </w:numPr>
+        <w:shd w:val="clear" w:color="auto" w:fill="FFFFFF"/>
+        <w:spacing w:before="75" w:after="75" w:line="330" w:lineRule="atLeast"/>
+        <w:ind w:right="165"/>
+        <w:rPr>
+          <w:rFonts w:eastAsia="Times New Roman" w:cs="Times New Roman"/>
+          <w:color w:val="333333"/>
+          <w:sz w:val="21"/>
+          <w:szCs w:val="21"/>
+          <w:lang w:eastAsia="nl-NL"/>
+        </w:rPr>
+      </w:pPr>
+      <w:r>
+        <w:rPr>
+          <w:rFonts w:eastAsia="Times New Roman" w:cs="Times New Roman"/>
+          <w:color w:val="333333"/>
+          <w:sz w:val="21"/>
+          <w:szCs w:val="21"/>
+          <w:lang w:eastAsia="nl-NL"/>
+        </w:rPr>
+        <w:t xml:space="preserve">Facebook </w:t>
+      </w:r>
+      <w:proofErr w:type="spellStart"/>
+      <w:r>
+        <w:rPr>
+          <w:rFonts w:eastAsia="Times New Roman" w:cs="Times New Roman"/>
+          <w:color w:val="333333"/>
+          <w:sz w:val="21"/>
+          <w:szCs w:val="21"/>
+          <w:lang w:eastAsia="nl-NL"/>
+        </w:rPr>
+        <w:t>widget</w:t>
+      </w:r>
+      <w:proofErr w:type="spellEnd"/>
+    </w:p>
+    <w:p>
+      <w:pPr>
+        <w:numPr>
+          <w:ilvl w:val="1"/>
+          <w:numId w:val="5"/>
+        </w:numPr>
+        <w:shd w:val="clear" w:color="auto" w:fill="FFFFFF"/>
+        <w:spacing w:before="75" w:after="75" w:line="330" w:lineRule="atLeast"/>
+        <w:ind w:right="165"/>
+        <w:rPr>
+          <w:rFonts w:eastAsia="Times New Roman" w:cs="Times New Roman"/>
+          <w:color w:val="333333"/>
+          <w:sz w:val="21"/>
+          <w:szCs w:val="21"/>
+          <w:lang w:eastAsia="nl-NL"/>
+        </w:rPr>
+      </w:pPr>
+      <w:r>
+        <w:rPr>
+          <w:rFonts w:eastAsia="Times New Roman" w:cs="Times New Roman"/>
+          <w:color w:val="333333"/>
+          <w:sz w:val="21"/>
+          <w:szCs w:val="21"/>
+          <w:lang w:eastAsia="nl-NL"/>
+        </w:rPr>
+        <w:t xml:space="preserve">Twitter </w:t>
+      </w:r>
+      <w:proofErr w:type="spellStart"/>
+      <w:r>
+        <w:rPr>
+          <w:rFonts w:eastAsia="Times New Roman" w:cs="Times New Roman"/>
+          <w:color w:val="333333"/>
+          <w:sz w:val="21"/>
+          <w:szCs w:val="21"/>
+          <w:lang w:eastAsia="nl-NL"/>
+        </w:rPr>
+        <w:t>widget</w:t>
+      </w:r>
+      <w:proofErr w:type="spellEnd"/>
+    </w:p>
+    <w:p>
+      <w:pPr>
+        <w:numPr>
+          <w:ilvl w:val="1"/>
+          <w:numId w:val="5"/>
+        </w:numPr>
+        <w:shd w:val="clear" w:color="auto" w:fill="FFFFFF"/>
+        <w:spacing w:before="75" w:after="75" w:line="330" w:lineRule="atLeast"/>
+        <w:ind w:right="165"/>
+        <w:rPr>
+          <w:rFonts w:eastAsia="Times New Roman" w:cs="Times New Roman"/>
+          <w:color w:val="333333"/>
+          <w:sz w:val="21"/>
+          <w:szCs w:val="21"/>
+          <w:lang w:eastAsia="nl-NL"/>
+        </w:rPr>
+      </w:pPr>
+      <w:proofErr w:type="spellStart"/>
+      <w:r>
+        <w:rPr>
+          <w:rFonts w:eastAsia="Times New Roman" w:cs="Times New Roman"/>
+          <w:color w:val="333333"/>
+          <w:sz w:val="21"/>
+          <w:szCs w:val="21"/>
+          <w:lang w:eastAsia="nl-NL"/>
+        </w:rPr>
+        <w:t>Embedding</w:t>
+      </w:r>
+      <w:proofErr w:type="spellEnd"/>
+      <w:r>
+        <w:rPr>
+          <w:rFonts w:eastAsia="Times New Roman" w:cs="Times New Roman"/>
+          <w:color w:val="333333"/>
+          <w:sz w:val="21"/>
+          <w:szCs w:val="21"/>
+          <w:lang w:eastAsia="nl-NL"/>
+        </w:rPr>
+        <w:t xml:space="preserve"> control</w:t>
+      </w:r>
+    </w:p>
+    <w:p>
+      <w:pPr>
+        <w:numPr>
+          <w:ilvl w:val="1"/>
+          <w:numId w:val="5"/>
+        </w:numPr>
+        <w:shd w:val="clear" w:color="auto" w:fill="FFFFFF"/>
+        <w:spacing w:before="75" w:after="75" w:line="330" w:lineRule="atLeast"/>
+        <w:ind w:right="165"/>
+        <w:rPr>
+          <w:rFonts w:eastAsia="Times New Roman" w:cs="Times New Roman"/>
+          <w:color w:val="333333"/>
+          <w:sz w:val="21"/>
+          <w:szCs w:val="21"/>
+          <w:lang w:eastAsia="nl-NL"/>
+        </w:rPr>
+      </w:pPr>
+      <w:r>
+        <w:rPr>
+          <w:rFonts w:eastAsia="Times New Roman" w:cs="Times New Roman"/>
+          <w:color w:val="333333"/>
+          <w:sz w:val="21"/>
+          <w:szCs w:val="21"/>
+          <w:lang w:eastAsia="nl-NL"/>
+        </w:rPr>
+        <w:t>Co-branding</w:t>
+      </w:r>
+    </w:p>
+    <w:p>
+      <w:pPr>
+        <w:numPr>
+          <w:ilvl w:val="1"/>
+          <w:numId w:val="5"/>
+        </w:numPr>
+        <w:shd w:val="clear" w:color="auto" w:fill="FFFFFF"/>
+        <w:spacing w:before="75" w:after="75" w:line="330" w:lineRule="atLeast"/>
+        <w:ind w:right="165"/>
+        <w:rPr>
+          <w:rFonts w:eastAsia="Times New Roman" w:cs="Times New Roman"/>
+          <w:color w:val="333333"/>
+          <w:sz w:val="21"/>
+          <w:szCs w:val="21"/>
+          <w:lang w:eastAsia="nl-NL"/>
+        </w:rPr>
+      </w:pPr>
+      <w:r>
+        <w:rPr>
+          <w:rFonts w:eastAsia="Times New Roman" w:cs="Times New Roman"/>
+          <w:color w:val="333333"/>
+          <w:sz w:val="21"/>
+          <w:szCs w:val="21"/>
+          <w:lang w:eastAsia="nl-NL"/>
+        </w:rPr>
+        <w:t>Full branding</w:t>
+      </w:r>
+    </w:p>
+    <w:p>
+      <w:pPr>
+        <w:numPr>
+          <w:ilvl w:val="1"/>
+          <w:numId w:val="5"/>
+        </w:numPr>
+        <w:shd w:val="clear" w:color="auto" w:fill="FFFFFF"/>
+        <w:spacing w:before="75" w:after="75" w:line="330" w:lineRule="atLeast"/>
+        <w:ind w:right="165"/>
+        <w:rPr>
+          <w:rFonts w:eastAsia="Times New Roman" w:cs="Times New Roman"/>
+          <w:color w:val="333333"/>
+          <w:sz w:val="21"/>
+          <w:szCs w:val="21"/>
+          <w:lang w:eastAsia="nl-NL"/>
+        </w:rPr>
+      </w:pPr>
+      <w:proofErr w:type="spellStart"/>
+      <w:r>
+        <w:rPr>
+          <w:rFonts w:eastAsia="Times New Roman" w:cs="Times New Roman"/>
+          <w:color w:val="333333"/>
+          <w:sz w:val="21"/>
+          <w:szCs w:val="21"/>
+          <w:lang w:eastAsia="nl-NL"/>
+        </w:rPr>
+        <w:t>Hide</w:t>
+      </w:r>
+      <w:proofErr w:type="spellEnd"/>
+      <w:r>
+        <w:rPr>
+          <w:rFonts w:eastAsia="Times New Roman" w:cs="Times New Roman"/>
+          <w:color w:val="333333"/>
+          <w:sz w:val="21"/>
+          <w:szCs w:val="21"/>
+          <w:lang w:eastAsia="nl-NL"/>
+        </w:rPr>
+        <w:t xml:space="preserve"> </w:t>
+      </w:r>
+      <w:proofErr w:type="spellStart"/>
+      <w:r>
+        <w:rPr>
+          <w:rFonts w:eastAsia="Times New Roman" w:cs="Times New Roman"/>
+          <w:color w:val="333333"/>
+          <w:sz w:val="21"/>
+          <w:szCs w:val="21"/>
+          <w:lang w:eastAsia="nl-NL"/>
+        </w:rPr>
+        <w:t>your</w:t>
+      </w:r>
+      <w:proofErr w:type="spellEnd"/>
+      <w:r>
+        <w:rPr>
+          <w:rFonts w:eastAsia="Times New Roman" w:cs="Times New Roman"/>
+          <w:color w:val="333333"/>
+          <w:sz w:val="21"/>
+          <w:szCs w:val="21"/>
+          <w:lang w:eastAsia="nl-NL"/>
+        </w:rPr>
+        <w:t xml:space="preserve"> </w:t>
+      </w:r>
+      <w:proofErr w:type="spellStart"/>
+      <w:r>
+        <w:rPr>
+          <w:rFonts w:eastAsia="Times New Roman" w:cs="Times New Roman"/>
+          <w:color w:val="333333"/>
+          <w:sz w:val="21"/>
+          <w:szCs w:val="21"/>
+          <w:lang w:eastAsia="nl-NL"/>
+        </w:rPr>
+        <w:t>channel</w:t>
+      </w:r>
+      <w:proofErr w:type="spellEnd"/>
+      <w:r>
+        <w:rPr>
+          <w:rFonts w:eastAsia="Times New Roman" w:cs="Times New Roman"/>
+          <w:color w:val="333333"/>
+          <w:sz w:val="21"/>
+          <w:szCs w:val="21"/>
+          <w:lang w:eastAsia="nl-NL"/>
+        </w:rPr>
+        <w:t xml:space="preserve"> page</w:t>
+      </w:r>
+    </w:p>
+    <w:p>
+      <w:pPr>
+        <w:numPr>
+          <w:ilvl w:val="1"/>
+          <w:numId w:val="5"/>
+        </w:numPr>
+        <w:shd w:val="clear" w:color="auto" w:fill="FFFFFF"/>
+        <w:spacing w:before="75" w:after="75" w:line="330" w:lineRule="atLeast"/>
+        <w:ind w:right="165"/>
+        <w:rPr>
+          <w:rFonts w:eastAsia="Times New Roman" w:cs="Times New Roman"/>
+          <w:color w:val="333333"/>
+          <w:sz w:val="21"/>
+          <w:szCs w:val="21"/>
+          <w:lang w:eastAsia="nl-NL"/>
+        </w:rPr>
+      </w:pPr>
+      <w:r>
+        <w:rPr>
+          <w:rFonts w:eastAsia="Times New Roman" w:cs="Times New Roman"/>
+          <w:color w:val="333333"/>
+          <w:sz w:val="21"/>
+          <w:szCs w:val="21"/>
+          <w:lang w:eastAsia="nl-NL"/>
+        </w:rPr>
+        <w:t>Analytics Console</w:t>
+      </w:r>
+    </w:p>
+    <w:p>
+      <w:pPr>
+        <w:numPr>
+          <w:ilvl w:val="1"/>
+          <w:numId w:val="5"/>
+        </w:numPr>
+        <w:shd w:val="clear" w:color="auto" w:fill="FFFFFF"/>
+        <w:spacing w:before="75" w:after="75" w:line="330" w:lineRule="atLeast"/>
+        <w:ind w:right="165"/>
+        <w:rPr>
+          <w:rFonts w:eastAsia="Times New Roman" w:cs="Times New Roman"/>
+          <w:color w:val="333333"/>
+          <w:sz w:val="21"/>
+          <w:szCs w:val="21"/>
+          <w:lang w:eastAsia="nl-NL"/>
+        </w:rPr>
+      </w:pPr>
+      <w:r>
+        <w:rPr>
+          <w:rFonts w:eastAsia="Times New Roman" w:cs="Times New Roman"/>
+          <w:color w:val="333333"/>
+          <w:sz w:val="21"/>
+          <w:szCs w:val="21"/>
+          <w:lang w:eastAsia="nl-NL"/>
+        </w:rPr>
+        <w:t xml:space="preserve">Live </w:t>
+      </w:r>
+      <w:proofErr w:type="spellStart"/>
+      <w:r>
+        <w:rPr>
+          <w:rFonts w:eastAsia="Times New Roman" w:cs="Times New Roman"/>
+          <w:color w:val="333333"/>
+          <w:sz w:val="21"/>
+          <w:szCs w:val="21"/>
+          <w:lang w:eastAsia="nl-NL"/>
+        </w:rPr>
+        <w:t>Playlists</w:t>
+      </w:r>
+      <w:proofErr w:type="spellEnd"/>
+    </w:p>
+    <w:p>
+      <w:pPr>
         <w:numPr>
           <w:ilvl w:val="0"/>
           <w:numId w:val="5"/>
         </w:numPr>
-      </w:pPr>
+        <w:shd w:val="clear" w:color="auto" w:fill="FFFFFF"/>
+        <w:spacing w:before="75" w:after="75" w:line="330" w:lineRule="atLeast"/>
+        <w:ind w:right="165"/>
+        <w:rPr>
+          <w:rFonts w:eastAsia="Times New Roman" w:cs="Times New Roman"/>
+          <w:b/>
+          <w:color w:val="333333"/>
+          <w:sz w:val="21"/>
+          <w:szCs w:val="21"/>
+          <w:lang w:eastAsia="nl-NL"/>
+        </w:rPr>
+      </w:pPr>
+      <w:proofErr w:type="spellStart"/>
+      <w:r>
+        <w:rPr>
+          <w:rFonts w:eastAsia="Times New Roman" w:cs="Times New Roman"/>
+          <w:b/>
+          <w:color w:val="333333"/>
+          <w:sz w:val="21"/>
+          <w:szCs w:val="21"/>
+          <w:lang w:eastAsia="nl-NL"/>
+        </w:rPr>
+        <w:t>uStream</w:t>
+      </w:r>
+      <w:proofErr w:type="spellEnd"/>
+      <w:r>
+        <w:rPr>
+          <w:rFonts w:eastAsia="Times New Roman" w:cs="Times New Roman"/>
+          <w:b/>
+          <w:color w:val="333333"/>
+          <w:sz w:val="21"/>
+          <w:szCs w:val="21"/>
+          <w:lang w:eastAsia="nl-NL"/>
+        </w:rPr>
+        <w:t xml:space="preserve"> – Nadelen</w:t>
+      </w:r>
+    </w:p>
+    <w:p>
+      <w:pPr>
+        <w:numPr>
+          <w:ilvl w:val="1"/>
+          <w:numId w:val="5"/>
+        </w:numPr>
+        <w:shd w:val="clear" w:color="auto" w:fill="FFFFFF"/>
+        <w:spacing w:before="75" w:after="75" w:line="330" w:lineRule="atLeast"/>
+        <w:ind w:right="165"/>
+        <w:rPr>
+          <w:rFonts w:eastAsia="Times New Roman" w:cs="Times New Roman"/>
+          <w:color w:val="333333"/>
+          <w:sz w:val="21"/>
+          <w:szCs w:val="21"/>
+          <w:lang w:eastAsia="nl-NL"/>
+        </w:rPr>
+      </w:pPr>
+      <w:r>
+        <w:rPr>
+          <w:rFonts w:eastAsia="Times New Roman" w:cs="Times New Roman"/>
+          <w:color w:val="333333"/>
+          <w:sz w:val="21"/>
+          <w:szCs w:val="21"/>
+          <w:lang w:eastAsia="nl-NL"/>
+        </w:rPr>
+        <w:lastRenderedPageBreak/>
+        <w:t>De gratis versie is maar voor 30 dagen</w:t>
+      </w:r>
+    </w:p>
+    <w:p>
+      <w:pPr>
+        <w:numPr>
+          <w:ilvl w:val="1"/>
+          <w:numId w:val="5"/>
+        </w:numPr>
+        <w:shd w:val="clear" w:color="auto" w:fill="FFFFFF"/>
+        <w:spacing w:before="75" w:after="75" w:line="330" w:lineRule="atLeast"/>
+        <w:ind w:right="165"/>
+        <w:rPr>
+          <w:rFonts w:eastAsia="Times New Roman" w:cs="Times New Roman"/>
+          <w:color w:val="333333"/>
+          <w:sz w:val="21"/>
+          <w:szCs w:val="21"/>
+          <w:lang w:eastAsia="nl-NL"/>
+        </w:rPr>
+      </w:pPr>
+      <w:r>
+        <w:rPr>
+          <w:rFonts w:eastAsia="Times New Roman" w:cs="Times New Roman"/>
+          <w:color w:val="333333"/>
+          <w:sz w:val="21"/>
+          <w:szCs w:val="21"/>
+          <w:lang w:eastAsia="nl-NL"/>
+        </w:rPr>
+        <w:t>Na 30 dagen komen er kosten bij</w:t>
+      </w:r>
+    </w:p>
+    <w:p>
+      <w:pPr>
+        <w:numPr>
+          <w:ilvl w:val="0"/>
+          <w:numId w:val="5"/>
+        </w:numPr>
+        <w:shd w:val="clear" w:color="auto" w:fill="FFFFFF"/>
+        <w:spacing w:before="75" w:after="75" w:line="330" w:lineRule="atLeast"/>
+        <w:ind w:right="165"/>
+        <w:rPr>
+          <w:rFonts w:eastAsia="Times New Roman" w:cs="Times New Roman"/>
+          <w:b/>
+          <w:color w:val="333333"/>
+          <w:sz w:val="21"/>
+          <w:szCs w:val="21"/>
+          <w:lang w:eastAsia="nl-NL"/>
+        </w:rPr>
+      </w:pPr>
+      <w:r>
+        <w:rPr>
+          <w:rFonts w:eastAsia="Times New Roman" w:cs="Times New Roman"/>
+          <w:b/>
+          <w:color w:val="333333"/>
+          <w:sz w:val="21"/>
+          <w:szCs w:val="21"/>
+          <w:lang w:eastAsia="nl-NL"/>
+        </w:rPr>
+        <w:t>OBC – Voordelen</w:t>
+      </w:r>
+    </w:p>
+    <w:p>
+      <w:pPr>
+        <w:numPr>
+          <w:ilvl w:val="0"/>
+          <w:numId w:val="5"/>
+        </w:numPr>
+        <w:shd w:val="clear" w:color="auto" w:fill="FFFFFF"/>
+        <w:spacing w:before="75" w:after="75" w:line="330" w:lineRule="atLeast"/>
+        <w:ind w:right="165"/>
+        <w:rPr>
+          <w:rFonts w:eastAsia="Times New Roman" w:cs="Times New Roman"/>
+          <w:b/>
+          <w:color w:val="333333"/>
+          <w:sz w:val="21"/>
+          <w:szCs w:val="21"/>
+          <w:lang w:eastAsia="nl-NL"/>
+        </w:rPr>
+      </w:pPr>
+      <w:r>
+        <w:rPr>
+          <w:rFonts w:eastAsia="Times New Roman" w:cs="Times New Roman"/>
+          <w:b/>
+          <w:color w:val="333333"/>
+          <w:sz w:val="21"/>
+          <w:szCs w:val="21"/>
+          <w:lang w:eastAsia="nl-NL"/>
+        </w:rPr>
+        <w:t>OBC - Nadelen</w:t>
+      </w:r>
     </w:p>
     <w:p>
       <w:pPr>
         <w:pStyle w:val="Kop1"/>
-      </w:pPr>
-      <w:bookmarkStart w:id="6" w:name="_Toc386201773"/>
-      <w:r>
-        <w:lastRenderedPageBreak/>
-        <w:t>Wat is er nodig om een livestream op een website te krijgen?</w:t>
-      </w:r>
+        <w:rPr>
+          <w:rFonts w:asciiTheme="minorHAnsi" w:hAnsiTheme="minorHAnsi"/>
+        </w:rPr>
+      </w:pPr>
+      <w:bookmarkStart w:id="5" w:name="_Toc386201773"/>
+      <w:r>
+        <w:rPr>
+          <w:rFonts w:asciiTheme="minorHAnsi" w:hAnsiTheme="minorHAnsi"/>
+        </w:rPr>
+        <w:t>Wat is er nod</w:t>
+      </w:r>
+      <w:bookmarkStart w:id="6" w:name="_GoBack"/>
       <w:bookmarkEnd w:id="6"/>
-    </w:p>
-    <w:p/>
+      <w:r>
+        <w:rPr>
+          <w:rFonts w:asciiTheme="minorHAnsi" w:hAnsiTheme="minorHAnsi"/>
+        </w:rPr>
+        <w:t>ig om een livestream op een website te krijgen?</w:t>
+      </w:r>
+      <w:bookmarkEnd w:id="5"/>
+    </w:p>
+    <w:p>
+      <w:pPr>
+        <w:ind w:left="360"/>
+      </w:pPr>
+      <w:proofErr w:type="spellStart"/>
+      <w:r>
+        <w:rPr>
+          <w:b/>
+        </w:rPr>
+        <w:t>Xsplit</w:t>
+      </w:r>
+      <w:proofErr w:type="spellEnd"/>
+      <w:r>
+        <w:t xml:space="preserve"> </w:t>
+      </w:r>
+      <w:r>
+        <w:t>– Aanbeloven systeemeisen:</w:t>
+      </w:r>
+    </w:p>
     <w:p>
       <w:pPr>
         <w:pStyle w:val="Lijstalinea"/>
@@ -1583,16 +2861,432 @@
           <w:ilvl w:val="0"/>
           <w:numId w:val="6"/>
         </w:numPr>
-      </w:pPr>
-      <w:proofErr w:type="spellStart"/>
-      <w:r>
-        <w:t>Xsplit</w:t>
+        <w:rPr>
+          <w:b/>
+        </w:rPr>
+      </w:pPr>
+      <w:r>
+        <w:rPr>
+          <w:b/>
+        </w:rPr>
+        <w:t>Software</w:t>
+      </w:r>
+    </w:p>
+    <w:p>
+      <w:pPr>
+        <w:pStyle w:val="Lijstalinea"/>
+        <w:numPr>
+          <w:ilvl w:val="0"/>
+          <w:numId w:val="6"/>
+        </w:numPr>
+      </w:pPr>
+      <w:r>
+        <w:t>Windows 7 SP1, Windows 8 **</w:t>
+      </w:r>
+    </w:p>
+    <w:p>
+      <w:pPr>
+        <w:pStyle w:val="Lijstalinea"/>
+        <w:numPr>
+          <w:ilvl w:val="0"/>
+          <w:numId w:val="6"/>
+        </w:numPr>
+      </w:pPr>
+      <w:r>
+        <w:t>.NET Framework 3.5</w:t>
+      </w:r>
+    </w:p>
+    <w:p>
+      <w:pPr>
+        <w:pStyle w:val="Lijstalinea"/>
+        <w:numPr>
+          <w:ilvl w:val="0"/>
+          <w:numId w:val="6"/>
+        </w:numPr>
+      </w:pPr>
+      <w:r>
+        <w:t xml:space="preserve">DirectX 10.1 or </w:t>
+      </w:r>
+      <w:proofErr w:type="spellStart"/>
+      <w:r>
+        <w:t>better</w:t>
+      </w:r>
+      <w:proofErr w:type="spellEnd"/>
+    </w:p>
+    <w:p>
+      <w:pPr>
+        <w:pStyle w:val="Lijstalinea"/>
+        <w:numPr>
+          <w:ilvl w:val="0"/>
+          <w:numId w:val="6"/>
+        </w:numPr>
+      </w:pPr>
+      <w:r>
+        <w:t>Internet Explorer 9.0</w:t>
+      </w:r>
+    </w:p>
+    <w:p>
+      <w:pPr>
+        <w:pStyle w:val="Lijstalinea"/>
+        <w:numPr>
+          <w:ilvl w:val="0"/>
+          <w:numId w:val="6"/>
+        </w:numPr>
+      </w:pPr>
+      <w:r>
+        <w:t xml:space="preserve">Adobe Flash </w:t>
+      </w:r>
+      <w:proofErr w:type="spellStart"/>
+      <w:r>
+        <w:t>Player</w:t>
       </w:r>
       <w:proofErr w:type="spellEnd"/>
       <w:r>
         <w:t xml:space="preserve"> </w:t>
       </w:r>
-    </w:p>
+      <w:proofErr w:type="spellStart"/>
+      <w:r>
+        <w:t>for</w:t>
+      </w:r>
+      <w:proofErr w:type="spellEnd"/>
+      <w:r>
+        <w:t xml:space="preserve"> IE</w:t>
+      </w:r>
+    </w:p>
+    <w:p>
+      <w:pPr>
+        <w:pStyle w:val="Lijstalinea"/>
+        <w:numPr>
+          <w:ilvl w:val="0"/>
+          <w:numId w:val="6"/>
+        </w:numPr>
+      </w:pPr>
+      <w:proofErr w:type="spellStart"/>
+      <w:r>
+        <w:t>XSplit</w:t>
+      </w:r>
+      <w:proofErr w:type="spellEnd"/>
+      <w:r>
+        <w:t xml:space="preserve"> </w:t>
+      </w:r>
+      <w:proofErr w:type="spellStart"/>
+      <w:r>
+        <w:t>Broadcaster</w:t>
+      </w:r>
+      <w:proofErr w:type="spellEnd"/>
+      <w:r>
+        <w:t xml:space="preserve"> 2.0</w:t>
+      </w:r>
+    </w:p>
+    <w:p>
+      <w:pPr>
+        <w:pStyle w:val="Lijstalinea"/>
+        <w:numPr>
+          <w:ilvl w:val="0"/>
+          <w:numId w:val="6"/>
+        </w:numPr>
+      </w:pPr>
+      <w:r>
+        <w:t>Windows 7 SP1, Windows 8 **</w:t>
+      </w:r>
+    </w:p>
+    <w:p>
+      <w:pPr>
+        <w:pStyle w:val="Lijstalinea"/>
+        <w:numPr>
+          <w:ilvl w:val="0"/>
+          <w:numId w:val="6"/>
+        </w:numPr>
+      </w:pPr>
+      <w:r>
+        <w:t>.NET Framework 3.5</w:t>
+      </w:r>
+    </w:p>
+    <w:p>
+      <w:pPr>
+        <w:pStyle w:val="Lijstalinea"/>
+        <w:numPr>
+          <w:ilvl w:val="0"/>
+          <w:numId w:val="6"/>
+        </w:numPr>
+      </w:pPr>
+      <w:r>
+        <w:t xml:space="preserve">DirectX 10.1 or </w:t>
+      </w:r>
+      <w:proofErr w:type="spellStart"/>
+      <w:r>
+        <w:t>better</w:t>
+      </w:r>
+      <w:proofErr w:type="spellEnd"/>
+    </w:p>
+    <w:p>
+      <w:pPr>
+        <w:pStyle w:val="Lijstalinea"/>
+        <w:numPr>
+          <w:ilvl w:val="0"/>
+          <w:numId w:val="6"/>
+        </w:numPr>
+      </w:pPr>
+      <w:r>
+        <w:t>Internet Explorer 9.0 (</w:t>
+      </w:r>
+      <w:proofErr w:type="spellStart"/>
+      <w:r>
+        <w:t>for</w:t>
+      </w:r>
+      <w:proofErr w:type="spellEnd"/>
+      <w:r>
+        <w:t xml:space="preserve"> Delay server support)</w:t>
+      </w:r>
+    </w:p>
+    <w:p>
+      <w:pPr>
+        <w:pStyle w:val="Lijstalinea"/>
+        <w:numPr>
+          <w:ilvl w:val="0"/>
+          <w:numId w:val="6"/>
+        </w:numPr>
+      </w:pPr>
+      <w:r>
+        <w:t xml:space="preserve">Adobe Flash </w:t>
+      </w:r>
+      <w:proofErr w:type="spellStart"/>
+      <w:r>
+        <w:t>Player</w:t>
+      </w:r>
+      <w:proofErr w:type="spellEnd"/>
+      <w:r>
+        <w:t xml:space="preserve"> </w:t>
+      </w:r>
+      <w:proofErr w:type="spellStart"/>
+      <w:r>
+        <w:t>for</w:t>
+      </w:r>
+      <w:proofErr w:type="spellEnd"/>
+      <w:r>
+        <w:t xml:space="preserve"> IE (</w:t>
+      </w:r>
+      <w:proofErr w:type="spellStart"/>
+      <w:r>
+        <w:t>for</w:t>
+      </w:r>
+      <w:proofErr w:type="spellEnd"/>
+      <w:r>
+        <w:t xml:space="preserve"> </w:t>
+      </w:r>
+      <w:proofErr w:type="spellStart"/>
+      <w:r>
+        <w:t>legacy</w:t>
+      </w:r>
+      <w:proofErr w:type="spellEnd"/>
+      <w:r>
+        <w:t xml:space="preserve"> source </w:t>
+      </w:r>
+      <w:proofErr w:type="spellStart"/>
+      <w:r>
+        <w:t>plugins</w:t>
+      </w:r>
+      <w:proofErr w:type="spellEnd"/>
+      <w:r>
+        <w:t>)</w:t>
+      </w:r>
+      <w:r>
+        <w:br/>
+      </w:r>
+    </w:p>
+    <w:p>
+      <w:pPr>
+        <w:pStyle w:val="Lijstalinea"/>
+        <w:rPr>
+          <w:b/>
+        </w:rPr>
+      </w:pPr>
+      <w:r>
+        <w:rPr>
+          <w:b/>
+        </w:rPr>
+        <w:t>Hardware</w:t>
+      </w:r>
+    </w:p>
+    <w:p>
+      <w:pPr>
+        <w:pStyle w:val="Lijstalinea"/>
+        <w:numPr>
+          <w:ilvl w:val="0"/>
+          <w:numId w:val="6"/>
+        </w:numPr>
+      </w:pPr>
+      <w:r>
+        <w:t xml:space="preserve">For HD 720p </w:t>
+      </w:r>
+      <w:proofErr w:type="spellStart"/>
+      <w:r>
+        <w:t>Recording</w:t>
+      </w:r>
+      <w:proofErr w:type="spellEnd"/>
+      <w:r>
+        <w:t>/</w:t>
+      </w:r>
+      <w:proofErr w:type="spellStart"/>
+      <w:r>
+        <w:t>Streaming</w:t>
+      </w:r>
+      <w:proofErr w:type="spellEnd"/>
+    </w:p>
+    <w:p>
+      <w:pPr>
+        <w:pStyle w:val="Lijstalinea"/>
+        <w:numPr>
+          <w:ilvl w:val="0"/>
+          <w:numId w:val="6"/>
+        </w:numPr>
+      </w:pPr>
+      <w:r>
+        <w:rPr>
+          <w:b/>
+        </w:rPr>
+        <w:t>Processor</w:t>
+      </w:r>
+    </w:p>
+    <w:p>
+      <w:pPr>
+        <w:pStyle w:val="Lijstalinea"/>
+        <w:numPr>
+          <w:ilvl w:val="0"/>
+          <w:numId w:val="6"/>
+        </w:numPr>
+      </w:pPr>
+      <w:r>
+        <w:t xml:space="preserve">2nd </w:t>
+      </w:r>
+      <w:proofErr w:type="spellStart"/>
+      <w:r>
+        <w:t>Generation</w:t>
+      </w:r>
+      <w:proofErr w:type="spellEnd"/>
+      <w:r>
+        <w:t xml:space="preserve"> </w:t>
+      </w:r>
+      <w:proofErr w:type="spellStart"/>
+      <w:r>
+        <w:t>Core</w:t>
+      </w:r>
+      <w:proofErr w:type="spellEnd"/>
+      <w:r>
+        <w:t xml:space="preserve"> i5 or equivalent</w:t>
+      </w:r>
+    </w:p>
+    <w:p>
+      <w:pPr>
+        <w:pStyle w:val="Lijstalinea"/>
+        <w:numPr>
+          <w:ilvl w:val="0"/>
+          <w:numId w:val="6"/>
+        </w:numPr>
+      </w:pPr>
+      <w:r>
+        <w:t xml:space="preserve">For HD 1080p </w:t>
+      </w:r>
+      <w:proofErr w:type="spellStart"/>
+      <w:r>
+        <w:t>Recording</w:t>
+      </w:r>
+      <w:proofErr w:type="spellEnd"/>
+      <w:r>
+        <w:t>/</w:t>
+      </w:r>
+      <w:proofErr w:type="spellStart"/>
+      <w:r>
+        <w:t>Streaming</w:t>
+      </w:r>
+      <w:proofErr w:type="spellEnd"/>
+    </w:p>
+    <w:p>
+      <w:pPr>
+        <w:pStyle w:val="Lijstalinea"/>
+        <w:numPr>
+          <w:ilvl w:val="0"/>
+          <w:numId w:val="6"/>
+        </w:numPr>
+      </w:pPr>
+      <w:r>
+        <w:rPr>
+          <w:b/>
+        </w:rPr>
+        <w:t>Processor</w:t>
+      </w:r>
+    </w:p>
+    <w:p>
+      <w:pPr>
+        <w:pStyle w:val="Lijstalinea"/>
+        <w:numPr>
+          <w:ilvl w:val="0"/>
+          <w:numId w:val="6"/>
+        </w:numPr>
+      </w:pPr>
+      <w:r>
+        <w:t xml:space="preserve">2nd </w:t>
+      </w:r>
+      <w:proofErr w:type="spellStart"/>
+      <w:r>
+        <w:t>Generation</w:t>
+      </w:r>
+      <w:proofErr w:type="spellEnd"/>
+      <w:r>
+        <w:t xml:space="preserve"> </w:t>
+      </w:r>
+      <w:proofErr w:type="spellStart"/>
+      <w:r>
+        <w:t>Core</w:t>
+      </w:r>
+      <w:proofErr w:type="spellEnd"/>
+      <w:r>
+        <w:t xml:space="preserve"> i7 or equivalent</w:t>
+      </w:r>
+    </w:p>
+    <w:p>
+      <w:pPr>
+        <w:pStyle w:val="Lijstalinea"/>
+        <w:numPr>
+          <w:ilvl w:val="0"/>
+          <w:numId w:val="6"/>
+        </w:numPr>
+      </w:pPr>
+      <w:r>
+        <w:t>Graphics Card</w:t>
+      </w:r>
+      <w:r>
+        <w:t>:</w:t>
+      </w:r>
+      <w:r>
+        <w:t xml:space="preserve"> </w:t>
+      </w:r>
+      <w:proofErr w:type="spellStart"/>
+      <w:r>
+        <w:t>GeForce</w:t>
+      </w:r>
+      <w:proofErr w:type="spellEnd"/>
+      <w:r>
+        <w:t>/</w:t>
+      </w:r>
+      <w:proofErr w:type="spellStart"/>
+      <w:r>
+        <w:t>Radeon</w:t>
+      </w:r>
+      <w:proofErr w:type="spellEnd"/>
+      <w:r>
+        <w:t xml:space="preserve"> Class (DirectX 10.1 or </w:t>
+      </w:r>
+      <w:proofErr w:type="spellStart"/>
+      <w:r>
+        <w:t>better</w:t>
+      </w:r>
+      <w:proofErr w:type="spellEnd"/>
+      <w:r>
+        <w:t>), Intel HD4000</w:t>
+      </w:r>
+    </w:p>
+    <w:p/>
     <w:p>
       <w:pPr>
         <w:pStyle w:val="Lijstalinea"/>
@@ -1632,7 +3326,7 @@
         </w:rPr>
       </w:pPr>
       <w:r>
-        <w:t>Camera’s</w:t>
+        <w:t>Camera(‘s)</w:t>
       </w:r>
     </w:p>
     <w:sectPr>
@@ -1988,6 +3682,119 @@
     </w:lvl>
   </w:abstractNum>
   <w:abstractNum w:abstractNumId="1">
+    <w:nsid w:val="0A31351D"/>
+    <w:multiLevelType w:val="multilevel"/>
+    <w:tmpl w:val="8E7469FE"/>
+    <w:lvl w:ilvl="0">
+      <w:start w:val="1"/>
+      <w:numFmt w:val="decimal"/>
+      <w:lvlText w:val="%1."/>
+      <w:lvlJc w:val="left"/>
+      <w:pPr>
+        <w:tabs>
+          <w:tab w:val="num" w:pos="720"/>
+        </w:tabs>
+        <w:ind w:left="720" w:hanging="360"/>
+      </w:pPr>
+    </w:lvl>
+    <w:lvl w:ilvl="1" w:tentative="1">
+      <w:start w:val="1"/>
+      <w:numFmt w:val="decimal"/>
+      <w:lvlText w:val="%2."/>
+      <w:lvlJc w:val="left"/>
+      <w:pPr>
+        <w:tabs>
+          <w:tab w:val="num" w:pos="1440"/>
+        </w:tabs>
+        <w:ind w:left="1440" w:hanging="360"/>
+      </w:pPr>
+    </w:lvl>
+    <w:lvl w:ilvl="2" w:tentative="1">
+      <w:start w:val="1"/>
+      <w:numFmt w:val="decimal"/>
+      <w:lvlText w:val="%3."/>
+      <w:lvlJc w:val="left"/>
+      <w:pPr>
+        <w:tabs>
+          <w:tab w:val="num" w:pos="2160"/>
+        </w:tabs>
+        <w:ind w:left="2160" w:hanging="360"/>
+      </w:pPr>
+    </w:lvl>
+    <w:lvl w:ilvl="3" w:tentative="1">
+      <w:start w:val="1"/>
+      <w:numFmt w:val="decimal"/>
+      <w:lvlText w:val="%4."/>
+      <w:lvlJc w:val="left"/>
+      <w:pPr>
+        <w:tabs>
+          <w:tab w:val="num" w:pos="2880"/>
+        </w:tabs>
+        <w:ind w:left="2880" w:hanging="360"/>
+      </w:pPr>
+    </w:lvl>
+    <w:lvl w:ilvl="4" w:tentative="1">
+      <w:start w:val="1"/>
+      <w:numFmt w:val="decimal"/>
+      <w:lvlText w:val="%5."/>
+      <w:lvlJc w:val="left"/>
+      <w:pPr>
+        <w:tabs>
+          <w:tab w:val="num" w:pos="3600"/>
+        </w:tabs>
+        <w:ind w:left="3600" w:hanging="360"/>
+      </w:pPr>
+    </w:lvl>
+    <w:lvl w:ilvl="5" w:tentative="1">
+      <w:start w:val="1"/>
+      <w:numFmt w:val="decimal"/>
+      <w:lvlText w:val="%6."/>
+      <w:lvlJc w:val="left"/>
+      <w:pPr>
+        <w:tabs>
+          <w:tab w:val="num" w:pos="4320"/>
+        </w:tabs>
+        <w:ind w:left="4320" w:hanging="360"/>
+      </w:pPr>
+    </w:lvl>
+    <w:lvl w:ilvl="6" w:tentative="1">
+      <w:start w:val="1"/>
+      <w:numFmt w:val="decimal"/>
+      <w:lvlText w:val="%7."/>
+      <w:lvlJc w:val="left"/>
+      <w:pPr>
+        <w:tabs>
+          <w:tab w:val="num" w:pos="5040"/>
+        </w:tabs>
+        <w:ind w:left="5040" w:hanging="360"/>
+      </w:pPr>
+    </w:lvl>
+    <w:lvl w:ilvl="7" w:tentative="1">
+      <w:start w:val="1"/>
+      <w:numFmt w:val="decimal"/>
+      <w:lvlText w:val="%8."/>
+      <w:lvlJc w:val="left"/>
+      <w:pPr>
+        <w:tabs>
+          <w:tab w:val="num" w:pos="5760"/>
+        </w:tabs>
+        <w:ind w:left="5760" w:hanging="360"/>
+      </w:pPr>
+    </w:lvl>
+    <w:lvl w:ilvl="8" w:tentative="1">
+      <w:start w:val="1"/>
+      <w:numFmt w:val="decimal"/>
+      <w:lvlText w:val="%9."/>
+      <w:lvlJc w:val="left"/>
+      <w:pPr>
+        <w:tabs>
+          <w:tab w:val="num" w:pos="6480"/>
+        </w:tabs>
+        <w:ind w:left="6480" w:hanging="360"/>
+      </w:pPr>
+    </w:lvl>
+  </w:abstractNum>
+  <w:abstractNum w:abstractNumId="2">
     <w:nsid w:val="351B0CE9"/>
     <w:multiLevelType w:val="hybridMultilevel"/>
     <w:tmpl w:val="E8326364"/>
@@ -2003,7 +3810,7 @@
         <w:rFonts w:ascii="Symbol" w:hAnsi="Symbol" w:hint="default"/>
       </w:rPr>
     </w:lvl>
-    <w:lvl w:ilvl="1" w:tplc="04130003" w:tentative="1">
+    <w:lvl w:ilvl="1" w:tplc="04130003">
       <w:start w:val="1"/>
       <w:numFmt w:val="bullet"/>
       <w:lvlText w:val="o"/>
@@ -2100,7 +3907,7 @@
       </w:rPr>
     </w:lvl>
   </w:abstractNum>
-  <w:abstractNum w:abstractNumId="2">
+  <w:abstractNum w:abstractNumId="3">
     <w:nsid w:val="425E5BC6"/>
     <w:multiLevelType w:val="hybridMultilevel"/>
     <w:tmpl w:val="AEE2BB10"/>
@@ -2116,7 +3923,7 @@
         <w:rFonts w:ascii="Symbol" w:hAnsi="Symbol" w:hint="default"/>
       </w:rPr>
     </w:lvl>
-    <w:lvl w:ilvl="1" w:tplc="04130003" w:tentative="1">
+    <w:lvl w:ilvl="1" w:tplc="04130003">
       <w:start w:val="1"/>
       <w:numFmt w:val="bullet"/>
       <w:lvlText w:val="o"/>
@@ -2213,7 +4020,7 @@
       </w:rPr>
     </w:lvl>
   </w:abstractNum>
-  <w:abstractNum w:abstractNumId="3">
+  <w:abstractNum w:abstractNumId="4">
     <w:nsid w:val="639A4D40"/>
     <w:multiLevelType w:val="hybridMultilevel"/>
     <w:tmpl w:val="3AF066A2"/>
@@ -2326,10 +4133,10 @@
       </w:rPr>
     </w:lvl>
   </w:abstractNum>
-  <w:abstractNum w:abstractNumId="4">
+  <w:abstractNum w:abstractNumId="5">
     <w:nsid w:val="6F2E192A"/>
     <w:multiLevelType w:val="hybridMultilevel"/>
-    <w:tmpl w:val="310A9A8E"/>
+    <w:tmpl w:val="61B6213A"/>
     <w:lvl w:ilvl="0" w:tplc="04130001">
       <w:start w:val="1"/>
       <w:numFmt w:val="bullet"/>
@@ -2439,7 +4246,7 @@
       </w:rPr>
     </w:lvl>
   </w:abstractNum>
-  <w:abstractNum w:abstractNumId="5">
+  <w:abstractNum w:abstractNumId="6">
     <w:nsid w:val="76EB5960"/>
     <w:multiLevelType w:val="hybridMultilevel"/>
     <w:tmpl w:val="0BF4D77E"/>
@@ -2552,7 +4359,7 @@
       </w:rPr>
     </w:lvl>
   </w:abstractNum>
-  <w:abstractNum w:abstractNumId="6">
+  <w:abstractNum w:abstractNumId="7">
     <w:nsid w:val="7C2C6BDC"/>
     <w:multiLevelType w:val="hybridMultilevel"/>
     <w:tmpl w:val="6C067F14"/>
@@ -2669,22 +4476,42 @@
     <w:abstractNumId w:val="0"/>
   </w:num>
   <w:num w:numId="2">
+    <w:abstractNumId w:val="4"/>
+  </w:num>
+  <w:num w:numId="3">
+    <w:abstractNumId w:val="5"/>
+  </w:num>
+  <w:num w:numId="4">
+    <w:abstractNumId w:val="2"/>
+  </w:num>
+  <w:num w:numId="5">
     <w:abstractNumId w:val="3"/>
   </w:num>
-  <w:num w:numId="3">
-    <w:abstractNumId w:val="4"/>
+  <w:num w:numId="6">
+    <w:abstractNumId w:val="7"/>
   </w:num>
-  <w:num w:numId="4">
-    <w:abstractNumId w:val="1"/>
-  </w:num>
-  <w:num w:numId="5">
-    <w:abstractNumId w:val="2"/>
-  </w:num>
-  <w:num w:numId="6">
+  <w:num w:numId="7">
     <w:abstractNumId w:val="6"/>
   </w:num>
-  <w:num w:numId="7">
-    <w:abstractNumId w:val="5"/>
+  <w:num w:numId="8">
+    <w:abstractNumId w:val="1"/>
+    <w:lvlOverride w:ilvl="0">
+      <w:lvl w:ilvl="0">
+        <w:numFmt w:val="bullet"/>
+        <w:lvlText w:val=""/>
+        <w:lvlJc w:val="left"/>
+        <w:pPr>
+          <w:tabs>
+            <w:tab w:val="num" w:pos="720"/>
+          </w:tabs>
+          <w:ind w:left="720" w:hanging="360"/>
+        </w:pPr>
+        <w:rPr>
+          <w:rFonts w:ascii="Symbol" w:hAnsi="Symbol" w:hint="default"/>
+          <w:sz w:val="20"/>
+        </w:rPr>
+      </w:lvl>
+    </w:lvlOverride>
   </w:num>
 </w:numbering>
 </file>
@@ -3418,6 +5245,11 @@
       <w:u w:val="single"/>
     </w:rPr>
   </w:style>
+  <w:style w:type="character" w:customStyle="1" w:styleId="apple-converted-space">
+    <w:name w:val="apple-converted-space"/>
+    <w:basedOn w:val="Standaardalinea-lettertype"/>
+    <w:rsid w:val="001B7923"/>
+  </w:style>
 </w:styles>
 </file>
 
@@ -3711,7 +5543,7 @@
 </file>
 
 <file path=customXml/itemProps1.xml><?xml version="1.0" encoding="utf-8"?>
-<ds:datastoreItem xmlns:ds="http://schemas.openxmlformats.org/officeDocument/2006/customXml" ds:itemID="{5EBFA99F-5B0A-4639-B755-19737EBA6904}">
+<ds:datastoreItem xmlns:ds="http://schemas.openxmlformats.org/officeDocument/2006/customXml" ds:itemID="{5E9465D2-EFE9-4A67-87D8-6724563DA109}">
   <ds:schemaRefs>
     <ds:schemaRef ds:uri="http://schemas.openxmlformats.org/officeDocument/2006/bibliography"/>
   </ds:schemaRefs>

</xml_diff>